<commit_message>
atualização da documentação com graficos
</commit_message>
<xml_diff>
--- a/Documentacao/Controle de temperatura e umidade em armazenamentos de vinícolas.docx
+++ b/Documentacao/Controle de temperatura e umidade em armazenamentos de vinícolas.docx
@@ -612,8 +612,17 @@
           <w:rStyle w:val="normaltextrun"/>
           <w:rFonts w:ascii="Arial" w:hAnsi="Arial" w:cs="Arial"/>
         </w:rPr>
-        <w:t> Maria Eduarda Bernardino Ettinger</w:t>
-      </w:r>
+        <w:t xml:space="preserve"> Maria Eduarda Bernardino </w:t>
+      </w:r>
+      <w:proofErr w:type="spellStart"/>
+      <w:r>
+        <w:rPr>
+          <w:rStyle w:val="normaltextrun"/>
+          <w:rFonts w:ascii="Arial" w:hAnsi="Arial" w:cs="Arial"/>
+        </w:rPr>
+        <w:t>Ettinger</w:t>
+      </w:r>
+      <w:proofErr w:type="spellEnd"/>
       <w:r>
         <w:rPr>
           <w:rStyle w:val="eop"/>
@@ -660,7 +669,23 @@
           <w:rStyle w:val="normaltextrun"/>
           <w:rFonts w:ascii="Arial" w:hAnsi="Arial" w:cs="Arial"/>
         </w:rPr>
-        <w:t> Pedro Afonso Dornelas Marcato </w:t>
+        <w:t xml:space="preserve"> Pedro Afonso Dornelas </w:t>
+      </w:r>
+      <w:proofErr w:type="spellStart"/>
+      <w:r>
+        <w:rPr>
+          <w:rStyle w:val="normaltextrun"/>
+          <w:rFonts w:ascii="Arial" w:hAnsi="Arial" w:cs="Arial"/>
+        </w:rPr>
+        <w:t>Marcato</w:t>
+      </w:r>
+      <w:proofErr w:type="spellEnd"/>
+      <w:r>
+        <w:rPr>
+          <w:rStyle w:val="normaltextrun"/>
+          <w:rFonts w:ascii="Arial" w:hAnsi="Arial" w:cs="Arial"/>
+        </w:rPr>
+        <w:t> </w:t>
       </w:r>
       <w:r>
         <w:rPr>
@@ -693,7 +718,23 @@
           <w:rStyle w:val="normaltextrun"/>
           <w:rFonts w:ascii="Arial" w:hAnsi="Arial" w:cs="Arial"/>
         </w:rPr>
-        <w:t> Vinicios Garcia Fagundes</w:t>
+        <w:t> </w:t>
+      </w:r>
+      <w:proofErr w:type="spellStart"/>
+      <w:r>
+        <w:rPr>
+          <w:rStyle w:val="normaltextrun"/>
+          <w:rFonts w:ascii="Arial" w:hAnsi="Arial" w:cs="Arial"/>
+        </w:rPr>
+        <w:t>Vinicios</w:t>
+      </w:r>
+      <w:proofErr w:type="spellEnd"/>
+      <w:r>
+        <w:rPr>
+          <w:rStyle w:val="normaltextrun"/>
+          <w:rFonts w:ascii="Arial" w:hAnsi="Arial" w:cs="Arial"/>
+        </w:rPr>
+        <w:t xml:space="preserve"> Garcia Fagundes</w:t>
       </w:r>
       <w:r>
         <w:rPr>
@@ -720,13 +761,6 @@
       <w:pPr>
         <w:pStyle w:val="Ttulo1"/>
         <w:rPr>
-          <w:rFonts w:ascii="Segoe UI" w:hAnsi="Segoe UI" w:cs="Segoe UI"/>
-          <w:sz w:val="18"/>
-          <w:szCs w:val="18"/>
-        </w:rPr>
-      </w:pPr>
-      <w:r>
-        <w:rPr>
           <w:rStyle w:val="normaltextrun"/>
           <w:rFonts w:ascii="Arial" w:hAnsi="Arial" w:cs="Arial"/>
           <w:b w:val="0"/>
@@ -734,9 +768,55 @@
           <w:sz w:val="28"/>
           <w:szCs w:val="28"/>
         </w:rPr>
+      </w:pPr>
+      <w:r>
+        <w:rPr>
+          <w:rStyle w:val="normaltextrun"/>
+          <w:rFonts w:ascii="Arial" w:hAnsi="Arial" w:cs="Arial"/>
+          <w:b w:val="0"/>
+          <w:bCs w:val="0"/>
+          <w:sz w:val="28"/>
+          <w:szCs w:val="28"/>
+        </w:rPr>
         <w:lastRenderedPageBreak/>
         <w:t> </w:t>
       </w:r>
+    </w:p>
+    <w:p>
+      <w:pPr>
+        <w:pStyle w:val="Ttulo1"/>
+        <w:rPr>
+          <w:rStyle w:val="normaltextrun"/>
+          <w:rFonts w:ascii="Arial" w:hAnsi="Arial" w:cs="Arial"/>
+          <w:b w:val="0"/>
+          <w:bCs w:val="0"/>
+          <w:sz w:val="28"/>
+          <w:szCs w:val="28"/>
+        </w:rPr>
+      </w:pPr>
+    </w:p>
+    <w:p>
+      <w:pPr>
+        <w:pStyle w:val="Ttulo1"/>
+        <w:rPr>
+          <w:rStyle w:val="normaltextrun"/>
+          <w:rFonts w:ascii="Arial" w:hAnsi="Arial" w:cs="Arial"/>
+          <w:b w:val="0"/>
+          <w:bCs w:val="0"/>
+          <w:sz w:val="28"/>
+          <w:szCs w:val="28"/>
+        </w:rPr>
+      </w:pPr>
+    </w:p>
+    <w:p>
+      <w:pPr>
+        <w:pStyle w:val="Ttulo1"/>
+        <w:rPr>
+          <w:rFonts w:ascii="Segoe UI" w:hAnsi="Segoe UI" w:cs="Segoe UI"/>
+          <w:sz w:val="18"/>
+          <w:szCs w:val="18"/>
+        </w:rPr>
+      </w:pPr>
       <w:r>
         <w:rPr>
           <w:rStyle w:val="normaltextrun"/>
@@ -941,9 +1021,8 @@
         <w:spacing w:before="0" w:beforeAutospacing="0" w:after="0" w:afterAutospacing="0"/>
         <w:textAlignment w:val="baseline"/>
         <w:rPr>
-          <w:rFonts w:ascii="Segoe UI" w:hAnsi="Segoe UI" w:cs="Segoe UI"/>
-          <w:sz w:val="18"/>
-          <w:szCs w:val="18"/>
+          <w:rStyle w:val="normaltextrun"/>
+          <w:rFonts w:ascii="Arial" w:hAnsi="Arial" w:cs="Arial"/>
         </w:rPr>
       </w:pPr>
       <w:r>
@@ -1017,11 +1096,981 @@
     </w:p>
     <w:p>
       <w:pPr>
-        <w:pStyle w:val="Ttulo1"/>
-        <w:rPr>
-          <w:rFonts w:ascii="Segoe UI" w:hAnsi="Segoe UI" w:cs="Segoe UI"/>
-          <w:sz w:val="18"/>
-          <w:szCs w:val="18"/>
+        <w:pStyle w:val="paragraph"/>
+        <w:spacing w:before="0" w:beforeAutospacing="0" w:after="0" w:afterAutospacing="0"/>
+        <w:textAlignment w:val="baseline"/>
+        <w:rPr>
+          <w:rStyle w:val="normaltextrun"/>
+          <w:rFonts w:ascii="Arial" w:hAnsi="Arial" w:cs="Arial"/>
+        </w:rPr>
+      </w:pPr>
+    </w:p>
+    <w:p>
+      <w:pPr>
+        <w:pStyle w:val="paragraph"/>
+        <w:spacing w:before="0" w:beforeAutospacing="0" w:after="0" w:afterAutospacing="0"/>
+        <w:textAlignment w:val="baseline"/>
+        <w:rPr>
+          <w:rStyle w:val="normaltextrun"/>
+          <w:rFonts w:ascii="Arial" w:hAnsi="Arial" w:cs="Arial"/>
+        </w:rPr>
+      </w:pPr>
+    </w:p>
+    <w:p>
+      <w:pPr>
+        <w:pStyle w:val="paragraph"/>
+        <w:spacing w:before="0" w:beforeAutospacing="0" w:after="0" w:afterAutospacing="0"/>
+        <w:textAlignment w:val="baseline"/>
+        <w:rPr>
+          <w:rStyle w:val="normaltextrun"/>
+          <w:rFonts w:ascii="Arial" w:hAnsi="Arial" w:cs="Arial"/>
+        </w:rPr>
+      </w:pPr>
+    </w:p>
+    <w:p>
+      <w:pPr>
+        <w:pStyle w:val="paragraph"/>
+        <w:spacing w:before="0" w:beforeAutospacing="0" w:after="0" w:afterAutospacing="0"/>
+        <w:textAlignment w:val="baseline"/>
+        <w:rPr>
+          <w:rStyle w:val="normaltextrun"/>
+          <w:rFonts w:ascii="Arial" w:hAnsi="Arial" w:cs="Arial"/>
+        </w:rPr>
+      </w:pPr>
+    </w:p>
+    <w:p>
+      <w:pPr>
+        <w:pStyle w:val="paragraph"/>
+        <w:spacing w:before="0" w:beforeAutospacing="0" w:after="0" w:afterAutospacing="0"/>
+        <w:textAlignment w:val="baseline"/>
+        <w:rPr>
+          <w:rStyle w:val="normaltextrun"/>
+          <w:rFonts w:ascii="Arial" w:hAnsi="Arial" w:cs="Arial"/>
+        </w:rPr>
+      </w:pPr>
+    </w:p>
+    <w:p>
+      <w:pPr>
+        <w:pStyle w:val="paragraph"/>
+        <w:spacing w:before="0" w:beforeAutospacing="0" w:after="0" w:afterAutospacing="0"/>
+        <w:textAlignment w:val="baseline"/>
+        <w:rPr>
+          <w:rStyle w:val="normaltextrun"/>
+          <w:rFonts w:ascii="Arial" w:hAnsi="Arial" w:cs="Arial"/>
+          <w:b/>
+          <w:bCs/>
+          <w:sz w:val="44"/>
+          <w:szCs w:val="44"/>
+        </w:rPr>
+      </w:pPr>
+    </w:p>
+    <w:p>
+      <w:pPr>
+        <w:pStyle w:val="paragraph"/>
+        <w:spacing w:before="0" w:beforeAutospacing="0" w:after="0" w:afterAutospacing="0"/>
+        <w:textAlignment w:val="baseline"/>
+        <w:rPr>
+          <w:rStyle w:val="normaltextrun"/>
+          <w:rFonts w:ascii="Arial" w:hAnsi="Arial" w:cs="Arial"/>
+          <w:b/>
+          <w:bCs/>
+          <w:sz w:val="44"/>
+          <w:szCs w:val="44"/>
+        </w:rPr>
+      </w:pPr>
+    </w:p>
+    <w:p>
+      <w:pPr>
+        <w:pStyle w:val="paragraph"/>
+        <w:spacing w:before="0" w:beforeAutospacing="0" w:after="0" w:afterAutospacing="0"/>
+        <w:textAlignment w:val="baseline"/>
+        <w:rPr>
+          <w:rStyle w:val="normaltextrun"/>
+          <w:rFonts w:ascii="Arial" w:hAnsi="Arial" w:cs="Arial"/>
+          <w:b/>
+          <w:bCs/>
+          <w:sz w:val="44"/>
+          <w:szCs w:val="44"/>
+        </w:rPr>
+      </w:pPr>
+    </w:p>
+    <w:p>
+      <w:pPr>
+        <w:pStyle w:val="Ttulo2"/>
+        <w:rPr>
+          <w:rStyle w:val="normaltextrun"/>
+          <w:rFonts w:ascii="Arial" w:hAnsi="Arial" w:cs="Arial"/>
+          <w:b/>
+          <w:bCs/>
+          <w:sz w:val="44"/>
+          <w:szCs w:val="44"/>
+        </w:rPr>
+      </w:pPr>
+      <w:r>
+        <w:rPr>
+          <w:rStyle w:val="normaltextrun"/>
+          <w:rFonts w:ascii="Arial" w:hAnsi="Arial" w:cs="Arial"/>
+          <w:b/>
+          <w:bCs/>
+          <w:sz w:val="44"/>
+          <w:szCs w:val="44"/>
+        </w:rPr>
+        <w:t>Gráficos</w:t>
+      </w:r>
+      <w:r>
+        <w:rPr>
+          <w:rStyle w:val="normaltextrun"/>
+          <w:rFonts w:ascii="Arial" w:hAnsi="Arial" w:cs="Arial"/>
+          <w:b/>
+          <w:bCs/>
+          <w:sz w:val="44"/>
+          <w:szCs w:val="44"/>
+        </w:rPr>
+        <w:t xml:space="preserve"> explicativo</w:t>
+      </w:r>
+      <w:r>
+        <w:rPr>
+          <w:rStyle w:val="normaltextrun"/>
+          <w:rFonts w:ascii="Arial" w:hAnsi="Arial" w:cs="Arial"/>
+          <w:b/>
+          <w:bCs/>
+          <w:sz w:val="44"/>
+          <w:szCs w:val="44"/>
+        </w:rPr>
+        <w:t>s</w:t>
+      </w:r>
+      <w:r>
+        <w:rPr>
+          <w:rStyle w:val="normaltextrun"/>
+          <w:rFonts w:ascii="Arial" w:hAnsi="Arial" w:cs="Arial"/>
+          <w:b/>
+          <w:bCs/>
+          <w:sz w:val="44"/>
+          <w:szCs w:val="44"/>
+        </w:rPr>
+        <w:t>:</w:t>
+      </w:r>
+      <w:r>
+        <w:rPr>
+          <w:rStyle w:val="normaltextrun"/>
+          <w:rFonts w:ascii="Arial" w:hAnsi="Arial" w:cs="Arial"/>
+          <w:b/>
+          <w:bCs/>
+          <w:sz w:val="44"/>
+          <w:szCs w:val="44"/>
+        </w:rPr>
+        <w:t xml:space="preserve"> </w:t>
+      </w:r>
+    </w:p>
+    <w:p>
+      <w:pPr>
+        <w:pStyle w:val="paragraph"/>
+        <w:spacing w:before="0" w:beforeAutospacing="0" w:after="0" w:afterAutospacing="0"/>
+        <w:textAlignment w:val="baseline"/>
+        <w:rPr>
+          <w:rStyle w:val="normaltextrun"/>
+          <w:rFonts w:ascii="Arial" w:hAnsi="Arial" w:cs="Arial"/>
+          <w:sz w:val="44"/>
+          <w:szCs w:val="44"/>
+        </w:rPr>
+      </w:pPr>
+    </w:p>
+    <w:p>
+      <w:pPr>
+        <w:pStyle w:val="paragraph"/>
+        <w:spacing w:before="0" w:beforeAutospacing="0" w:after="0" w:afterAutospacing="0"/>
+        <w:textAlignment w:val="baseline"/>
+        <w:rPr>
+          <w:rStyle w:val="normaltextrun"/>
+          <w:rFonts w:ascii="Arial" w:hAnsi="Arial" w:cs="Arial"/>
+          <w:sz w:val="44"/>
+          <w:szCs w:val="44"/>
+        </w:rPr>
+      </w:pPr>
+    </w:p>
+    <w:p>
+      <w:pPr>
+        <w:pStyle w:val="paragraph"/>
+        <w:spacing w:before="0" w:beforeAutospacing="0" w:after="0" w:afterAutospacing="0"/>
+        <w:textAlignment w:val="baseline"/>
+        <w:rPr>
+          <w:rStyle w:val="normaltextrun"/>
+          <w:rFonts w:ascii="Arial" w:hAnsi="Arial" w:cs="Arial"/>
+          <w:sz w:val="44"/>
+          <w:szCs w:val="44"/>
+        </w:rPr>
+      </w:pPr>
+    </w:p>
+    <w:p>
+      <w:pPr>
+        <w:pStyle w:val="paragraph"/>
+        <w:spacing w:before="0" w:beforeAutospacing="0" w:after="0" w:afterAutospacing="0"/>
+        <w:textAlignment w:val="baseline"/>
+        <w:rPr>
+          <w:rStyle w:val="normaltextrun"/>
+          <w:rFonts w:ascii="Arial" w:hAnsi="Arial" w:cs="Arial"/>
+          <w:sz w:val="44"/>
+          <w:szCs w:val="44"/>
+        </w:rPr>
+      </w:pPr>
+    </w:p>
+    <w:p>
+      <w:pPr>
+        <w:pStyle w:val="paragraph"/>
+        <w:spacing w:before="0" w:beforeAutospacing="0" w:after="0" w:afterAutospacing="0"/>
+        <w:textAlignment w:val="baseline"/>
+        <w:rPr>
+          <w:rStyle w:val="normaltextrun"/>
+          <w:rFonts w:ascii="Arial" w:hAnsi="Arial" w:cs="Arial"/>
+          <w:b/>
+          <w:bCs/>
+          <w:sz w:val="44"/>
+          <w:szCs w:val="44"/>
+        </w:rPr>
+      </w:pPr>
+      <w:r>
+        <w:rPr>
+          <w:rStyle w:val="normaltextrun"/>
+          <w:rFonts w:ascii="Arial" w:hAnsi="Arial" w:cs="Arial"/>
+          <w:sz w:val="44"/>
+          <w:szCs w:val="44"/>
+        </w:rPr>
+        <w:t>Gráfico 1</w:t>
+      </w:r>
+    </w:p>
+    <w:p>
+      <w:pPr>
+        <w:pStyle w:val="paragraph"/>
+        <w:spacing w:before="0" w:beforeAutospacing="0" w:after="0" w:afterAutospacing="0"/>
+        <w:textAlignment w:val="baseline"/>
+        <w:rPr>
+          <w:rStyle w:val="normaltextrun"/>
+          <w:rFonts w:ascii="Arial" w:hAnsi="Arial" w:cs="Arial"/>
+        </w:rPr>
+      </w:pPr>
+      <w:r>
+        <w:rPr>
+          <w:rStyle w:val="normaltextrun"/>
+          <w:rFonts w:ascii="Arial" w:hAnsi="Arial" w:cs="Arial"/>
+        </w:rPr>
+        <w:t>Esse</w:t>
+      </w:r>
+      <w:r>
+        <w:rPr>
+          <w:rStyle w:val="normaltextrun"/>
+          <w:rFonts w:ascii="Arial" w:hAnsi="Arial" w:cs="Arial"/>
+        </w:rPr>
+        <w:t>s</w:t>
+      </w:r>
+      <w:r>
+        <w:rPr>
+          <w:rStyle w:val="normaltextrun"/>
+          <w:rFonts w:ascii="Arial" w:hAnsi="Arial" w:cs="Arial"/>
+        </w:rPr>
+        <w:t xml:space="preserve"> percentua</w:t>
+      </w:r>
+      <w:r>
+        <w:rPr>
+          <w:rStyle w:val="normaltextrun"/>
+          <w:rFonts w:ascii="Arial" w:hAnsi="Arial" w:cs="Arial"/>
+        </w:rPr>
+        <w:t>is</w:t>
+      </w:r>
+      <w:r>
+        <w:rPr>
+          <w:rStyle w:val="normaltextrun"/>
+          <w:rFonts w:ascii="Arial" w:hAnsi="Arial" w:cs="Arial"/>
+        </w:rPr>
+        <w:t xml:space="preserve"> </w:t>
+      </w:r>
+      <w:r>
+        <w:rPr>
+          <w:rStyle w:val="normaltextrun"/>
+          <w:rFonts w:ascii="Arial" w:hAnsi="Arial" w:cs="Arial"/>
+        </w:rPr>
+        <w:t xml:space="preserve">de 25% </w:t>
+      </w:r>
+      <w:r>
+        <w:rPr>
+          <w:rStyle w:val="normaltextrun"/>
+          <w:rFonts w:ascii="Arial" w:hAnsi="Arial" w:cs="Arial"/>
+        </w:rPr>
+        <w:t xml:space="preserve">e 75% </w:t>
+      </w:r>
+      <w:r>
+        <w:rPr>
+          <w:rStyle w:val="normaltextrun"/>
+          <w:rFonts w:ascii="Arial" w:hAnsi="Arial" w:cs="Arial"/>
+        </w:rPr>
+        <w:t>corresponde</w:t>
+      </w:r>
+      <w:r>
+        <w:rPr>
+          <w:rStyle w:val="normaltextrun"/>
+          <w:rFonts w:ascii="Arial" w:hAnsi="Arial" w:cs="Arial"/>
+        </w:rPr>
+        <w:t>m</w:t>
+      </w:r>
+      <w:r>
+        <w:rPr>
+          <w:rStyle w:val="normaltextrun"/>
+          <w:rFonts w:ascii="Arial" w:hAnsi="Arial" w:cs="Arial"/>
+        </w:rPr>
+        <w:t xml:space="preserve"> ao total que o cliente vai perder sem o nosso produto</w:t>
+      </w:r>
+      <w:r>
+        <w:rPr>
+          <w:rStyle w:val="normaltextrun"/>
+          <w:rFonts w:ascii="Arial" w:hAnsi="Arial" w:cs="Arial"/>
+        </w:rPr>
+        <w:t xml:space="preserve">! </w:t>
+      </w:r>
+      <w:r>
+        <w:rPr>
+          <w:rStyle w:val="normaltextrun"/>
+          <w:rFonts w:ascii="Arial" w:hAnsi="Arial" w:cs="Arial"/>
+        </w:rPr>
+        <w:t xml:space="preserve">Digamos que o lucro </w:t>
+      </w:r>
+      <w:r>
+        <w:rPr>
+          <w:rStyle w:val="normaltextrun"/>
+          <w:rFonts w:ascii="Arial" w:hAnsi="Arial" w:cs="Arial"/>
+        </w:rPr>
+        <w:t xml:space="preserve">mensal da vinícola </w:t>
+      </w:r>
+      <w:r>
+        <w:rPr>
+          <w:rStyle w:val="normaltextrun"/>
+          <w:rFonts w:ascii="Arial" w:hAnsi="Arial" w:cs="Arial"/>
+        </w:rPr>
+        <w:t>seja de R$5</w:t>
+      </w:r>
+      <w:r>
+        <w:rPr>
+          <w:rStyle w:val="normaltextrun"/>
+          <w:rFonts w:ascii="Arial" w:hAnsi="Arial" w:cs="Arial"/>
+        </w:rPr>
+        <w:t>.000</w:t>
+      </w:r>
+      <w:r>
+        <w:rPr>
+          <w:rStyle w:val="normaltextrun"/>
+          <w:rFonts w:ascii="Arial" w:hAnsi="Arial" w:cs="Arial"/>
+        </w:rPr>
+        <w:t>.00</w:t>
+      </w:r>
+      <w:r>
+        <w:rPr>
+          <w:rStyle w:val="normaltextrun"/>
+          <w:rFonts w:ascii="Arial" w:hAnsi="Arial" w:cs="Arial"/>
+        </w:rPr>
+        <w:t xml:space="preserve"> reais</w:t>
+      </w:r>
+      <w:r>
+        <w:rPr>
+          <w:rStyle w:val="normaltextrun"/>
+          <w:rFonts w:ascii="Arial" w:hAnsi="Arial" w:cs="Arial"/>
+        </w:rPr>
+        <w:t xml:space="preserve">, </w:t>
+      </w:r>
+      <w:r>
+        <w:rPr>
+          <w:rStyle w:val="normaltextrun"/>
+          <w:rFonts w:ascii="Arial" w:hAnsi="Arial" w:cs="Arial"/>
+        </w:rPr>
+        <w:t xml:space="preserve">sem o nosso sensor a </w:t>
+      </w:r>
+      <w:r>
+        <w:rPr>
+          <w:rStyle w:val="normaltextrun"/>
+          <w:rFonts w:ascii="Arial" w:hAnsi="Arial" w:cs="Arial"/>
+        </w:rPr>
+        <w:t xml:space="preserve">vinícola </w:t>
+      </w:r>
+      <w:r>
+        <w:rPr>
+          <w:rStyle w:val="normaltextrun"/>
+          <w:rFonts w:ascii="Arial" w:hAnsi="Arial" w:cs="Arial"/>
+        </w:rPr>
+        <w:t>perdera R</w:t>
+      </w:r>
+      <w:r>
+        <w:rPr>
+          <w:rStyle w:val="normaltextrun"/>
+          <w:rFonts w:ascii="Arial" w:hAnsi="Arial" w:cs="Arial"/>
+        </w:rPr>
+        <w:t>$1.250.00</w:t>
+      </w:r>
+      <w:r>
+        <w:rPr>
+          <w:rStyle w:val="normaltextrun"/>
+          <w:rFonts w:ascii="Arial" w:hAnsi="Arial" w:cs="Arial"/>
+        </w:rPr>
+        <w:t xml:space="preserve"> </w:t>
+      </w:r>
+      <w:r>
+        <w:rPr>
+          <w:rStyle w:val="normaltextrun"/>
+          <w:rFonts w:ascii="Arial" w:hAnsi="Arial" w:cs="Arial"/>
+        </w:rPr>
+        <w:t>reais (</w:t>
+      </w:r>
+      <w:r>
+        <w:rPr>
+          <w:rStyle w:val="normaltextrun"/>
+          <w:rFonts w:ascii="Arial" w:hAnsi="Arial" w:cs="Arial"/>
+        </w:rPr>
+        <w:t>25%)</w:t>
+      </w:r>
+      <w:r>
+        <w:rPr>
+          <w:rStyle w:val="normaltextrun"/>
+          <w:rFonts w:ascii="Arial" w:hAnsi="Arial" w:cs="Arial"/>
+        </w:rPr>
+        <w:t xml:space="preserve"> que </w:t>
+      </w:r>
+      <w:r>
+        <w:rPr>
+          <w:rStyle w:val="normaltextrun"/>
+          <w:rFonts w:ascii="Arial" w:hAnsi="Arial" w:cs="Arial"/>
+        </w:rPr>
+        <w:t>corresponde</w:t>
+      </w:r>
+      <w:r>
+        <w:rPr>
+          <w:rStyle w:val="normaltextrun"/>
+          <w:rFonts w:ascii="Arial" w:hAnsi="Arial" w:cs="Arial"/>
+        </w:rPr>
+        <w:t xml:space="preserve"> ao percentual de perda devido a falta de </w:t>
+      </w:r>
+      <w:r>
+        <w:rPr>
+          <w:rStyle w:val="normaltextrun"/>
+          <w:rFonts w:ascii="Arial" w:hAnsi="Arial" w:cs="Arial"/>
+        </w:rPr>
+        <w:t>controle de temperatura e umidade</w:t>
+      </w:r>
+      <w:r>
+        <w:rPr>
+          <w:rStyle w:val="normaltextrun"/>
+          <w:rFonts w:ascii="Arial" w:hAnsi="Arial" w:cs="Arial"/>
+        </w:rPr>
+        <w:t>,</w:t>
+      </w:r>
+      <w:r>
+        <w:rPr>
+          <w:rStyle w:val="normaltextrun"/>
+          <w:rFonts w:ascii="Arial" w:hAnsi="Arial" w:cs="Arial"/>
+        </w:rPr>
+        <w:t xml:space="preserve"> </w:t>
+      </w:r>
+      <w:r>
+        <w:rPr>
+          <w:rStyle w:val="normaltextrun"/>
+          <w:rFonts w:ascii="Arial" w:hAnsi="Arial" w:cs="Arial"/>
+        </w:rPr>
+        <w:t>lucrando</w:t>
+      </w:r>
+      <w:r>
+        <w:rPr>
+          <w:rStyle w:val="normaltextrun"/>
+          <w:rFonts w:ascii="Arial" w:hAnsi="Arial" w:cs="Arial"/>
+        </w:rPr>
+        <w:t xml:space="preserve"> somente</w:t>
+      </w:r>
+      <w:r>
+        <w:rPr>
+          <w:rStyle w:val="normaltextrun"/>
+          <w:rFonts w:ascii="Arial" w:hAnsi="Arial" w:cs="Arial"/>
+        </w:rPr>
+        <w:t xml:space="preserve"> R$3.</w:t>
+      </w:r>
+      <w:r>
+        <w:rPr>
+          <w:rStyle w:val="normaltextrun"/>
+          <w:rFonts w:ascii="Arial" w:hAnsi="Arial" w:cs="Arial"/>
+        </w:rPr>
+        <w:t>750.00 reais</w:t>
+      </w:r>
+      <w:r>
+        <w:rPr>
+          <w:rStyle w:val="normaltextrun"/>
+          <w:rFonts w:ascii="Arial" w:hAnsi="Arial" w:cs="Arial"/>
+        </w:rPr>
+        <w:t xml:space="preserve"> </w:t>
+      </w:r>
+      <w:r>
+        <w:rPr>
+          <w:rStyle w:val="normaltextrun"/>
+          <w:rFonts w:ascii="Arial" w:hAnsi="Arial" w:cs="Arial"/>
+        </w:rPr>
+        <w:t>(75%)</w:t>
+      </w:r>
+      <w:r>
+        <w:rPr>
+          <w:rStyle w:val="normaltextrun"/>
+          <w:rFonts w:ascii="Arial" w:hAnsi="Arial" w:cs="Arial"/>
+        </w:rPr>
+        <w:t xml:space="preserve"> que corresponde ao percentual do total menos os 25%</w:t>
+      </w:r>
+      <w:r>
+        <w:rPr>
+          <w:rStyle w:val="normaltextrun"/>
+          <w:rFonts w:ascii="Arial" w:hAnsi="Arial" w:cs="Arial"/>
+        </w:rPr>
+        <w:t>.</w:t>
+      </w:r>
+      <w:r>
+        <w:rPr>
+          <w:rStyle w:val="normaltextrun"/>
+          <w:rFonts w:ascii="Arial" w:hAnsi="Arial" w:cs="Arial"/>
+        </w:rPr>
+        <w:t xml:space="preserve">  </w:t>
+      </w:r>
+    </w:p>
+    <w:p>
+      <w:pPr>
+        <w:pStyle w:val="paragraph"/>
+        <w:spacing w:before="0" w:beforeAutospacing="0" w:after="0" w:afterAutospacing="0"/>
+        <w:textAlignment w:val="baseline"/>
+        <w:rPr>
+          <w:rStyle w:val="normaltextrun"/>
+          <w:rFonts w:ascii="Arial" w:hAnsi="Arial" w:cs="Arial"/>
+        </w:rPr>
+      </w:pPr>
+      <w:r>
+        <w:rPr>
+          <w:rStyle w:val="normaltextrun"/>
+          <w:rFonts w:ascii="Arial" w:hAnsi="Arial" w:cs="Arial"/>
+        </w:rPr>
+        <w:t xml:space="preserve"> </w:t>
+      </w:r>
+    </w:p>
+    <w:p>
+      <w:pPr>
+        <w:pStyle w:val="paragraph"/>
+        <w:spacing w:before="0" w:beforeAutospacing="0" w:after="0" w:afterAutospacing="0"/>
+        <w:textAlignment w:val="baseline"/>
+        <w:rPr>
+          <w:rStyle w:val="normaltextrun"/>
+          <w:rFonts w:ascii="Arial" w:hAnsi="Arial" w:cs="Arial"/>
+        </w:rPr>
+      </w:pPr>
+      <w:r>
+        <w:rPr>
+          <w:rFonts w:ascii="Arial" w:hAnsi="Arial" w:cs="Arial"/>
+        </w:rPr>
+        <w:drawing>
+          <wp:inline distT="0" distB="0" distL="0" distR="0" wp14:anchorId="02B8883D" wp14:editId="1606A73A">
+            <wp:extent cx="6336030" cy="3766185"/>
+            <wp:effectExtent l="0" t="0" r="7620" b="5715"/>
+            <wp:docPr id="8" name="Gráfico 8">
+              <a:extLst xmlns:a="http://schemas.openxmlformats.org/drawingml/2006/main">
+                <a:ext uri="{FF2B5EF4-FFF2-40B4-BE49-F238E27FC236}">
+                  <a16:creationId xmlns:a16="http://schemas.microsoft.com/office/drawing/2014/main" id="{9B31B2B1-90C9-D0B4-D220-D7803BC02BF0}"/>
+                </a:ext>
+              </a:extLst>
+            </wp:docPr>
+            <wp:cNvGraphicFramePr/>
+            <a:graphic xmlns:a="http://schemas.openxmlformats.org/drawingml/2006/main">
+              <a:graphicData uri="http://schemas.openxmlformats.org/drawingml/2006/chart">
+                <c:chart xmlns:c="http://schemas.openxmlformats.org/drawingml/2006/chart" xmlns:r="http://schemas.openxmlformats.org/officeDocument/2006/relationships" r:id="rId12"/>
+              </a:graphicData>
+            </a:graphic>
+          </wp:inline>
+        </w:drawing>
+      </w:r>
+    </w:p>
+    <w:p>
+      <w:pPr>
+        <w:pStyle w:val="paragraph"/>
+        <w:spacing w:before="0" w:beforeAutospacing="0" w:after="0" w:afterAutospacing="0"/>
+        <w:textAlignment w:val="baseline"/>
+        <w:rPr>
+          <w:rStyle w:val="normaltextrun"/>
+          <w:rFonts w:ascii="Arial" w:hAnsi="Arial" w:cs="Arial"/>
+        </w:rPr>
+      </w:pPr>
+    </w:p>
+    <w:p>
+      <w:pPr>
+        <w:pStyle w:val="paragraph"/>
+        <w:spacing w:before="0" w:beforeAutospacing="0" w:after="0" w:afterAutospacing="0"/>
+        <w:textAlignment w:val="baseline"/>
+        <w:rPr>
+          <w:rStyle w:val="normaltextrun"/>
+          <w:rFonts w:ascii="Arial" w:hAnsi="Arial" w:cs="Arial"/>
+          <w:sz w:val="44"/>
+          <w:szCs w:val="44"/>
+        </w:rPr>
+      </w:pPr>
+    </w:p>
+    <w:p>
+      <w:pPr>
+        <w:pStyle w:val="paragraph"/>
+        <w:spacing w:before="0" w:beforeAutospacing="0" w:after="0" w:afterAutospacing="0"/>
+        <w:textAlignment w:val="baseline"/>
+        <w:rPr>
+          <w:rStyle w:val="normaltextrun"/>
+          <w:rFonts w:ascii="Arial" w:hAnsi="Arial" w:cs="Arial"/>
+          <w:sz w:val="44"/>
+          <w:szCs w:val="44"/>
+        </w:rPr>
+      </w:pPr>
+    </w:p>
+    <w:p>
+      <w:pPr>
+        <w:pStyle w:val="paragraph"/>
+        <w:spacing w:before="0" w:beforeAutospacing="0" w:after="0" w:afterAutospacing="0"/>
+        <w:textAlignment w:val="baseline"/>
+        <w:rPr>
+          <w:rStyle w:val="normaltextrun"/>
+          <w:rFonts w:ascii="Arial" w:hAnsi="Arial" w:cs="Arial"/>
+          <w:sz w:val="44"/>
+          <w:szCs w:val="44"/>
+        </w:rPr>
+      </w:pPr>
+    </w:p>
+    <w:p>
+      <w:pPr>
+        <w:pStyle w:val="paragraph"/>
+        <w:spacing w:before="0" w:beforeAutospacing="0" w:after="0" w:afterAutospacing="0"/>
+        <w:textAlignment w:val="baseline"/>
+        <w:rPr>
+          <w:rStyle w:val="normaltextrun"/>
+          <w:rFonts w:ascii="Arial" w:hAnsi="Arial" w:cs="Arial"/>
+          <w:sz w:val="44"/>
+          <w:szCs w:val="44"/>
+        </w:rPr>
+      </w:pPr>
+    </w:p>
+    <w:p>
+      <w:pPr>
+        <w:pStyle w:val="paragraph"/>
+        <w:spacing w:before="0" w:beforeAutospacing="0" w:after="0" w:afterAutospacing="0"/>
+        <w:textAlignment w:val="baseline"/>
+        <w:rPr>
+          <w:rStyle w:val="normaltextrun"/>
+          <w:rFonts w:ascii="Arial" w:hAnsi="Arial" w:cs="Arial"/>
+          <w:sz w:val="44"/>
+          <w:szCs w:val="44"/>
+        </w:rPr>
+      </w:pPr>
+    </w:p>
+    <w:p>
+      <w:pPr>
+        <w:pStyle w:val="paragraph"/>
+        <w:spacing w:before="0" w:beforeAutospacing="0" w:after="0" w:afterAutospacing="0"/>
+        <w:textAlignment w:val="baseline"/>
+        <w:rPr>
+          <w:rStyle w:val="normaltextrun"/>
+          <w:rFonts w:ascii="Arial" w:hAnsi="Arial" w:cs="Arial"/>
+          <w:sz w:val="44"/>
+          <w:szCs w:val="44"/>
+        </w:rPr>
+      </w:pPr>
+    </w:p>
+    <w:p>
+      <w:pPr>
+        <w:pStyle w:val="paragraph"/>
+        <w:spacing w:before="0" w:beforeAutospacing="0" w:after="0" w:afterAutospacing="0"/>
+        <w:textAlignment w:val="baseline"/>
+        <w:rPr>
+          <w:rStyle w:val="normaltextrun"/>
+          <w:rFonts w:ascii="Arial" w:hAnsi="Arial" w:cs="Arial"/>
+          <w:sz w:val="44"/>
+          <w:szCs w:val="44"/>
+        </w:rPr>
+      </w:pPr>
+      <w:r>
+        <w:rPr>
+          <w:rStyle w:val="normaltextrun"/>
+          <w:rFonts w:ascii="Arial" w:hAnsi="Arial" w:cs="Arial"/>
+          <w:sz w:val="44"/>
+          <w:szCs w:val="44"/>
+        </w:rPr>
+        <w:t>Gráfico 2</w:t>
+      </w:r>
+    </w:p>
+    <w:p>
+      <w:pPr>
+        <w:pStyle w:val="paragraph"/>
+        <w:spacing w:before="0" w:beforeAutospacing="0" w:after="0" w:afterAutospacing="0"/>
+        <w:textAlignment w:val="baseline"/>
+        <w:rPr>
+          <w:rStyle w:val="normaltextrun"/>
+          <w:rFonts w:ascii="Arial" w:hAnsi="Arial" w:cs="Arial"/>
+        </w:rPr>
+      </w:pPr>
+      <w:r>
+        <w:rPr>
+          <w:rStyle w:val="normaltextrun"/>
+          <w:rFonts w:ascii="Arial" w:hAnsi="Arial" w:cs="Arial"/>
+        </w:rPr>
+        <w:t xml:space="preserve">No gráfico </w:t>
+      </w:r>
+      <w:r>
+        <w:rPr>
+          <w:rStyle w:val="normaltextrun"/>
+          <w:rFonts w:ascii="Arial" w:hAnsi="Arial" w:cs="Arial"/>
+        </w:rPr>
+        <w:t>2</w:t>
+      </w:r>
+      <w:r>
+        <w:rPr>
+          <w:rStyle w:val="normaltextrun"/>
+          <w:rFonts w:ascii="Arial" w:hAnsi="Arial" w:cs="Arial"/>
+        </w:rPr>
+        <w:t xml:space="preserve"> podemos observar </w:t>
+      </w:r>
+      <w:r>
+        <w:rPr>
+          <w:rStyle w:val="normaltextrun"/>
+          <w:rFonts w:ascii="Arial" w:hAnsi="Arial" w:cs="Arial"/>
+        </w:rPr>
+        <w:t>os percentuais de 3% e 97%</w:t>
+      </w:r>
+      <w:r>
+        <w:rPr>
+          <w:rStyle w:val="normaltextrun"/>
+          <w:rFonts w:ascii="Arial" w:hAnsi="Arial" w:cs="Arial"/>
+        </w:rPr>
+        <w:t xml:space="preserve">! </w:t>
+      </w:r>
+      <w:r>
+        <w:rPr>
+          <w:rStyle w:val="normaltextrun"/>
+          <w:rFonts w:ascii="Arial" w:hAnsi="Arial" w:cs="Arial"/>
+        </w:rPr>
+        <w:t xml:space="preserve"> </w:t>
+      </w:r>
+      <w:r>
+        <w:rPr>
+          <w:rStyle w:val="normaltextrun"/>
+          <w:rFonts w:ascii="Arial" w:hAnsi="Arial" w:cs="Arial"/>
+        </w:rPr>
+        <w:t>Agora</w:t>
+      </w:r>
+      <w:r>
+        <w:rPr>
+          <w:rStyle w:val="normaltextrun"/>
+          <w:rFonts w:ascii="Arial" w:hAnsi="Arial" w:cs="Arial"/>
+        </w:rPr>
+        <w:t xml:space="preserve"> veja um cenário onde a vinícola conta com os nossos sensores</w:t>
+      </w:r>
+      <w:r>
+        <w:rPr>
+          <w:rStyle w:val="normaltextrun"/>
+          <w:rFonts w:ascii="Arial" w:hAnsi="Arial" w:cs="Arial"/>
+        </w:rPr>
+        <w:t xml:space="preserve">, digamos que novamente a vinícola lucra R$5.000.00 reais mensalmente, </w:t>
+      </w:r>
+      <w:r>
+        <w:rPr>
+          <w:rStyle w:val="normaltextrun"/>
+          <w:rFonts w:ascii="Arial" w:hAnsi="Arial" w:cs="Arial"/>
+        </w:rPr>
+        <w:t>com os nossos sensores</w:t>
+      </w:r>
+      <w:r>
+        <w:rPr>
+          <w:rStyle w:val="normaltextrun"/>
+          <w:rFonts w:ascii="Arial" w:hAnsi="Arial" w:cs="Arial"/>
+        </w:rPr>
+        <w:t xml:space="preserve"> a vinícola</w:t>
+      </w:r>
+      <w:r>
+        <w:rPr>
+          <w:rStyle w:val="normaltextrun"/>
+          <w:rFonts w:ascii="Arial" w:hAnsi="Arial" w:cs="Arial"/>
+        </w:rPr>
+        <w:t xml:space="preserve"> lucraria R$4850.00 reais</w:t>
+      </w:r>
+      <w:r>
+        <w:rPr>
+          <w:rStyle w:val="normaltextrun"/>
+          <w:rFonts w:ascii="Arial" w:hAnsi="Arial" w:cs="Arial"/>
+        </w:rPr>
+        <w:t xml:space="preserve"> (97%)</w:t>
+      </w:r>
+      <w:r>
+        <w:rPr>
+          <w:rStyle w:val="normaltextrun"/>
+          <w:rFonts w:ascii="Arial" w:hAnsi="Arial" w:cs="Arial"/>
+        </w:rPr>
+        <w:t xml:space="preserve"> com a </w:t>
+      </w:r>
+      <w:r>
+        <w:rPr>
+          <w:rStyle w:val="normaltextrun"/>
+          <w:rFonts w:ascii="Arial" w:hAnsi="Arial" w:cs="Arial"/>
+        </w:rPr>
+        <w:t>melhoria do controle de temperatura e umidade</w:t>
+      </w:r>
+      <w:r>
+        <w:rPr>
+          <w:rStyle w:val="normaltextrun"/>
+          <w:rFonts w:ascii="Arial" w:hAnsi="Arial" w:cs="Arial"/>
+        </w:rPr>
+        <w:t>, perdendo</w:t>
+      </w:r>
+      <w:r>
+        <w:rPr>
+          <w:rStyle w:val="normaltextrun"/>
+          <w:rFonts w:ascii="Arial" w:hAnsi="Arial" w:cs="Arial"/>
+        </w:rPr>
+        <w:t xml:space="preserve"> somente </w:t>
+      </w:r>
+      <w:r>
+        <w:rPr>
+          <w:rStyle w:val="normaltextrun"/>
+          <w:rFonts w:ascii="Arial" w:hAnsi="Arial" w:cs="Arial"/>
+        </w:rPr>
+        <w:t>R$150.00</w:t>
+      </w:r>
+      <w:r>
+        <w:rPr>
+          <w:rStyle w:val="normaltextrun"/>
+          <w:rFonts w:ascii="Arial" w:hAnsi="Arial" w:cs="Arial"/>
+        </w:rPr>
+        <w:t xml:space="preserve"> reais </w:t>
+      </w:r>
+      <w:r>
+        <w:rPr>
+          <w:rStyle w:val="normaltextrun"/>
+          <w:rFonts w:ascii="Arial" w:hAnsi="Arial" w:cs="Arial"/>
+        </w:rPr>
+        <w:t xml:space="preserve">que corresponde </w:t>
+      </w:r>
+      <w:r>
+        <w:rPr>
+          <w:rStyle w:val="normaltextrun"/>
+          <w:rFonts w:ascii="Arial" w:hAnsi="Arial" w:cs="Arial"/>
+        </w:rPr>
+        <w:t xml:space="preserve">a </w:t>
+      </w:r>
+      <w:r>
+        <w:rPr>
+          <w:rStyle w:val="normaltextrun"/>
+          <w:rFonts w:ascii="Arial" w:hAnsi="Arial" w:cs="Arial"/>
+        </w:rPr>
+        <w:t xml:space="preserve">(3%) </w:t>
+      </w:r>
+      <w:r>
+        <w:rPr>
+          <w:rStyle w:val="normaltextrun"/>
+          <w:rFonts w:ascii="Arial" w:hAnsi="Arial" w:cs="Arial"/>
+        </w:rPr>
+        <w:t xml:space="preserve">dos </w:t>
+      </w:r>
+      <w:r>
+        <w:rPr>
+          <w:rStyle w:val="normaltextrun"/>
+          <w:rFonts w:ascii="Arial" w:hAnsi="Arial" w:cs="Arial"/>
+        </w:rPr>
+        <w:t xml:space="preserve">25% citados no gráfico </w:t>
+      </w:r>
+      <w:r>
+        <w:rPr>
+          <w:rStyle w:val="normaltextrun"/>
+          <w:rFonts w:ascii="Arial" w:hAnsi="Arial" w:cs="Arial"/>
+        </w:rPr>
+        <w:t>acima</w:t>
+      </w:r>
+      <w:r>
+        <w:rPr>
+          <w:rStyle w:val="normaltextrun"/>
+          <w:rFonts w:ascii="Arial" w:hAnsi="Arial" w:cs="Arial"/>
+        </w:rPr>
+        <w:t>.</w:t>
+      </w:r>
+    </w:p>
+    <w:p>
+      <w:pPr>
+        <w:pStyle w:val="paragraph"/>
+        <w:spacing w:before="0" w:beforeAutospacing="0" w:after="0" w:afterAutospacing="0"/>
+        <w:textAlignment w:val="baseline"/>
+        <w:rPr>
+          <w:rStyle w:val="normaltextrun"/>
+          <w:rFonts w:ascii="Arial" w:hAnsi="Arial" w:cs="Arial"/>
+        </w:rPr>
+      </w:pPr>
+      <w:r>
+        <w:rPr>
+          <w:rStyle w:val="normaltextrun"/>
+          <w:rFonts w:ascii="Arial" w:hAnsi="Arial" w:cs="Arial"/>
+          <w:sz w:val="44"/>
+          <w:szCs w:val="44"/>
+        </w:rPr>
+        <w:t xml:space="preserve"> </w:t>
+      </w:r>
+      <w:r>
+        <w:rPr>
+          <w:rFonts w:ascii="Arial" w:hAnsi="Arial" w:cs="Arial"/>
+        </w:rPr>
+        <w:drawing>
+          <wp:inline distT="0" distB="0" distL="0" distR="0" wp14:anchorId="228C4117" wp14:editId="4F343804">
+            <wp:extent cx="6336030" cy="3873500"/>
+            <wp:effectExtent l="0" t="0" r="7620" b="12700"/>
+            <wp:docPr id="6" name="Gráfico 6">
+              <a:extLst xmlns:a="http://schemas.openxmlformats.org/drawingml/2006/main">
+                <a:ext uri="{FF2B5EF4-FFF2-40B4-BE49-F238E27FC236}">
+                  <a16:creationId xmlns:a16="http://schemas.microsoft.com/office/drawing/2014/main" id="{6F7B706F-6A09-88B1-E97C-37DB598944F8}"/>
+                </a:ext>
+              </a:extLst>
+            </wp:docPr>
+            <wp:cNvGraphicFramePr/>
+            <a:graphic xmlns:a="http://schemas.openxmlformats.org/drawingml/2006/main">
+              <a:graphicData uri="http://schemas.openxmlformats.org/drawingml/2006/chart">
+                <c:chart xmlns:c="http://schemas.openxmlformats.org/drawingml/2006/chart" xmlns:r="http://schemas.openxmlformats.org/officeDocument/2006/relationships" r:id="rId13"/>
+              </a:graphicData>
+            </a:graphic>
+          </wp:inline>
+        </w:drawing>
+      </w:r>
+    </w:p>
+    <w:p>
+      <w:pPr>
+        <w:pStyle w:val="paragraph"/>
+        <w:spacing w:before="0" w:beforeAutospacing="0" w:after="0" w:afterAutospacing="0"/>
+        <w:textAlignment w:val="baseline"/>
+        <w:rPr>
+          <w:rStyle w:val="normaltextrun"/>
+          <w:rFonts w:ascii="Arial" w:hAnsi="Arial" w:cs="Arial"/>
+        </w:rPr>
+      </w:pPr>
+    </w:p>
+    <w:p>
+      <w:pPr>
+        <w:pStyle w:val="paragraph"/>
+        <w:spacing w:before="0" w:beforeAutospacing="0" w:after="0" w:afterAutospacing="0"/>
+        <w:textAlignment w:val="baseline"/>
+        <w:rPr>
+          <w:rStyle w:val="normaltextrun"/>
+          <w:rFonts w:ascii="Arial" w:hAnsi="Arial" w:cs="Arial"/>
+        </w:rPr>
+      </w:pPr>
+    </w:p>
+    <w:p>
+      <w:pPr>
+        <w:pStyle w:val="paragraph"/>
+        <w:spacing w:before="0" w:beforeAutospacing="0" w:after="0" w:afterAutospacing="0"/>
+        <w:textAlignment w:val="baseline"/>
+        <w:rPr>
+          <w:rStyle w:val="normaltextrun"/>
+          <w:rFonts w:ascii="Arial" w:hAnsi="Arial" w:cs="Arial"/>
+        </w:rPr>
+      </w:pPr>
+    </w:p>
+    <w:p>
+      <w:pPr>
+        <w:pStyle w:val="paragraph"/>
+        <w:spacing w:before="0" w:beforeAutospacing="0" w:after="0" w:afterAutospacing="0"/>
+        <w:textAlignment w:val="baseline"/>
+        <w:rPr>
+          <w:rStyle w:val="normaltextrun"/>
+          <w:rFonts w:ascii="Arial" w:hAnsi="Arial" w:cs="Arial"/>
         </w:rPr>
       </w:pPr>
     </w:p>
@@ -1134,6 +2183,20 @@
         <w:rPr>
           <w:rStyle w:val="normaltextrun"/>
           <w:rFonts w:ascii="Arial" w:hAnsi="Arial" w:cs="Arial"/>
+        </w:rPr>
+      </w:pPr>
+    </w:p>
+    <w:p>
+      <w:pPr>
+        <w:pStyle w:val="Ttulo2"/>
+        <w:rPr>
+          <w:rStyle w:val="normaltextrun"/>
+          <w:rFonts w:ascii="Arial" w:hAnsi="Arial" w:cs="Arial"/>
+          <w:b/>
+          <w:bCs/>
+          <w:sz w:val="44"/>
+          <w:szCs w:val="44"/>
+          <w:shd w:val="clear" w:color="auto" w:fill="FFFFFF"/>
         </w:rPr>
       </w:pPr>
     </w:p>
@@ -1434,7 +2497,25 @@
           <w:rFonts w:ascii="Arial" w:hAnsi="Arial" w:cs="Arial"/>
           <w:color w:val="000000"/>
         </w:rPr>
-        <w:t>Disponibilização de rede wifi para o bom funcionamento dos sensores;</w:t>
+        <w:t xml:space="preserve">Disponibilização de rede </w:t>
+      </w:r>
+      <w:proofErr w:type="spellStart"/>
+      <w:r>
+        <w:rPr>
+          <w:rStyle w:val="normaltextrun"/>
+          <w:rFonts w:ascii="Arial" w:hAnsi="Arial" w:cs="Arial"/>
+          <w:color w:val="000000"/>
+        </w:rPr>
+        <w:t>wifi</w:t>
+      </w:r>
+      <w:proofErr w:type="spellEnd"/>
+      <w:r>
+        <w:rPr>
+          <w:rStyle w:val="normaltextrun"/>
+          <w:rFonts w:ascii="Arial" w:hAnsi="Arial" w:cs="Arial"/>
+          <w:color w:val="000000"/>
+        </w:rPr>
+        <w:t xml:space="preserve"> para o bom funcionamento dos sensores;</w:t>
       </w:r>
       <w:r>
         <w:rPr>
@@ -1579,10 +2660,9 @@
         <w:pStyle w:val="paragraph"/>
         <w:numPr>
           <w:ilvl w:val="0"/>
-          <w:numId w:val="15"/>
+          <w:numId w:val="16"/>
         </w:numPr>
         <w:spacing w:before="0" w:beforeAutospacing="0" w:after="0" w:afterAutospacing="0"/>
-        <w:ind w:left="1290" w:firstLine="0"/>
         <w:textAlignment w:val="baseline"/>
         <w:rPr>
           <w:rFonts w:ascii="Arial" w:hAnsi="Arial" w:cs="Arial"/>
@@ -1611,10 +2691,9 @@
         <w:pStyle w:val="paragraph"/>
         <w:numPr>
           <w:ilvl w:val="0"/>
-          <w:numId w:val="15"/>
+          <w:numId w:val="16"/>
         </w:numPr>
         <w:spacing w:before="0" w:beforeAutospacing="0" w:after="0" w:afterAutospacing="0"/>
-        <w:ind w:left="1290" w:firstLine="0"/>
         <w:textAlignment w:val="baseline"/>
         <w:rPr>
           <w:rFonts w:ascii="Arial" w:hAnsi="Arial" w:cs="Arial"/>
@@ -1643,10 +2722,9 @@
         <w:pStyle w:val="paragraph"/>
         <w:numPr>
           <w:ilvl w:val="0"/>
-          <w:numId w:val="15"/>
+          <w:numId w:val="16"/>
         </w:numPr>
         <w:spacing w:before="0" w:beforeAutospacing="0" w:after="0" w:afterAutospacing="0"/>
-        <w:ind w:left="1290" w:firstLine="0"/>
         <w:textAlignment w:val="baseline"/>
         <w:rPr>
           <w:rFonts w:ascii="Arial" w:hAnsi="Arial" w:cs="Arial"/>
@@ -1675,10 +2753,9 @@
         <w:pStyle w:val="paragraph"/>
         <w:numPr>
           <w:ilvl w:val="0"/>
-          <w:numId w:val="15"/>
+          <w:numId w:val="16"/>
         </w:numPr>
         <w:spacing w:before="0" w:beforeAutospacing="0" w:after="0" w:afterAutospacing="0"/>
-        <w:ind w:left="1290" w:firstLine="0"/>
         <w:textAlignment w:val="baseline"/>
         <w:rPr>
           <w:rFonts w:ascii="Arial" w:hAnsi="Arial" w:cs="Arial"/>
@@ -1707,10 +2784,9 @@
         <w:pStyle w:val="paragraph"/>
         <w:numPr>
           <w:ilvl w:val="0"/>
-          <w:numId w:val="15"/>
+          <w:numId w:val="16"/>
         </w:numPr>
         <w:spacing w:before="0" w:beforeAutospacing="0" w:after="0" w:afterAutospacing="0"/>
-        <w:ind w:left="1290" w:firstLine="0"/>
         <w:textAlignment w:val="baseline"/>
         <w:rPr>
           <w:rFonts w:ascii="Arial" w:hAnsi="Arial" w:cs="Arial"/>
@@ -1739,10 +2815,9 @@
         <w:pStyle w:val="paragraph"/>
         <w:numPr>
           <w:ilvl w:val="0"/>
-          <w:numId w:val="15"/>
+          <w:numId w:val="16"/>
         </w:numPr>
         <w:spacing w:before="0" w:beforeAutospacing="0" w:after="0" w:afterAutospacing="0"/>
-        <w:ind w:left="1290" w:firstLine="0"/>
         <w:textAlignment w:val="baseline"/>
         <w:rPr>
           <w:rFonts w:ascii="Arial" w:hAnsi="Arial" w:cs="Arial"/>
@@ -1930,7 +3005,7 @@
                     </pic:cNvPicPr>
                   </pic:nvPicPr>
                   <pic:blipFill>
-                    <a:blip r:embed="rId12" cstate="print">
+                    <a:blip r:embed="rId14" cstate="print">
                       <a:extLst>
                         <a:ext uri="{28A0092B-C50C-407E-A947-70E740481C1C}">
                           <a14:useLocalDpi xmlns:a14="http://schemas.microsoft.com/office/drawing/2010/main" val="0"/>
@@ -2037,6 +3112,19 @@
       <w:pPr>
         <w:pStyle w:val="Ttulo2"/>
         <w:rPr>
+          <w:rStyle w:val="normaltextrun"/>
+          <w:rFonts w:ascii="Arial" w:hAnsi="Arial" w:cs="Arial"/>
+          <w:b/>
+          <w:bCs/>
+          <w:sz w:val="44"/>
+          <w:szCs w:val="44"/>
+        </w:rPr>
+      </w:pPr>
+    </w:p>
+    <w:p>
+      <w:pPr>
+        <w:pStyle w:val="Ttulo2"/>
+        <w:rPr>
           <w:rFonts w:ascii="Segoe UI" w:hAnsi="Segoe UI" w:cs="Segoe UI"/>
           <w:color w:val="auto"/>
           <w:kern w:val="0"/>
@@ -2374,7 +3462,7 @@
                     </pic:cNvPicPr>
                   </pic:nvPicPr>
                   <pic:blipFill>
-                    <a:blip r:embed="rId13">
+                    <a:blip r:embed="rId15">
                       <a:extLst>
                         <a:ext uri="{28A0092B-C50C-407E-A947-70E740481C1C}">
                           <a14:useLocalDpi xmlns:a14="http://schemas.microsoft.com/office/drawing/2010/main" val="0"/>
@@ -2511,7 +3599,7 @@
                     </pic:cNvPicPr>
                   </pic:nvPicPr>
                   <pic:blipFill>
-                    <a:blip r:embed="rId14">
+                    <a:blip r:embed="rId16">
                       <a:extLst>
                         <a:ext uri="{28A0092B-C50C-407E-A947-70E740481C1C}">
                           <a14:useLocalDpi xmlns:a14="http://schemas.microsoft.com/office/drawing/2010/main" val="0"/>
@@ -2608,7 +3696,6 @@
           <w:sz w:val="28"/>
           <w:szCs w:val="28"/>
         </w:rPr>
-        <w:lastRenderedPageBreak/>
         <w:t>Grau de prioridade:</w:t>
       </w:r>
     </w:p>
@@ -2648,7 +3735,7 @@
                     </pic:cNvPicPr>
                   </pic:nvPicPr>
                   <pic:blipFill>
-                    <a:blip r:embed="rId15">
+                    <a:blip r:embed="rId17">
                       <a:extLst>
                         <a:ext uri="{28A0092B-C50C-407E-A947-70E740481C1C}">
                           <a14:useLocalDpi xmlns:a14="http://schemas.microsoft.com/office/drawing/2010/main" val="0"/>
@@ -2748,7 +3835,7 @@
                     </pic:cNvPicPr>
                   </pic:nvPicPr>
                   <pic:blipFill>
-                    <a:blip r:embed="rId16">
+                    <a:blip r:embed="rId18">
                       <a:extLst>
                         <a:ext uri="{28A0092B-C50C-407E-A947-70E740481C1C}">
                           <a14:useLocalDpi xmlns:a14="http://schemas.microsoft.com/office/drawing/2010/main" val="0"/>
@@ -2950,216 +4037,11 @@
         <w:pStyle w:val="Ttulo1"/>
       </w:pPr>
     </w:p>
-    <w:p>
-      <w:pPr>
-        <w:pStyle w:val="Ttulo1"/>
-      </w:pPr>
-      <w:r>
-        <w:t>Capa com nome do projeto, nome do aluno e RA</w:t>
-      </w:r>
-    </w:p>
-    <w:p>
-      <w:pPr>
-        <w:pStyle w:val="Ttulo1"/>
-      </w:pPr>
-    </w:p>
-    <w:p>
-      <w:pPr>
-        <w:pStyle w:val="Ttulo1"/>
-      </w:pPr>
-    </w:p>
-    <w:p>
-      <w:pPr>
-        <w:pStyle w:val="Ttulo1"/>
-      </w:pPr>
-    </w:p>
-    <w:p>
-      <w:pPr>
-        <w:pStyle w:val="Ttulo1"/>
-      </w:pPr>
-    </w:p>
-    <w:p>
-      <w:pPr>
-        <w:pStyle w:val="Ttulo1"/>
-      </w:pPr>
-    </w:p>
-    <w:p>
-      <w:pPr>
-        <w:pStyle w:val="Ttulo1"/>
-      </w:pPr>
-    </w:p>
-    <w:p>
-      <w:pPr>
-        <w:pStyle w:val="Ttulo1"/>
-      </w:pPr>
-    </w:p>
-    <w:p>
-      <w:pPr>
-        <w:pStyle w:val="Ttulo1"/>
-      </w:pPr>
-    </w:p>
-    <w:p>
-      <w:pPr>
-        <w:pStyle w:val="Ttulo1"/>
-      </w:pPr>
-      <w:r>
-        <w:t>Nome do proj</w:t>
-      </w:r>
-      <w:r>
-        <w:t>eto</w:t>
-      </w:r>
-    </w:p>
-    <w:p/>
-    <w:p/>
-    <w:p>
-      <w:pPr>
-        <w:pStyle w:val="Ttulo1"/>
-      </w:pPr>
-      <w:r>
-        <w:t>Contexto do Negócio</w:t>
-      </w:r>
-    </w:p>
-    <w:p/>
-    <w:p>
-      <w:r>
-        <w:t xml:space="preserve">Parágrafo </w:t>
-      </w:r>
-      <w:r>
-        <w:t>normal</w:t>
-      </w:r>
-    </w:p>
-    <w:p/>
-    <w:p>
-      <w:pPr>
-        <w:pStyle w:val="Ttulo2"/>
-      </w:pPr>
-      <w:r>
-        <w:t>Título</w:t>
-      </w:r>
-      <w:r>
-        <w:t xml:space="preserve"> 2</w:t>
-      </w:r>
-    </w:p>
-    <w:p/>
-    <w:p>
-      <w:r>
-        <w:t>Parágrafo normal</w:t>
-      </w:r>
-    </w:p>
-    <w:p/>
-    <w:p>
-      <w:pPr>
-        <w:pStyle w:val="Ttulo1"/>
-      </w:pPr>
-      <w:r>
-        <w:t>Justificativa do projeto</w:t>
-      </w:r>
-    </w:p>
-    <w:p/>
-    <w:p>
-      <w:r>
-        <w:t xml:space="preserve">Parágrafo </w:t>
-      </w:r>
-      <w:r>
-        <w:t>normal</w:t>
-      </w:r>
-    </w:p>
-    <w:p/>
-    <w:p>
-      <w:pPr>
-        <w:pStyle w:val="Ttulo2"/>
-      </w:pPr>
-      <w:r>
-        <w:t>Título</w:t>
-      </w:r>
-      <w:r>
-        <w:t xml:space="preserve"> 2</w:t>
-      </w:r>
-    </w:p>
-    <w:p/>
-    <w:p>
-      <w:r>
-        <w:t>Parágrafo normal</w:t>
-      </w:r>
-    </w:p>
-    <w:p/>
-    <w:p>
-      <w:pPr>
-        <w:pStyle w:val="Ttulo1"/>
-      </w:pPr>
-      <w:r>
-        <w:t>Objetivo do projeto</w:t>
-      </w:r>
-    </w:p>
-    <w:p/>
-    <w:p>
-      <w:r>
-        <w:t xml:space="preserve">Parágrafo </w:t>
-      </w:r>
-      <w:r>
-        <w:t>normal</w:t>
-      </w:r>
-    </w:p>
-    <w:p/>
-    <w:p>
-      <w:pPr>
-        <w:pStyle w:val="Ttulo2"/>
-      </w:pPr>
-      <w:r>
-        <w:t>Título</w:t>
-      </w:r>
-      <w:r>
-        <w:t xml:space="preserve"> 2</w:t>
-      </w:r>
-    </w:p>
-    <w:p/>
-    <w:p>
-      <w:r>
-        <w:t>Parágrafo normal</w:t>
-      </w:r>
-    </w:p>
-    <w:p/>
-    <w:p>
-      <w:pPr>
-        <w:pStyle w:val="Ttulo1"/>
-      </w:pPr>
-      <w:r>
-        <w:t>Escopo do projeto</w:t>
-      </w:r>
-    </w:p>
-    <w:p/>
-    <w:p>
-      <w:r>
-        <w:t xml:space="preserve">Parágrafo </w:t>
-      </w:r>
-      <w:r>
-        <w:t>normal</w:t>
-      </w:r>
-    </w:p>
-    <w:p/>
-    <w:p>
-      <w:pPr>
-        <w:pStyle w:val="Ttulo2"/>
-      </w:pPr>
-      <w:r>
-        <w:lastRenderedPageBreak/>
-        <w:t>Título</w:t>
-      </w:r>
-      <w:r>
-        <w:t xml:space="preserve"> 2</w:t>
-      </w:r>
-    </w:p>
-    <w:p/>
-    <w:p>
-      <w:r>
-        <w:t>Parágrafo normal</w:t>
-      </w:r>
-    </w:p>
     <w:p/>
     <w:sectPr>
-      <w:headerReference w:type="even" r:id="rId17"/>
-      <w:headerReference w:type="default" r:id="rId18"/>
-      <w:headerReference w:type="first" r:id="rId19"/>
+      <w:headerReference w:type="even" r:id="rId19"/>
+      <w:headerReference w:type="default" r:id="rId20"/>
+      <w:headerReference w:type="first" r:id="rId21"/>
       <w:pgSz w:w="11906" w:h="16838" w:code="9"/>
       <w:pgMar w:top="964" w:right="964" w:bottom="964" w:left="964" w:header="709" w:footer="709" w:gutter="0"/>
       <w:pgNumType w:start="0"/>
@@ -3518,6 +4400,119 @@
     </w:lvl>
   </w:abstractNum>
   <w:abstractNum w:abstractNumId="2" w15:restartNumberingAfterBreak="0">
+    <w:nsid w:val="178E5D8A"/>
+    <w:multiLevelType w:val="hybridMultilevel"/>
+    <w:tmpl w:val="086675AC"/>
+    <w:lvl w:ilvl="0" w:tplc="04160001">
+      <w:start w:val="1"/>
+      <w:numFmt w:val="bullet"/>
+      <w:lvlText w:val=""/>
+      <w:lvlJc w:val="left"/>
+      <w:pPr>
+        <w:ind w:left="720" w:hanging="360"/>
+      </w:pPr>
+      <w:rPr>
+        <w:rFonts w:ascii="Symbol" w:hAnsi="Symbol" w:hint="default"/>
+      </w:rPr>
+    </w:lvl>
+    <w:lvl w:ilvl="1" w:tplc="04160003" w:tentative="1">
+      <w:start w:val="1"/>
+      <w:numFmt w:val="bullet"/>
+      <w:lvlText w:val="o"/>
+      <w:lvlJc w:val="left"/>
+      <w:pPr>
+        <w:ind w:left="1440" w:hanging="360"/>
+      </w:pPr>
+      <w:rPr>
+        <w:rFonts w:ascii="Courier New" w:hAnsi="Courier New" w:cs="Courier New" w:hint="default"/>
+      </w:rPr>
+    </w:lvl>
+    <w:lvl w:ilvl="2" w:tplc="04160005" w:tentative="1">
+      <w:start w:val="1"/>
+      <w:numFmt w:val="bullet"/>
+      <w:lvlText w:val=""/>
+      <w:lvlJc w:val="left"/>
+      <w:pPr>
+        <w:ind w:left="2160" w:hanging="360"/>
+      </w:pPr>
+      <w:rPr>
+        <w:rFonts w:ascii="Wingdings" w:hAnsi="Wingdings" w:hint="default"/>
+      </w:rPr>
+    </w:lvl>
+    <w:lvl w:ilvl="3" w:tplc="04160001" w:tentative="1">
+      <w:start w:val="1"/>
+      <w:numFmt w:val="bullet"/>
+      <w:lvlText w:val=""/>
+      <w:lvlJc w:val="left"/>
+      <w:pPr>
+        <w:ind w:left="2880" w:hanging="360"/>
+      </w:pPr>
+      <w:rPr>
+        <w:rFonts w:ascii="Symbol" w:hAnsi="Symbol" w:hint="default"/>
+      </w:rPr>
+    </w:lvl>
+    <w:lvl w:ilvl="4" w:tplc="04160003" w:tentative="1">
+      <w:start w:val="1"/>
+      <w:numFmt w:val="bullet"/>
+      <w:lvlText w:val="o"/>
+      <w:lvlJc w:val="left"/>
+      <w:pPr>
+        <w:ind w:left="3600" w:hanging="360"/>
+      </w:pPr>
+      <w:rPr>
+        <w:rFonts w:ascii="Courier New" w:hAnsi="Courier New" w:cs="Courier New" w:hint="default"/>
+      </w:rPr>
+    </w:lvl>
+    <w:lvl w:ilvl="5" w:tplc="04160005" w:tentative="1">
+      <w:start w:val="1"/>
+      <w:numFmt w:val="bullet"/>
+      <w:lvlText w:val=""/>
+      <w:lvlJc w:val="left"/>
+      <w:pPr>
+        <w:ind w:left="4320" w:hanging="360"/>
+      </w:pPr>
+      <w:rPr>
+        <w:rFonts w:ascii="Wingdings" w:hAnsi="Wingdings" w:hint="default"/>
+      </w:rPr>
+    </w:lvl>
+    <w:lvl w:ilvl="6" w:tplc="04160001" w:tentative="1">
+      <w:start w:val="1"/>
+      <w:numFmt w:val="bullet"/>
+      <w:lvlText w:val=""/>
+      <w:lvlJc w:val="left"/>
+      <w:pPr>
+        <w:ind w:left="5040" w:hanging="360"/>
+      </w:pPr>
+      <w:rPr>
+        <w:rFonts w:ascii="Symbol" w:hAnsi="Symbol" w:hint="default"/>
+      </w:rPr>
+    </w:lvl>
+    <w:lvl w:ilvl="7" w:tplc="04160003" w:tentative="1">
+      <w:start w:val="1"/>
+      <w:numFmt w:val="bullet"/>
+      <w:lvlText w:val="o"/>
+      <w:lvlJc w:val="left"/>
+      <w:pPr>
+        <w:ind w:left="5760" w:hanging="360"/>
+      </w:pPr>
+      <w:rPr>
+        <w:rFonts w:ascii="Courier New" w:hAnsi="Courier New" w:cs="Courier New" w:hint="default"/>
+      </w:rPr>
+    </w:lvl>
+    <w:lvl w:ilvl="8" w:tplc="04160005" w:tentative="1">
+      <w:start w:val="1"/>
+      <w:numFmt w:val="bullet"/>
+      <w:lvlText w:val=""/>
+      <w:lvlJc w:val="left"/>
+      <w:pPr>
+        <w:ind w:left="6480" w:hanging="360"/>
+      </w:pPr>
+      <w:rPr>
+        <w:rFonts w:ascii="Wingdings" w:hAnsi="Wingdings" w:hint="default"/>
+      </w:rPr>
+    </w:lvl>
+  </w:abstractNum>
+  <w:abstractNum w:abstractNumId="3" w15:restartNumberingAfterBreak="0">
     <w:nsid w:val="256A0448"/>
     <w:multiLevelType w:val="hybridMultilevel"/>
     <w:tmpl w:val="EEF488C4"/>
@@ -3603,7 +4598,7 @@
       </w:pPr>
     </w:lvl>
   </w:abstractNum>
-  <w:abstractNum w:abstractNumId="3" w15:restartNumberingAfterBreak="0">
+  <w:abstractNum w:abstractNumId="4" w15:restartNumberingAfterBreak="0">
     <w:nsid w:val="39ED6AA4"/>
     <w:multiLevelType w:val="hybridMultilevel"/>
     <w:tmpl w:val="C9AC4CFE"/>
@@ -3716,7 +4711,7 @@
       </w:rPr>
     </w:lvl>
   </w:abstractNum>
-  <w:abstractNum w:abstractNumId="4" w15:restartNumberingAfterBreak="0">
+  <w:abstractNum w:abstractNumId="5" w15:restartNumberingAfterBreak="0">
     <w:nsid w:val="3DCA3E8A"/>
     <w:multiLevelType w:val="hybridMultilevel"/>
     <w:tmpl w:val="DC9CCA36"/>
@@ -3829,7 +4824,7 @@
       </w:rPr>
     </w:lvl>
   </w:abstractNum>
-  <w:abstractNum w:abstractNumId="5" w15:restartNumberingAfterBreak="0">
+  <w:abstractNum w:abstractNumId="6" w15:restartNumberingAfterBreak="0">
     <w:nsid w:val="4F192D19"/>
     <w:multiLevelType w:val="hybridMultilevel"/>
     <w:tmpl w:val="BF7A5200"/>
@@ -3915,7 +4910,7 @@
       </w:pPr>
     </w:lvl>
   </w:abstractNum>
-  <w:abstractNum w:abstractNumId="6" w15:restartNumberingAfterBreak="0">
+  <w:abstractNum w:abstractNumId="7" w15:restartNumberingAfterBreak="0">
     <w:nsid w:val="530D5B09"/>
     <w:multiLevelType w:val="hybridMultilevel"/>
     <w:tmpl w:val="47D6314E"/>
@@ -4028,7 +5023,7 @@
       </w:rPr>
     </w:lvl>
   </w:abstractNum>
-  <w:abstractNum w:abstractNumId="7" w15:restartNumberingAfterBreak="0">
+  <w:abstractNum w:abstractNumId="8" w15:restartNumberingAfterBreak="0">
     <w:nsid w:val="58AC0B3F"/>
     <w:multiLevelType w:val="multilevel"/>
     <w:tmpl w:val="52B8D45C"/>
@@ -4177,7 +5172,7 @@
       </w:rPr>
     </w:lvl>
   </w:abstractNum>
-  <w:abstractNum w:abstractNumId="8" w15:restartNumberingAfterBreak="0">
+  <w:abstractNum w:abstractNumId="9" w15:restartNumberingAfterBreak="0">
     <w:nsid w:val="5A676A0B"/>
     <w:multiLevelType w:val="multilevel"/>
     <w:tmpl w:val="52B8D45C"/>
@@ -4326,7 +5321,7 @@
       </w:rPr>
     </w:lvl>
   </w:abstractNum>
-  <w:abstractNum w:abstractNumId="9" w15:restartNumberingAfterBreak="0">
+  <w:abstractNum w:abstractNumId="10" w15:restartNumberingAfterBreak="0">
     <w:nsid w:val="5EB92227"/>
     <w:multiLevelType w:val="hybridMultilevel"/>
     <w:tmpl w:val="D0E467A8"/>
@@ -4439,7 +5434,7 @@
       </w:rPr>
     </w:lvl>
   </w:abstractNum>
-  <w:abstractNum w:abstractNumId="10" w15:restartNumberingAfterBreak="0">
+  <w:abstractNum w:abstractNumId="11" w15:restartNumberingAfterBreak="0">
     <w:nsid w:val="600D2BE3"/>
     <w:multiLevelType w:val="hybridMultilevel"/>
     <w:tmpl w:val="DDD2782C"/>
@@ -4525,7 +5520,7 @@
       </w:pPr>
     </w:lvl>
   </w:abstractNum>
-  <w:abstractNum w:abstractNumId="11" w15:restartNumberingAfterBreak="0">
+  <w:abstractNum w:abstractNumId="12" w15:restartNumberingAfterBreak="0">
     <w:nsid w:val="66657C08"/>
     <w:multiLevelType w:val="hybridMultilevel"/>
     <w:tmpl w:val="3594E386"/>
@@ -4611,7 +5606,7 @@
       </w:pPr>
     </w:lvl>
   </w:abstractNum>
-  <w:abstractNum w:abstractNumId="12" w15:restartNumberingAfterBreak="0">
+  <w:abstractNum w:abstractNumId="13" w15:restartNumberingAfterBreak="0">
     <w:nsid w:val="6A801195"/>
     <w:multiLevelType w:val="multilevel"/>
     <w:tmpl w:val="898C4D9A"/>
@@ -4697,7 +5692,7 @@
       </w:pPr>
     </w:lvl>
   </w:abstractNum>
-  <w:abstractNum w:abstractNumId="13" w15:restartNumberingAfterBreak="0">
+  <w:abstractNum w:abstractNumId="14" w15:restartNumberingAfterBreak="0">
     <w:nsid w:val="6E9775B8"/>
     <w:multiLevelType w:val="hybridMultilevel"/>
     <w:tmpl w:val="E4320994"/>
@@ -4810,7 +5805,7 @@
       </w:pPr>
     </w:lvl>
   </w:abstractNum>
-  <w:abstractNum w:abstractNumId="14" w15:restartNumberingAfterBreak="0">
+  <w:abstractNum w:abstractNumId="15" w15:restartNumberingAfterBreak="0">
     <w:nsid w:val="76200B78"/>
     <w:multiLevelType w:val="hybridMultilevel"/>
     <w:tmpl w:val="4F96A388"/>
@@ -4924,49 +5919,52 @@
     </w:lvl>
   </w:abstractNum>
   <w:num w:numId="1" w16cid:durableId="1686904297">
-    <w:abstractNumId w:val="2"/>
+    <w:abstractNumId w:val="3"/>
   </w:num>
   <w:num w:numId="2" w16cid:durableId="467818128">
+    <w:abstractNumId w:val="6"/>
+  </w:num>
+  <w:num w:numId="3" w16cid:durableId="2034652596">
+    <w:abstractNumId w:val="12"/>
+  </w:num>
+  <w:num w:numId="4" w16cid:durableId="122122112">
+    <w:abstractNumId w:val="10"/>
+  </w:num>
+  <w:num w:numId="5" w16cid:durableId="68235484">
+    <w:abstractNumId w:val="7"/>
+  </w:num>
+  <w:num w:numId="6" w16cid:durableId="874119594">
     <w:abstractNumId w:val="5"/>
   </w:num>
-  <w:num w:numId="3" w16cid:durableId="2034652596">
-    <w:abstractNumId w:val="11"/>
-  </w:num>
-  <w:num w:numId="4" w16cid:durableId="122122112">
-    <w:abstractNumId w:val="9"/>
-  </w:num>
-  <w:num w:numId="5" w16cid:durableId="68235484">
-    <w:abstractNumId w:val="6"/>
-  </w:num>
-  <w:num w:numId="6" w16cid:durableId="874119594">
+  <w:num w:numId="7" w16cid:durableId="99952074">
     <w:abstractNumId w:val="4"/>
-  </w:num>
-  <w:num w:numId="7" w16cid:durableId="99952074">
-    <w:abstractNumId w:val="3"/>
   </w:num>
   <w:num w:numId="8" w16cid:durableId="731149662">
     <w:abstractNumId w:val="1"/>
   </w:num>
   <w:num w:numId="9" w16cid:durableId="1529180895">
-    <w:abstractNumId w:val="12"/>
+    <w:abstractNumId w:val="13"/>
   </w:num>
   <w:num w:numId="10" w16cid:durableId="768353864">
-    <w:abstractNumId w:val="10"/>
+    <w:abstractNumId w:val="11"/>
   </w:num>
   <w:num w:numId="11" w16cid:durableId="2054890221">
     <w:abstractNumId w:val="0"/>
   </w:num>
   <w:num w:numId="12" w16cid:durableId="224070927">
-    <w:abstractNumId w:val="13"/>
+    <w:abstractNumId w:val="14"/>
   </w:num>
   <w:num w:numId="13" w16cid:durableId="829637712">
-    <w:abstractNumId w:val="14"/>
+    <w:abstractNumId w:val="15"/>
   </w:num>
   <w:num w:numId="14" w16cid:durableId="1325204885">
-    <w:abstractNumId w:val="7"/>
+    <w:abstractNumId w:val="8"/>
   </w:num>
   <w:num w:numId="15" w16cid:durableId="2112124631">
-    <w:abstractNumId w:val="8"/>
+    <w:abstractNumId w:val="9"/>
+  </w:num>
+  <w:num w:numId="16" w16cid:durableId="1177578927">
+    <w:abstractNumId w:val="2"/>
   </w:num>
 </w:numbering>
 </file>
@@ -5450,7 +6448,6 @@
   <w:style w:type="character" w:default="1" w:styleId="Fontepargpadro">
     <w:name w:val="Default Paragraph Font"/>
     <w:uiPriority w:val="1"/>
-    <w:semiHidden/>
     <w:unhideWhenUsed/>
   </w:style>
   <w:style w:type="table" w:default="1" w:styleId="Tabelanormal">
@@ -5847,6 +6844,2086 @@
 </w:styles>
 </file>
 
+<file path=word/charts/chart1.xml><?xml version="1.0" encoding="utf-8"?>
+<c:chartSpace xmlns:c="http://schemas.openxmlformats.org/drawingml/2006/chart" xmlns:a="http://schemas.openxmlformats.org/drawingml/2006/main" xmlns:r="http://schemas.openxmlformats.org/officeDocument/2006/relationships" xmlns:c16r2="http://schemas.microsoft.com/office/drawing/2015/06/chart">
+  <c:date1904 val="0"/>
+  <c:lang val="pt-BR"/>
+  <c:roundedCorners val="0"/>
+  <mc:AlternateContent xmlns:mc="http://schemas.openxmlformats.org/markup-compatibility/2006">
+    <mc:Choice xmlns:c14="http://schemas.microsoft.com/office/drawing/2007/8/2/chart" Requires="c14">
+      <c14:style val="102"/>
+    </mc:Choice>
+    <mc:Fallback>
+      <c:style val="2"/>
+    </mc:Fallback>
+  </mc:AlternateContent>
+  <c:chart>
+    <c:title>
+      <c:tx>
+        <c:rich>
+          <a:bodyPr rot="0" spcFirstLastPara="1" vertOverflow="ellipsis" vert="horz" wrap="square" anchor="ctr" anchorCtr="1"/>
+          <a:lstStyle/>
+          <a:p>
+            <a:pPr>
+              <a:defRPr sz="2128" b="1" i="0" u="none" strike="noStrike" kern="1200" baseline="0">
+                <a:solidFill>
+                  <a:schemeClr val="tx1">
+                    <a:lumMod val="65000"/>
+                    <a:lumOff val="35000"/>
+                  </a:schemeClr>
+                </a:solidFill>
+                <a:latin typeface="+mn-lt"/>
+                <a:ea typeface="+mn-ea"/>
+                <a:cs typeface="+mn-cs"/>
+              </a:defRPr>
+            </a:pPr>
+            <a:r>
+              <a:rPr lang="en-US"/>
+              <a:t>Percentual de dados relacionados a perda de Lucro da vinícola</a:t>
+            </a:r>
+          </a:p>
+        </c:rich>
+      </c:tx>
+      <c:overlay val="0"/>
+      <c:spPr>
+        <a:noFill/>
+        <a:ln>
+          <a:noFill/>
+        </a:ln>
+        <a:effectLst/>
+      </c:spPr>
+      <c:txPr>
+        <a:bodyPr rot="0" spcFirstLastPara="1" vertOverflow="ellipsis" vert="horz" wrap="square" anchor="ctr" anchorCtr="1"/>
+        <a:lstStyle/>
+        <a:p>
+          <a:pPr>
+            <a:defRPr sz="2128" b="1" i="0" u="none" strike="noStrike" kern="1200" baseline="0">
+              <a:solidFill>
+                <a:schemeClr val="tx1">
+                  <a:lumMod val="65000"/>
+                  <a:lumOff val="35000"/>
+                </a:schemeClr>
+              </a:solidFill>
+              <a:latin typeface="+mn-lt"/>
+              <a:ea typeface="+mn-ea"/>
+              <a:cs typeface="+mn-cs"/>
+            </a:defRPr>
+          </a:pPr>
+          <a:endParaRPr lang="pt-BR"/>
+        </a:p>
+      </c:txPr>
+    </c:title>
+    <c:autoTitleDeleted val="0"/>
+    <c:view3D>
+      <c:rotX val="30"/>
+      <c:rotY val="0"/>
+      <c:depthPercent val="100"/>
+      <c:rAngAx val="0"/>
+    </c:view3D>
+    <c:floor>
+      <c:thickness val="0"/>
+      <c:spPr>
+        <a:noFill/>
+        <a:ln>
+          <a:noFill/>
+        </a:ln>
+        <a:effectLst/>
+        <a:sp3d/>
+      </c:spPr>
+    </c:floor>
+    <c:sideWall>
+      <c:thickness val="0"/>
+      <c:spPr>
+        <a:noFill/>
+        <a:ln>
+          <a:noFill/>
+        </a:ln>
+        <a:effectLst/>
+        <a:sp3d/>
+      </c:spPr>
+    </c:sideWall>
+    <c:backWall>
+      <c:thickness val="0"/>
+      <c:spPr>
+        <a:noFill/>
+        <a:ln>
+          <a:noFill/>
+        </a:ln>
+        <a:effectLst/>
+        <a:sp3d/>
+      </c:spPr>
+    </c:backWall>
+    <c:plotArea>
+      <c:layout>
+        <c:manualLayout>
+          <c:layoutTarget val="inner"/>
+          <c:xMode val="edge"/>
+          <c:yMode val="edge"/>
+          <c:x val="1.0869565217391304E-2"/>
+          <c:y val="0.17212705609171247"/>
+          <c:w val="0.97342995169082125"/>
+          <c:h val="0.75647145774472124"/>
+        </c:manualLayout>
+      </c:layout>
+      <c:pie3DChart>
+        <c:varyColors val="1"/>
+        <c:ser>
+          <c:idx val="0"/>
+          <c:order val="0"/>
+          <c:tx>
+            <c:strRef>
+              <c:f>Planilha1!$B$1</c:f>
+              <c:strCache>
+                <c:ptCount val="1"/>
+                <c:pt idx="0">
+                  <c:v>Percentual de dados relacionados a perda de Lucro da vinícula</c:v>
+                </c:pt>
+              </c:strCache>
+            </c:strRef>
+          </c:tx>
+          <c:spPr>
+            <a:solidFill>
+              <a:srgbClr val="7030A0"/>
+            </a:solidFill>
+          </c:spPr>
+          <c:explosion val="20"/>
+          <c:dPt>
+            <c:idx val="0"/>
+            <c:bubble3D val="0"/>
+            <c:explosion val="8"/>
+            <c:spPr>
+              <a:solidFill>
+                <a:srgbClr val="7030A0"/>
+              </a:solidFill>
+              <a:ln>
+                <a:noFill/>
+              </a:ln>
+              <a:effectLst>
+                <a:outerShdw blurRad="57150" dist="19050" dir="5400000" algn="ctr" rotWithShape="0">
+                  <a:srgbClr val="000000">
+                    <a:alpha val="63000"/>
+                  </a:srgbClr>
+                </a:outerShdw>
+              </a:effectLst>
+              <a:sp3d/>
+            </c:spPr>
+            <c:extLst>
+              <c:ext xmlns:c16="http://schemas.microsoft.com/office/drawing/2014/chart" uri="{C3380CC4-5D6E-409C-BE32-E72D297353CC}">
+                <c16:uniqueId val="{00000001-BE26-4593-A61B-CBE813431A0A}"/>
+              </c:ext>
+            </c:extLst>
+          </c:dPt>
+          <c:dPt>
+            <c:idx val="1"/>
+            <c:bubble3D val="0"/>
+            <c:spPr>
+              <a:solidFill>
+                <a:schemeClr val="bg2">
+                  <a:lumMod val="90000"/>
+                </a:schemeClr>
+              </a:solidFill>
+              <a:ln>
+                <a:noFill/>
+              </a:ln>
+              <a:effectLst>
+                <a:outerShdw blurRad="57150" dist="19050" dir="5400000" algn="ctr" rotWithShape="0">
+                  <a:srgbClr val="000000">
+                    <a:alpha val="63000"/>
+                  </a:srgbClr>
+                </a:outerShdw>
+              </a:effectLst>
+              <a:sp3d/>
+            </c:spPr>
+            <c:extLst>
+              <c:ext xmlns:c16="http://schemas.microsoft.com/office/drawing/2014/chart" uri="{C3380CC4-5D6E-409C-BE32-E72D297353CC}">
+                <c16:uniqueId val="{00000003-BE26-4593-A61B-CBE813431A0A}"/>
+              </c:ext>
+            </c:extLst>
+          </c:dPt>
+          <c:dLbls>
+            <c:dLbl>
+              <c:idx val="0"/>
+              <c:layout>
+                <c:manualLayout>
+                  <c:x val="6.6595534253870353E-2"/>
+                  <c:y val="-0.1362835982863202"/>
+                </c:manualLayout>
+              </c:layout>
+              <c:tx>
+                <c:rich>
+                  <a:bodyPr/>
+                  <a:lstStyle/>
+                  <a:p>
+                    <a:r>
+                      <a:rPr lang="en-US" sz="1800" dirty="0">
+                        <a:latin typeface="Arial" panose="020B0604020202020204" pitchFamily="34" charset="0"/>
+                        <a:cs typeface="Arial" panose="020B0604020202020204" pitchFamily="34" charset="0"/>
+                      </a:rPr>
+                      <a:t>R$</a:t>
+                    </a:r>
+                    <a:r>
+                      <a:rPr lang="en-US" sz="1800" baseline="0" dirty="0">
+                        <a:latin typeface="Arial" panose="020B0604020202020204" pitchFamily="34" charset="0"/>
+                        <a:cs typeface="Arial" panose="020B0604020202020204" pitchFamily="34" charset="0"/>
+                      </a:rPr>
+                      <a:t> 3750,00</a:t>
+                    </a:r>
+                    <a:endParaRPr lang="en-US" sz="1800" dirty="0">
+                      <a:latin typeface="Arial" panose="020B0604020202020204" pitchFamily="34" charset="0"/>
+                      <a:cs typeface="Arial" panose="020B0604020202020204" pitchFamily="34" charset="0"/>
+                    </a:endParaRPr>
+                  </a:p>
+                  <a:p>
+                    <a:r>
+                      <a:rPr lang="en-US" sz="1800" dirty="0">
+                        <a:latin typeface="Arial" panose="020B0604020202020204" pitchFamily="34" charset="0"/>
+                        <a:cs typeface="Arial" panose="020B0604020202020204" pitchFamily="34" charset="0"/>
+                      </a:rPr>
+                      <a:t>75%</a:t>
+                    </a:r>
+                  </a:p>
+                </c:rich>
+              </c:tx>
+              <c:dLblPos val="bestFit"/>
+              <c:showLegendKey val="0"/>
+              <c:showVal val="0"/>
+              <c:showCatName val="1"/>
+              <c:showSerName val="0"/>
+              <c:showPercent val="1"/>
+              <c:showBubbleSize val="0"/>
+              <c:extLst>
+                <c:ext xmlns:c15="http://schemas.microsoft.com/office/drawing/2012/chart" uri="{CE6537A1-D6FC-4f65-9D91-7224C49458BB}">
+                  <c15:showDataLabelsRange val="0"/>
+                </c:ext>
+                <c:ext xmlns:c16="http://schemas.microsoft.com/office/drawing/2014/chart" uri="{C3380CC4-5D6E-409C-BE32-E72D297353CC}">
+                  <c16:uniqueId val="{00000001-BE26-4593-A61B-CBE813431A0A}"/>
+                </c:ext>
+              </c:extLst>
+            </c:dLbl>
+            <c:dLbl>
+              <c:idx val="1"/>
+              <c:layout>
+                <c:manualLayout>
+                  <c:x val="-5.1455456654874686E-2"/>
+                  <c:y val="2.297385309989709E-2"/>
+                </c:manualLayout>
+              </c:layout>
+              <c:tx>
+                <c:rich>
+                  <a:bodyPr/>
+                  <a:lstStyle/>
+                  <a:p>
+                    <a:r>
+                      <a:rPr lang="en-US" sz="1800" dirty="0">
+                        <a:latin typeface="Arial" panose="020B0604020202020204" pitchFamily="34" charset="0"/>
+                        <a:cs typeface="Arial" panose="020B0604020202020204" pitchFamily="34" charset="0"/>
+                      </a:rPr>
+                      <a:t>R$</a:t>
+                    </a:r>
+                    <a:r>
+                      <a:rPr lang="en-US" sz="1800" baseline="0" dirty="0">
+                        <a:latin typeface="Arial" panose="020B0604020202020204" pitchFamily="34" charset="0"/>
+                        <a:cs typeface="Arial" panose="020B0604020202020204" pitchFamily="34" charset="0"/>
+                      </a:rPr>
+                      <a:t> 1250,00</a:t>
+                    </a:r>
+                    <a:endParaRPr lang="en-US" sz="1800" dirty="0">
+                      <a:latin typeface="Arial" panose="020B0604020202020204" pitchFamily="34" charset="0"/>
+                      <a:cs typeface="Arial" panose="020B0604020202020204" pitchFamily="34" charset="0"/>
+                    </a:endParaRPr>
+                  </a:p>
+                  <a:p>
+                    <a:fld id="{6C40ACA4-11F5-46AF-B314-32F480638ACB}" type="PERCENTAGE">
+                      <a:rPr lang="en-US" sz="1800" smtClean="0">
+                        <a:latin typeface="Arial" panose="020B0604020202020204" pitchFamily="34" charset="0"/>
+                        <a:cs typeface="Arial" panose="020B0604020202020204" pitchFamily="34" charset="0"/>
+                      </a:rPr>
+                      <a:pPr/>
+                      <a:t>[PORCENTAGEM]</a:t>
+                    </a:fld>
+                    <a:endParaRPr lang="pt-BR"/>
+                  </a:p>
+                </c:rich>
+              </c:tx>
+              <c:dLblPos val="bestFit"/>
+              <c:showLegendKey val="0"/>
+              <c:showVal val="0"/>
+              <c:showCatName val="1"/>
+              <c:showSerName val="0"/>
+              <c:showPercent val="1"/>
+              <c:showBubbleSize val="0"/>
+              <c:extLst>
+                <c:ext xmlns:c15="http://schemas.microsoft.com/office/drawing/2012/chart" uri="{CE6537A1-D6FC-4f65-9D91-7224C49458BB}">
+                  <c15:dlblFieldTable/>
+                  <c15:showDataLabelsRange val="0"/>
+                </c:ext>
+                <c:ext xmlns:c16="http://schemas.microsoft.com/office/drawing/2014/chart" uri="{C3380CC4-5D6E-409C-BE32-E72D297353CC}">
+                  <c16:uniqueId val="{00000003-BE26-4593-A61B-CBE813431A0A}"/>
+                </c:ext>
+              </c:extLst>
+            </c:dLbl>
+            <c:spPr>
+              <a:noFill/>
+              <a:ln>
+                <a:noFill/>
+              </a:ln>
+              <a:effectLst/>
+            </c:spPr>
+            <c:txPr>
+              <a:bodyPr rot="0" spcFirstLastPara="1" vertOverflow="ellipsis" vert="horz" wrap="square" lIns="38100" tIns="19050" rIns="38100" bIns="19050" anchor="ctr" anchorCtr="1">
+                <a:spAutoFit/>
+              </a:bodyPr>
+              <a:lstStyle/>
+              <a:p>
+                <a:pPr>
+                  <a:defRPr sz="1197" b="0" i="0" u="none" strike="noStrike" kern="1200" baseline="0">
+                    <a:solidFill>
+                      <a:schemeClr val="tx1">
+                        <a:lumMod val="75000"/>
+                        <a:lumOff val="25000"/>
+                      </a:schemeClr>
+                    </a:solidFill>
+                    <a:latin typeface="+mn-lt"/>
+                    <a:ea typeface="+mn-ea"/>
+                    <a:cs typeface="+mn-cs"/>
+                  </a:defRPr>
+                </a:pPr>
+                <a:endParaRPr lang="pt-BR"/>
+              </a:p>
+            </c:txPr>
+            <c:dLblPos val="inEnd"/>
+            <c:showLegendKey val="0"/>
+            <c:showVal val="0"/>
+            <c:showCatName val="1"/>
+            <c:showSerName val="0"/>
+            <c:showPercent val="1"/>
+            <c:showBubbleSize val="0"/>
+            <c:showLeaderLines val="1"/>
+            <c:leaderLines>
+              <c:spPr>
+                <a:ln w="9525" cap="flat" cmpd="sng" algn="ctr">
+                  <a:solidFill>
+                    <a:schemeClr val="tx1">
+                      <a:lumMod val="35000"/>
+                      <a:lumOff val="65000"/>
+                    </a:schemeClr>
+                  </a:solidFill>
+                  <a:round/>
+                </a:ln>
+                <a:effectLst/>
+              </c:spPr>
+            </c:leaderLines>
+            <c:extLst>
+              <c:ext xmlns:c15="http://schemas.microsoft.com/office/drawing/2012/chart" uri="{CE6537A1-D6FC-4f65-9D91-7224C49458BB}"/>
+            </c:extLst>
+          </c:dLbls>
+          <c:cat>
+            <c:strRef>
+              <c:f>Planilha1!$A$2:$A$3</c:f>
+              <c:strCache>
+                <c:ptCount val="2"/>
+                <c:pt idx="0">
+                  <c:v>Valor total</c:v>
+                </c:pt>
+                <c:pt idx="1">
+                  <c:v>Valor perdido</c:v>
+                </c:pt>
+              </c:strCache>
+            </c:strRef>
+          </c:cat>
+          <c:val>
+            <c:numRef>
+              <c:f>Planilha1!$B$2:$B$3</c:f>
+              <c:numCache>
+                <c:formatCode>"R$"\ #,##0.00</c:formatCode>
+                <c:ptCount val="2"/>
+                <c:pt idx="0">
+                  <c:v>3750</c:v>
+                </c:pt>
+                <c:pt idx="1">
+                  <c:v>1250</c:v>
+                </c:pt>
+              </c:numCache>
+            </c:numRef>
+          </c:val>
+          <c:extLst>
+            <c:ext xmlns:c16="http://schemas.microsoft.com/office/drawing/2014/chart" uri="{C3380CC4-5D6E-409C-BE32-E72D297353CC}">
+              <c16:uniqueId val="{00000004-BE26-4593-A61B-CBE813431A0A}"/>
+            </c:ext>
+          </c:extLst>
+        </c:ser>
+        <c:dLbls>
+          <c:dLblPos val="inEnd"/>
+          <c:showLegendKey val="0"/>
+          <c:showVal val="0"/>
+          <c:showCatName val="1"/>
+          <c:showSerName val="0"/>
+          <c:showPercent val="0"/>
+          <c:showBubbleSize val="0"/>
+          <c:showLeaderLines val="1"/>
+        </c:dLbls>
+      </c:pie3DChart>
+      <c:spPr>
+        <a:noFill/>
+        <a:ln>
+          <a:noFill/>
+        </a:ln>
+        <a:effectLst/>
+      </c:spPr>
+    </c:plotArea>
+    <c:legend>
+      <c:legendPos val="b"/>
+      <c:overlay val="0"/>
+      <c:spPr>
+        <a:noFill/>
+        <a:ln>
+          <a:noFill/>
+        </a:ln>
+        <a:effectLst/>
+      </c:spPr>
+      <c:txPr>
+        <a:bodyPr rot="0" spcFirstLastPara="1" vertOverflow="ellipsis" vert="horz" wrap="square" anchor="ctr" anchorCtr="1"/>
+        <a:lstStyle/>
+        <a:p>
+          <a:pPr rtl="0">
+            <a:defRPr sz="1197" b="0" i="0" u="none" strike="noStrike" kern="1200" baseline="0">
+              <a:solidFill>
+                <a:schemeClr val="tx1">
+                  <a:lumMod val="65000"/>
+                  <a:lumOff val="35000"/>
+                </a:schemeClr>
+              </a:solidFill>
+              <a:latin typeface="+mn-lt"/>
+              <a:ea typeface="+mn-ea"/>
+              <a:cs typeface="+mn-cs"/>
+            </a:defRPr>
+          </a:pPr>
+          <a:endParaRPr lang="pt-BR"/>
+        </a:p>
+      </c:txPr>
+    </c:legend>
+    <c:plotVisOnly val="1"/>
+    <c:dispBlanksAs val="gap"/>
+    <c:extLst>
+      <c:ext xmlns:c16r3="http://schemas.microsoft.com/office/drawing/2017/03/chart" uri="{56B9EC1D-385E-4148-901F-78D8002777C0}">
+        <c16r3:dataDisplayOptions16>
+          <c16r3:dispNaAsBlank val="1"/>
+        </c16r3:dataDisplayOptions16>
+      </c:ext>
+    </c:extLst>
+    <c:showDLblsOverMax val="0"/>
+  </c:chart>
+  <c:spPr>
+    <a:solidFill>
+      <a:schemeClr val="bg1"/>
+    </a:solidFill>
+    <a:ln w="9525" cap="flat" cmpd="sng" algn="ctr">
+      <a:solidFill>
+        <a:schemeClr val="tx1">
+          <a:lumMod val="15000"/>
+          <a:lumOff val="85000"/>
+        </a:schemeClr>
+      </a:solidFill>
+      <a:round/>
+    </a:ln>
+    <a:effectLst/>
+  </c:spPr>
+  <c:txPr>
+    <a:bodyPr/>
+    <a:lstStyle/>
+    <a:p>
+      <a:pPr>
+        <a:defRPr/>
+      </a:pPr>
+      <a:endParaRPr lang="pt-BR"/>
+    </a:p>
+  </c:txPr>
+  <c:externalData r:id="rId3">
+    <c:autoUpdate val="0"/>
+  </c:externalData>
+</c:chartSpace>
+</file>
+
+<file path=word/charts/chart2.xml><?xml version="1.0" encoding="utf-8"?>
+<c:chartSpace xmlns:c="http://schemas.openxmlformats.org/drawingml/2006/chart" xmlns:a="http://schemas.openxmlformats.org/drawingml/2006/main" xmlns:r="http://schemas.openxmlformats.org/officeDocument/2006/relationships" xmlns:c16r2="http://schemas.microsoft.com/office/drawing/2015/06/chart">
+  <c:date1904 val="0"/>
+  <c:lang val="pt-BR"/>
+  <c:roundedCorners val="0"/>
+  <mc:AlternateContent xmlns:mc="http://schemas.openxmlformats.org/markup-compatibility/2006">
+    <mc:Choice xmlns:c14="http://schemas.microsoft.com/office/drawing/2007/8/2/chart" Requires="c14">
+      <c14:style val="102"/>
+    </mc:Choice>
+    <mc:Fallback>
+      <c:style val="2"/>
+    </mc:Fallback>
+  </mc:AlternateContent>
+  <c:chart>
+    <c:title>
+      <c:tx>
+        <c:rich>
+          <a:bodyPr rot="0" spcFirstLastPara="1" vertOverflow="ellipsis" vert="horz" wrap="square" anchor="ctr" anchorCtr="1"/>
+          <a:lstStyle/>
+          <a:p>
+            <a:pPr>
+              <a:defRPr sz="2128" b="1" i="0" u="none" strike="noStrike" kern="1200" baseline="0">
+                <a:solidFill>
+                  <a:schemeClr val="tx1">
+                    <a:lumMod val="65000"/>
+                    <a:lumOff val="35000"/>
+                  </a:schemeClr>
+                </a:solidFill>
+                <a:latin typeface="+mn-lt"/>
+                <a:ea typeface="+mn-ea"/>
+                <a:cs typeface="+mn-cs"/>
+              </a:defRPr>
+            </a:pPr>
+            <a:r>
+              <a:rPr lang="en-US"/>
+              <a:t>Percentual de dados relacionados a perda de Lucro da vinícola</a:t>
+            </a:r>
+          </a:p>
+        </c:rich>
+      </c:tx>
+      <c:overlay val="0"/>
+      <c:spPr>
+        <a:noFill/>
+        <a:ln>
+          <a:noFill/>
+        </a:ln>
+        <a:effectLst/>
+      </c:spPr>
+      <c:txPr>
+        <a:bodyPr rot="0" spcFirstLastPara="1" vertOverflow="ellipsis" vert="horz" wrap="square" anchor="ctr" anchorCtr="1"/>
+        <a:lstStyle/>
+        <a:p>
+          <a:pPr>
+            <a:defRPr sz="2128" b="1" i="0" u="none" strike="noStrike" kern="1200" baseline="0">
+              <a:solidFill>
+                <a:schemeClr val="tx1">
+                  <a:lumMod val="65000"/>
+                  <a:lumOff val="35000"/>
+                </a:schemeClr>
+              </a:solidFill>
+              <a:latin typeface="+mn-lt"/>
+              <a:ea typeface="+mn-ea"/>
+              <a:cs typeface="+mn-cs"/>
+            </a:defRPr>
+          </a:pPr>
+          <a:endParaRPr lang="pt-BR"/>
+        </a:p>
+      </c:txPr>
+    </c:title>
+    <c:autoTitleDeleted val="0"/>
+    <c:view3D>
+      <c:rotX val="30"/>
+      <c:rotY val="129"/>
+      <c:depthPercent val="100"/>
+      <c:rAngAx val="0"/>
+    </c:view3D>
+    <c:floor>
+      <c:thickness val="0"/>
+      <c:spPr>
+        <a:noFill/>
+        <a:ln>
+          <a:noFill/>
+        </a:ln>
+        <a:effectLst/>
+        <a:sp3d/>
+      </c:spPr>
+    </c:floor>
+    <c:sideWall>
+      <c:thickness val="0"/>
+      <c:spPr>
+        <a:noFill/>
+        <a:ln>
+          <a:noFill/>
+        </a:ln>
+        <a:effectLst/>
+        <a:sp3d/>
+      </c:spPr>
+    </c:sideWall>
+    <c:backWall>
+      <c:thickness val="0"/>
+      <c:spPr>
+        <a:noFill/>
+        <a:ln>
+          <a:noFill/>
+        </a:ln>
+        <a:effectLst/>
+        <a:sp3d/>
+      </c:spPr>
+    </c:backWall>
+    <c:plotArea>
+      <c:layout>
+        <c:manualLayout>
+          <c:layoutTarget val="inner"/>
+          <c:xMode val="edge"/>
+          <c:yMode val="edge"/>
+          <c:x val="1.0869565217391304E-2"/>
+          <c:y val="0.17212705609171247"/>
+          <c:w val="0.97342995169082125"/>
+          <c:h val="0.75647145774472124"/>
+        </c:manualLayout>
+      </c:layout>
+      <c:pie3DChart>
+        <c:varyColors val="1"/>
+        <c:ser>
+          <c:idx val="0"/>
+          <c:order val="0"/>
+          <c:tx>
+            <c:strRef>
+              <c:f>Planilha1!$B$1</c:f>
+              <c:strCache>
+                <c:ptCount val="1"/>
+                <c:pt idx="0">
+                  <c:v>Percentual de dados relacionados a perda de Lucro da vinícula</c:v>
+                </c:pt>
+              </c:strCache>
+            </c:strRef>
+          </c:tx>
+          <c:spPr>
+            <a:solidFill>
+              <a:srgbClr val="7030A0"/>
+            </a:solidFill>
+          </c:spPr>
+          <c:explosion val="20"/>
+          <c:dPt>
+            <c:idx val="0"/>
+            <c:bubble3D val="0"/>
+            <c:explosion val="8"/>
+            <c:spPr>
+              <a:solidFill>
+                <a:srgbClr val="7030A0"/>
+              </a:solidFill>
+              <a:ln>
+                <a:noFill/>
+              </a:ln>
+              <a:effectLst>
+                <a:outerShdw blurRad="57150" dist="19050" dir="5400000" algn="ctr" rotWithShape="0">
+                  <a:srgbClr val="000000">
+                    <a:alpha val="63000"/>
+                  </a:srgbClr>
+                </a:outerShdw>
+              </a:effectLst>
+              <a:sp3d/>
+            </c:spPr>
+            <c:extLst>
+              <c:ext xmlns:c16="http://schemas.microsoft.com/office/drawing/2014/chart" uri="{C3380CC4-5D6E-409C-BE32-E72D297353CC}">
+                <c16:uniqueId val="{00000001-1DC1-4DA1-BAC7-D82BCB6FAD94}"/>
+              </c:ext>
+            </c:extLst>
+          </c:dPt>
+          <c:dPt>
+            <c:idx val="1"/>
+            <c:bubble3D val="0"/>
+            <c:spPr>
+              <a:solidFill>
+                <a:schemeClr val="bg2">
+                  <a:lumMod val="90000"/>
+                </a:schemeClr>
+              </a:solidFill>
+              <a:ln>
+                <a:noFill/>
+              </a:ln>
+              <a:effectLst>
+                <a:outerShdw blurRad="57150" dist="19050" dir="5400000" algn="ctr" rotWithShape="0">
+                  <a:srgbClr val="000000">
+                    <a:alpha val="63000"/>
+                  </a:srgbClr>
+                </a:outerShdw>
+              </a:effectLst>
+              <a:sp3d/>
+            </c:spPr>
+            <c:extLst>
+              <c:ext xmlns:c16="http://schemas.microsoft.com/office/drawing/2014/chart" uri="{C3380CC4-5D6E-409C-BE32-E72D297353CC}">
+                <c16:uniqueId val="{00000003-1DC1-4DA1-BAC7-D82BCB6FAD94}"/>
+              </c:ext>
+            </c:extLst>
+          </c:dPt>
+          <c:dLbls>
+            <c:dLbl>
+              <c:idx val="0"/>
+              <c:layout>
+                <c:manualLayout>
+                  <c:x val="-7.3501084103617512E-2"/>
+                  <c:y val="6.729884003495017E-3"/>
+                </c:manualLayout>
+              </c:layout>
+              <c:tx>
+                <c:rich>
+                  <a:bodyPr/>
+                  <a:lstStyle/>
+                  <a:p>
+                    <a:r>
+                      <a:rPr lang="en-US" sz="1800" dirty="0">
+                        <a:latin typeface="Arial" panose="020B0604020202020204" pitchFamily="34" charset="0"/>
+                        <a:cs typeface="Arial" panose="020B0604020202020204" pitchFamily="34" charset="0"/>
+                      </a:rPr>
+                      <a:t>R$</a:t>
+                    </a:r>
+                    <a:r>
+                      <a:rPr lang="en-US" sz="1800" baseline="0" dirty="0">
+                        <a:latin typeface="Arial" panose="020B0604020202020204" pitchFamily="34" charset="0"/>
+                        <a:cs typeface="Arial" panose="020B0604020202020204" pitchFamily="34" charset="0"/>
+                      </a:rPr>
+                      <a:t> 4850,00</a:t>
+                    </a:r>
+                    <a:endParaRPr lang="en-US" sz="1800" dirty="0">
+                      <a:latin typeface="Arial" panose="020B0604020202020204" pitchFamily="34" charset="0"/>
+                      <a:cs typeface="Arial" panose="020B0604020202020204" pitchFamily="34" charset="0"/>
+                    </a:endParaRPr>
+                  </a:p>
+                  <a:p>
+                    <a:r>
+                      <a:rPr lang="en-US" sz="1800" dirty="0">
+                        <a:latin typeface="Arial" panose="020B0604020202020204" pitchFamily="34" charset="0"/>
+                        <a:cs typeface="Arial" panose="020B0604020202020204" pitchFamily="34" charset="0"/>
+                      </a:rPr>
+                      <a:t>97%</a:t>
+                    </a:r>
+                  </a:p>
+                </c:rich>
+              </c:tx>
+              <c:dLblPos val="bestFit"/>
+              <c:showLegendKey val="0"/>
+              <c:showVal val="0"/>
+              <c:showCatName val="1"/>
+              <c:showSerName val="0"/>
+              <c:showPercent val="1"/>
+              <c:showBubbleSize val="0"/>
+              <c:extLst>
+                <c:ext xmlns:c15="http://schemas.microsoft.com/office/drawing/2012/chart" uri="{CE6537A1-D6FC-4f65-9D91-7224C49458BB}">
+                  <c15:showDataLabelsRange val="0"/>
+                </c:ext>
+                <c:ext xmlns:c16="http://schemas.microsoft.com/office/drawing/2014/chart" uri="{C3380CC4-5D6E-409C-BE32-E72D297353CC}">
+                  <c16:uniqueId val="{00000001-1DC1-4DA1-BAC7-D82BCB6FAD94}"/>
+                </c:ext>
+              </c:extLst>
+            </c:dLbl>
+            <c:dLbl>
+              <c:idx val="1"/>
+              <c:layout>
+                <c:manualLayout>
+                  <c:x val="5.8447924987637415E-2"/>
+                  <c:y val="-0.10252777421565515"/>
+                </c:manualLayout>
+              </c:layout>
+              <c:tx>
+                <c:rich>
+                  <a:bodyPr/>
+                  <a:lstStyle/>
+                  <a:p>
+                    <a:r>
+                      <a:rPr lang="en-US" sz="1800" dirty="0">
+                        <a:latin typeface="Arial" panose="020B0604020202020204" pitchFamily="34" charset="0"/>
+                        <a:cs typeface="Arial" panose="020B0604020202020204" pitchFamily="34" charset="0"/>
+                      </a:rPr>
+                      <a:t>R$</a:t>
+                    </a:r>
+                    <a:r>
+                      <a:rPr lang="en-US" sz="1800" baseline="0" dirty="0">
+                        <a:latin typeface="Arial" panose="020B0604020202020204" pitchFamily="34" charset="0"/>
+                        <a:cs typeface="Arial" panose="020B0604020202020204" pitchFamily="34" charset="0"/>
+                      </a:rPr>
+                      <a:t> 150,00</a:t>
+                    </a:r>
+                  </a:p>
+                  <a:p>
+                    <a:fld id="{6C40ACA4-11F5-46AF-B314-32F480638ACB}" type="PERCENTAGE">
+                      <a:rPr lang="en-US" sz="1800" smtClean="0">
+                        <a:latin typeface="Arial" panose="020B0604020202020204" pitchFamily="34" charset="0"/>
+                        <a:cs typeface="Arial" panose="020B0604020202020204" pitchFamily="34" charset="0"/>
+                      </a:rPr>
+                      <a:pPr/>
+                      <a:t>[PORCENTAGEM]</a:t>
+                    </a:fld>
+                    <a:endParaRPr lang="pt-BR"/>
+                  </a:p>
+                </c:rich>
+              </c:tx>
+              <c:dLblPos val="bestFit"/>
+              <c:showLegendKey val="0"/>
+              <c:showVal val="0"/>
+              <c:showCatName val="1"/>
+              <c:showSerName val="0"/>
+              <c:showPercent val="1"/>
+              <c:showBubbleSize val="0"/>
+              <c:extLst>
+                <c:ext xmlns:c15="http://schemas.microsoft.com/office/drawing/2012/chart" uri="{CE6537A1-D6FC-4f65-9D91-7224C49458BB}">
+                  <c15:dlblFieldTable/>
+                  <c15:showDataLabelsRange val="0"/>
+                </c:ext>
+                <c:ext xmlns:c16="http://schemas.microsoft.com/office/drawing/2014/chart" uri="{C3380CC4-5D6E-409C-BE32-E72D297353CC}">
+                  <c16:uniqueId val="{00000003-1DC1-4DA1-BAC7-D82BCB6FAD94}"/>
+                </c:ext>
+              </c:extLst>
+            </c:dLbl>
+            <c:spPr>
+              <a:noFill/>
+              <a:ln>
+                <a:noFill/>
+              </a:ln>
+              <a:effectLst/>
+            </c:spPr>
+            <c:txPr>
+              <a:bodyPr rot="0" spcFirstLastPara="1" vertOverflow="ellipsis" vert="horz" wrap="square" lIns="38100" tIns="19050" rIns="38100" bIns="19050" anchor="ctr" anchorCtr="1">
+                <a:spAutoFit/>
+              </a:bodyPr>
+              <a:lstStyle/>
+              <a:p>
+                <a:pPr>
+                  <a:defRPr sz="1197" b="0" i="0" u="none" strike="noStrike" kern="1200" baseline="0">
+                    <a:solidFill>
+                      <a:schemeClr val="tx1">
+                        <a:lumMod val="75000"/>
+                        <a:lumOff val="25000"/>
+                      </a:schemeClr>
+                    </a:solidFill>
+                    <a:latin typeface="+mn-lt"/>
+                    <a:ea typeface="+mn-ea"/>
+                    <a:cs typeface="+mn-cs"/>
+                  </a:defRPr>
+                </a:pPr>
+                <a:endParaRPr lang="pt-BR"/>
+              </a:p>
+            </c:txPr>
+            <c:dLblPos val="inEnd"/>
+            <c:showLegendKey val="0"/>
+            <c:showVal val="0"/>
+            <c:showCatName val="1"/>
+            <c:showSerName val="0"/>
+            <c:showPercent val="1"/>
+            <c:showBubbleSize val="0"/>
+            <c:showLeaderLines val="1"/>
+            <c:leaderLines>
+              <c:spPr>
+                <a:ln w="9525" cap="flat" cmpd="sng" algn="ctr">
+                  <a:solidFill>
+                    <a:schemeClr val="tx1">
+                      <a:lumMod val="35000"/>
+                      <a:lumOff val="65000"/>
+                    </a:schemeClr>
+                  </a:solidFill>
+                  <a:round/>
+                </a:ln>
+                <a:effectLst/>
+              </c:spPr>
+            </c:leaderLines>
+            <c:extLst>
+              <c:ext xmlns:c15="http://schemas.microsoft.com/office/drawing/2012/chart" uri="{CE6537A1-D6FC-4f65-9D91-7224C49458BB}"/>
+            </c:extLst>
+          </c:dLbls>
+          <c:cat>
+            <c:strRef>
+              <c:f>Planilha1!$A$2:$A$3</c:f>
+              <c:strCache>
+                <c:ptCount val="2"/>
+                <c:pt idx="0">
+                  <c:v>Valor total</c:v>
+                </c:pt>
+                <c:pt idx="1">
+                  <c:v>Valor perdido</c:v>
+                </c:pt>
+              </c:strCache>
+            </c:strRef>
+          </c:cat>
+          <c:val>
+            <c:numRef>
+              <c:f>Planilha1!$B$2:$B$3</c:f>
+              <c:numCache>
+                <c:formatCode>"R$"\ #,##0.00</c:formatCode>
+                <c:ptCount val="2"/>
+                <c:pt idx="0">
+                  <c:v>4850</c:v>
+                </c:pt>
+                <c:pt idx="1">
+                  <c:v>150</c:v>
+                </c:pt>
+              </c:numCache>
+            </c:numRef>
+          </c:val>
+          <c:extLst>
+            <c:ext xmlns:c16="http://schemas.microsoft.com/office/drawing/2014/chart" uri="{C3380CC4-5D6E-409C-BE32-E72D297353CC}">
+              <c16:uniqueId val="{00000004-1DC1-4DA1-BAC7-D82BCB6FAD94}"/>
+            </c:ext>
+          </c:extLst>
+        </c:ser>
+        <c:dLbls>
+          <c:dLblPos val="inEnd"/>
+          <c:showLegendKey val="0"/>
+          <c:showVal val="0"/>
+          <c:showCatName val="1"/>
+          <c:showSerName val="0"/>
+          <c:showPercent val="0"/>
+          <c:showBubbleSize val="0"/>
+          <c:showLeaderLines val="1"/>
+        </c:dLbls>
+      </c:pie3DChart>
+      <c:spPr>
+        <a:noFill/>
+        <a:ln>
+          <a:noFill/>
+        </a:ln>
+        <a:effectLst/>
+      </c:spPr>
+    </c:plotArea>
+    <c:legend>
+      <c:legendPos val="b"/>
+      <c:overlay val="0"/>
+      <c:spPr>
+        <a:noFill/>
+        <a:ln>
+          <a:noFill/>
+        </a:ln>
+        <a:effectLst/>
+      </c:spPr>
+      <c:txPr>
+        <a:bodyPr rot="0" spcFirstLastPara="1" vertOverflow="ellipsis" vert="horz" wrap="square" anchor="ctr" anchorCtr="1"/>
+        <a:lstStyle/>
+        <a:p>
+          <a:pPr rtl="0">
+            <a:defRPr sz="1197" b="0" i="0" u="none" strike="noStrike" kern="1200" baseline="0">
+              <a:solidFill>
+                <a:schemeClr val="tx1">
+                  <a:lumMod val="65000"/>
+                  <a:lumOff val="35000"/>
+                </a:schemeClr>
+              </a:solidFill>
+              <a:latin typeface="+mn-lt"/>
+              <a:ea typeface="+mn-ea"/>
+              <a:cs typeface="+mn-cs"/>
+            </a:defRPr>
+          </a:pPr>
+          <a:endParaRPr lang="pt-BR"/>
+        </a:p>
+      </c:txPr>
+    </c:legend>
+    <c:plotVisOnly val="1"/>
+    <c:dispBlanksAs val="gap"/>
+    <c:extLst>
+      <c:ext xmlns:c16r3="http://schemas.microsoft.com/office/drawing/2017/03/chart" uri="{56B9EC1D-385E-4148-901F-78D8002777C0}">
+        <c16r3:dataDisplayOptions16>
+          <c16r3:dispNaAsBlank val="1"/>
+        </c16r3:dataDisplayOptions16>
+      </c:ext>
+    </c:extLst>
+    <c:showDLblsOverMax val="0"/>
+  </c:chart>
+  <c:spPr>
+    <a:solidFill>
+      <a:schemeClr val="bg1"/>
+    </a:solidFill>
+    <a:ln w="9525" cap="flat" cmpd="sng" algn="ctr">
+      <a:solidFill>
+        <a:schemeClr val="tx1">
+          <a:lumMod val="15000"/>
+          <a:lumOff val="85000"/>
+        </a:schemeClr>
+      </a:solidFill>
+      <a:round/>
+    </a:ln>
+    <a:effectLst/>
+  </c:spPr>
+  <c:txPr>
+    <a:bodyPr/>
+    <a:lstStyle/>
+    <a:p>
+      <a:pPr>
+        <a:defRPr/>
+      </a:pPr>
+      <a:endParaRPr lang="pt-BR"/>
+    </a:p>
+  </c:txPr>
+  <c:externalData r:id="rId3">
+    <c:autoUpdate val="0"/>
+  </c:externalData>
+</c:chartSpace>
+</file>
+
+<file path=word/charts/colors1.xml><?xml version="1.0" encoding="utf-8"?>
+<cs:colorStyle xmlns:cs="http://schemas.microsoft.com/office/drawing/2012/chartStyle" xmlns:a="http://schemas.openxmlformats.org/drawingml/2006/main" meth="cycle" id="10">
+  <a:schemeClr val="accent1"/>
+  <a:schemeClr val="accent2"/>
+  <a:schemeClr val="accent3"/>
+  <a:schemeClr val="accent4"/>
+  <a:schemeClr val="accent5"/>
+  <a:schemeClr val="accent6"/>
+  <cs:variation/>
+  <cs:variation>
+    <a:lumMod val="60000"/>
+  </cs:variation>
+  <cs:variation>
+    <a:lumMod val="80000"/>
+    <a:lumOff val="20000"/>
+  </cs:variation>
+  <cs:variation>
+    <a:lumMod val="80000"/>
+  </cs:variation>
+  <cs:variation>
+    <a:lumMod val="60000"/>
+    <a:lumOff val="40000"/>
+  </cs:variation>
+  <cs:variation>
+    <a:lumMod val="50000"/>
+  </cs:variation>
+  <cs:variation>
+    <a:lumMod val="70000"/>
+    <a:lumOff val="30000"/>
+  </cs:variation>
+  <cs:variation>
+    <a:lumMod val="70000"/>
+  </cs:variation>
+  <cs:variation>
+    <a:lumMod val="50000"/>
+    <a:lumOff val="50000"/>
+  </cs:variation>
+</cs:colorStyle>
+</file>
+
+<file path=word/charts/colors2.xml><?xml version="1.0" encoding="utf-8"?>
+<cs:colorStyle xmlns:cs="http://schemas.microsoft.com/office/drawing/2012/chartStyle" xmlns:a="http://schemas.openxmlformats.org/drawingml/2006/main" meth="cycle" id="10">
+  <a:schemeClr val="accent1"/>
+  <a:schemeClr val="accent2"/>
+  <a:schemeClr val="accent3"/>
+  <a:schemeClr val="accent4"/>
+  <a:schemeClr val="accent5"/>
+  <a:schemeClr val="accent6"/>
+  <cs:variation/>
+  <cs:variation>
+    <a:lumMod val="60000"/>
+  </cs:variation>
+  <cs:variation>
+    <a:lumMod val="80000"/>
+    <a:lumOff val="20000"/>
+  </cs:variation>
+  <cs:variation>
+    <a:lumMod val="80000"/>
+  </cs:variation>
+  <cs:variation>
+    <a:lumMod val="60000"/>
+    <a:lumOff val="40000"/>
+  </cs:variation>
+  <cs:variation>
+    <a:lumMod val="50000"/>
+  </cs:variation>
+  <cs:variation>
+    <a:lumMod val="70000"/>
+    <a:lumOff val="30000"/>
+  </cs:variation>
+  <cs:variation>
+    <a:lumMod val="70000"/>
+  </cs:variation>
+  <cs:variation>
+    <a:lumMod val="50000"/>
+    <a:lumOff val="50000"/>
+  </cs:variation>
+</cs:colorStyle>
+</file>
+
+<file path=word/charts/style1.xml><?xml version="1.0" encoding="utf-8"?>
+<cs:chartStyle xmlns:cs="http://schemas.microsoft.com/office/drawing/2012/chartStyle" xmlns:a="http://schemas.openxmlformats.org/drawingml/2006/main" id="345">
+  <cs:axisTitle>
+    <cs:lnRef idx="0"/>
+    <cs:fillRef idx="0"/>
+    <cs:effectRef idx="0"/>
+    <cs:fontRef idx="minor">
+      <a:schemeClr val="tx1">
+        <a:lumMod val="65000"/>
+        <a:lumOff val="35000"/>
+      </a:schemeClr>
+    </cs:fontRef>
+    <cs:defRPr sz="1197" kern="1200"/>
+  </cs:axisTitle>
+  <cs:categoryAxis>
+    <cs:lnRef idx="0"/>
+    <cs:fillRef idx="0"/>
+    <cs:effectRef idx="0"/>
+    <cs:fontRef idx="minor">
+      <a:schemeClr val="tx1">
+        <a:lumMod val="65000"/>
+        <a:lumOff val="35000"/>
+      </a:schemeClr>
+    </cs:fontRef>
+    <cs:spPr>
+      <a:ln w="12700" cap="flat" cmpd="sng" algn="ctr">
+        <a:solidFill>
+          <a:schemeClr val="tx1">
+            <a:lumMod val="15000"/>
+            <a:lumOff val="85000"/>
+          </a:schemeClr>
+        </a:solidFill>
+        <a:round/>
+      </a:ln>
+    </cs:spPr>
+    <cs:defRPr sz="1197" kern="1200"/>
+  </cs:categoryAxis>
+  <cs:chartArea mods="allowNoFillOverride allowNoLineOverride">
+    <cs:lnRef idx="0"/>
+    <cs:fillRef idx="0"/>
+    <cs:effectRef idx="0"/>
+    <cs:fontRef idx="minor">
+      <a:schemeClr val="tx2"/>
+    </cs:fontRef>
+    <cs:spPr>
+      <a:solidFill>
+        <a:schemeClr val="bg1"/>
+      </a:solidFill>
+      <a:ln w="9525" cap="flat" cmpd="sng" algn="ctr">
+        <a:solidFill>
+          <a:schemeClr val="tx1">
+            <a:lumMod val="15000"/>
+            <a:lumOff val="85000"/>
+          </a:schemeClr>
+        </a:solidFill>
+        <a:round/>
+      </a:ln>
+    </cs:spPr>
+    <cs:defRPr sz="1197" kern="1200"/>
+  </cs:chartArea>
+  <cs:dataLabel>
+    <cs:lnRef idx="0"/>
+    <cs:fillRef idx="0"/>
+    <cs:effectRef idx="0"/>
+    <cs:fontRef idx="minor">
+      <a:schemeClr val="tx1">
+        <a:lumMod val="75000"/>
+        <a:lumOff val="25000"/>
+      </a:schemeClr>
+    </cs:fontRef>
+    <cs:defRPr sz="1197" kern="1200"/>
+  </cs:dataLabel>
+  <cs:dataLabelCallout>
+    <cs:lnRef idx="0"/>
+    <cs:fillRef idx="0"/>
+    <cs:effectRef idx="0"/>
+    <cs:fontRef idx="minor">
+      <a:schemeClr val="dk1">
+        <a:lumMod val="65000"/>
+        <a:lumOff val="35000"/>
+      </a:schemeClr>
+    </cs:fontRef>
+    <cs:spPr>
+      <a:solidFill>
+        <a:schemeClr val="lt1"/>
+      </a:solidFill>
+      <a:ln>
+        <a:solidFill>
+          <a:schemeClr val="dk1">
+            <a:lumMod val="25000"/>
+            <a:lumOff val="75000"/>
+          </a:schemeClr>
+        </a:solidFill>
+      </a:ln>
+    </cs:spPr>
+    <cs:defRPr sz="1197" kern="1200"/>
+    <cs:bodyPr rot="0" spcFirstLastPara="1" vertOverflow="clip" horzOverflow="clip" vert="horz" wrap="square" lIns="36576" tIns="18288" rIns="36576" bIns="18288" anchor="ctr" anchorCtr="1">
+      <a:spAutoFit/>
+    </cs:bodyPr>
+  </cs:dataLabelCallout>
+  <cs:dataPoint>
+    <cs:lnRef idx="0"/>
+    <cs:fillRef idx="3">
+      <cs:styleClr val="auto"/>
+    </cs:fillRef>
+    <cs:effectRef idx="3"/>
+    <cs:fontRef idx="minor">
+      <a:schemeClr val="tx1"/>
+    </cs:fontRef>
+  </cs:dataPoint>
+  <cs:dataPoint3D>
+    <cs:lnRef idx="0"/>
+    <cs:fillRef idx="3">
+      <cs:styleClr val="auto"/>
+    </cs:fillRef>
+    <cs:effectRef idx="3"/>
+    <cs:fontRef idx="minor">
+      <a:schemeClr val="tx1"/>
+    </cs:fontRef>
+  </cs:dataPoint3D>
+  <cs:dataPointLine>
+    <cs:lnRef idx="0">
+      <cs:styleClr val="auto"/>
+    </cs:lnRef>
+    <cs:fillRef idx="3"/>
+    <cs:effectRef idx="3"/>
+    <cs:fontRef idx="minor">
+      <a:schemeClr val="tx1"/>
+    </cs:fontRef>
+    <cs:spPr>
+      <a:ln w="34925" cap="rnd">
+        <a:solidFill>
+          <a:schemeClr val="phClr"/>
+        </a:solidFill>
+        <a:round/>
+      </a:ln>
+    </cs:spPr>
+  </cs:dataPointLine>
+  <cs:dataPointMarker>
+    <cs:lnRef idx="0">
+      <cs:styleClr val="auto"/>
+    </cs:lnRef>
+    <cs:fillRef idx="3">
+      <cs:styleClr val="auto"/>
+    </cs:fillRef>
+    <cs:effectRef idx="3"/>
+    <cs:fontRef idx="minor">
+      <a:schemeClr val="tx1"/>
+    </cs:fontRef>
+    <cs:spPr>
+      <a:ln w="9525">
+        <a:solidFill>
+          <a:schemeClr val="phClr"/>
+        </a:solidFill>
+        <a:round/>
+      </a:ln>
+    </cs:spPr>
+  </cs:dataPointMarker>
+  <cs:dataPointMarkerLayout symbol="circle" size="6"/>
+  <cs:dataPointWireframe>
+    <cs:lnRef idx="0">
+      <cs:styleClr val="auto"/>
+    </cs:lnRef>
+    <cs:fillRef idx="3"/>
+    <cs:effectRef idx="3"/>
+    <cs:fontRef idx="minor">
+      <a:schemeClr val="tx1"/>
+    </cs:fontRef>
+    <cs:spPr>
+      <a:ln w="9525" cap="rnd">
+        <a:solidFill>
+          <a:schemeClr val="phClr"/>
+        </a:solidFill>
+        <a:round/>
+      </a:ln>
+    </cs:spPr>
+  </cs:dataPointWireframe>
+  <cs:dataTable>
+    <cs:lnRef idx="0"/>
+    <cs:fillRef idx="0"/>
+    <cs:effectRef idx="0"/>
+    <cs:fontRef idx="minor">
+      <a:schemeClr val="tx1">
+        <a:lumMod val="65000"/>
+        <a:lumOff val="35000"/>
+      </a:schemeClr>
+    </cs:fontRef>
+    <cs:spPr>
+      <a:noFill/>
+      <a:ln w="9525" cap="flat" cmpd="sng" algn="ctr">
+        <a:solidFill>
+          <a:schemeClr val="tx1">
+            <a:lumMod val="15000"/>
+            <a:lumOff val="85000"/>
+          </a:schemeClr>
+        </a:solidFill>
+        <a:round/>
+      </a:ln>
+    </cs:spPr>
+    <cs:defRPr sz="1197" kern="1200"/>
+  </cs:dataTable>
+  <cs:downBar>
+    <cs:lnRef idx="0"/>
+    <cs:fillRef idx="0"/>
+    <cs:effectRef idx="0"/>
+    <cs:fontRef idx="minor">
+      <a:schemeClr val="dk1"/>
+    </cs:fontRef>
+    <cs:spPr>
+      <a:solidFill>
+        <a:schemeClr val="dk1">
+          <a:lumMod val="65000"/>
+          <a:lumOff val="35000"/>
+        </a:schemeClr>
+      </a:solidFill>
+      <a:ln w="9525">
+        <a:solidFill>
+          <a:schemeClr val="tx1">
+            <a:lumMod val="65000"/>
+            <a:lumOff val="35000"/>
+          </a:schemeClr>
+        </a:solidFill>
+      </a:ln>
+    </cs:spPr>
+  </cs:downBar>
+  <cs:dropLine>
+    <cs:lnRef idx="0"/>
+    <cs:fillRef idx="0"/>
+    <cs:effectRef idx="0"/>
+    <cs:fontRef idx="minor">
+      <a:schemeClr val="tx1"/>
+    </cs:fontRef>
+    <cs:spPr>
+      <a:ln w="9525" cap="flat" cmpd="sng" algn="ctr">
+        <a:solidFill>
+          <a:schemeClr val="tx1">
+            <a:lumMod val="35000"/>
+            <a:lumOff val="65000"/>
+          </a:schemeClr>
+        </a:solidFill>
+        <a:round/>
+      </a:ln>
+    </cs:spPr>
+  </cs:dropLine>
+  <cs:errorBar>
+    <cs:lnRef idx="0"/>
+    <cs:fillRef idx="0"/>
+    <cs:effectRef idx="0"/>
+    <cs:fontRef idx="minor">
+      <a:schemeClr val="tx1"/>
+    </cs:fontRef>
+    <cs:spPr>
+      <a:ln w="9525" cap="flat" cmpd="sng" algn="ctr">
+        <a:solidFill>
+          <a:schemeClr val="tx1">
+            <a:lumMod val="65000"/>
+            <a:lumOff val="35000"/>
+          </a:schemeClr>
+        </a:solidFill>
+        <a:round/>
+      </a:ln>
+    </cs:spPr>
+  </cs:errorBar>
+  <cs:floor>
+    <cs:lnRef idx="0"/>
+    <cs:fillRef idx="0"/>
+    <cs:effectRef idx="0"/>
+    <cs:fontRef idx="minor">
+      <a:schemeClr val="lt1"/>
+    </cs:fontRef>
+  </cs:floor>
+  <cs:gridlineMajor>
+    <cs:lnRef idx="0"/>
+    <cs:fillRef idx="0"/>
+    <cs:effectRef idx="0"/>
+    <cs:fontRef idx="minor">
+      <a:schemeClr val="tx1"/>
+    </cs:fontRef>
+    <cs:spPr>
+      <a:ln w="9525" cap="flat" cmpd="sng" algn="ctr">
+        <a:solidFill>
+          <a:schemeClr val="tx1">
+            <a:lumMod val="15000"/>
+            <a:lumOff val="85000"/>
+          </a:schemeClr>
+        </a:solidFill>
+        <a:round/>
+      </a:ln>
+    </cs:spPr>
+  </cs:gridlineMajor>
+  <cs:gridlineMinor>
+    <cs:lnRef idx="0"/>
+    <cs:fillRef idx="0"/>
+    <cs:effectRef idx="0"/>
+    <cs:fontRef idx="minor">
+      <a:schemeClr val="tx1"/>
+    </cs:fontRef>
+    <cs:spPr>
+      <a:ln w="9525" cap="flat" cmpd="sng" algn="ctr">
+        <a:solidFill>
+          <a:schemeClr val="tx1">
+            <a:lumMod val="5000"/>
+            <a:lumOff val="95000"/>
+          </a:schemeClr>
+        </a:solidFill>
+        <a:round/>
+      </a:ln>
+    </cs:spPr>
+  </cs:gridlineMinor>
+  <cs:hiLoLine>
+    <cs:lnRef idx="0"/>
+    <cs:fillRef idx="0"/>
+    <cs:effectRef idx="0"/>
+    <cs:fontRef idx="minor">
+      <a:schemeClr val="tx1"/>
+    </cs:fontRef>
+    <cs:spPr>
+      <a:ln w="9525" cap="flat" cmpd="sng" algn="ctr">
+        <a:solidFill>
+          <a:schemeClr val="tx1">
+            <a:lumMod val="75000"/>
+            <a:lumOff val="25000"/>
+          </a:schemeClr>
+        </a:solidFill>
+        <a:round/>
+      </a:ln>
+    </cs:spPr>
+  </cs:hiLoLine>
+  <cs:leaderLine>
+    <cs:lnRef idx="0"/>
+    <cs:fillRef idx="0"/>
+    <cs:effectRef idx="0"/>
+    <cs:fontRef idx="minor">
+      <a:schemeClr val="tx1"/>
+    </cs:fontRef>
+    <cs:spPr>
+      <a:ln w="9525" cap="flat" cmpd="sng" algn="ctr">
+        <a:solidFill>
+          <a:schemeClr val="tx1">
+            <a:lumMod val="35000"/>
+            <a:lumOff val="65000"/>
+          </a:schemeClr>
+        </a:solidFill>
+        <a:round/>
+      </a:ln>
+    </cs:spPr>
+  </cs:leaderLine>
+  <cs:legend>
+    <cs:lnRef idx="0"/>
+    <cs:fillRef idx="0"/>
+    <cs:effectRef idx="0"/>
+    <cs:fontRef idx="minor">
+      <a:schemeClr val="tx1">
+        <a:lumMod val="65000"/>
+        <a:lumOff val="35000"/>
+      </a:schemeClr>
+    </cs:fontRef>
+    <cs:defRPr sz="1197" kern="1200"/>
+  </cs:legend>
+  <cs:plotArea>
+    <cs:lnRef idx="0"/>
+    <cs:fillRef idx="0"/>
+    <cs:effectRef idx="0"/>
+    <cs:fontRef idx="minor">
+      <a:schemeClr val="lt1"/>
+    </cs:fontRef>
+  </cs:plotArea>
+  <cs:plotArea3D>
+    <cs:lnRef idx="0"/>
+    <cs:fillRef idx="0"/>
+    <cs:effectRef idx="0"/>
+    <cs:fontRef idx="minor">
+      <a:schemeClr val="lt1"/>
+    </cs:fontRef>
+  </cs:plotArea3D>
+  <cs:seriesAxis>
+    <cs:lnRef idx="0"/>
+    <cs:fillRef idx="0"/>
+    <cs:effectRef idx="0"/>
+    <cs:fontRef idx="minor">
+      <a:schemeClr val="tx1">
+        <a:lumMod val="65000"/>
+        <a:lumOff val="35000"/>
+      </a:schemeClr>
+    </cs:fontRef>
+    <cs:spPr>
+      <a:ln w="12700" cap="flat" cmpd="sng" algn="ctr">
+        <a:solidFill>
+          <a:schemeClr val="tx1">
+            <a:lumMod val="15000"/>
+            <a:lumOff val="85000"/>
+          </a:schemeClr>
+        </a:solidFill>
+        <a:round/>
+      </a:ln>
+    </cs:spPr>
+    <cs:defRPr sz="1197" kern="1200"/>
+  </cs:seriesAxis>
+  <cs:seriesLine>
+    <cs:lnRef idx="0"/>
+    <cs:fillRef idx="0"/>
+    <cs:effectRef idx="0"/>
+    <cs:fontRef idx="minor">
+      <a:schemeClr val="tx1"/>
+    </cs:fontRef>
+    <cs:spPr>
+      <a:ln w="9525" cap="flat" cmpd="sng" algn="ctr">
+        <a:solidFill>
+          <a:schemeClr val="tx1">
+            <a:lumMod val="35000"/>
+            <a:lumOff val="65000"/>
+          </a:schemeClr>
+        </a:solidFill>
+        <a:round/>
+      </a:ln>
+    </cs:spPr>
+  </cs:seriesLine>
+  <cs:title>
+    <cs:lnRef idx="0"/>
+    <cs:fillRef idx="0"/>
+    <cs:effectRef idx="0"/>
+    <cs:fontRef idx="minor">
+      <a:schemeClr val="tx1">
+        <a:lumMod val="65000"/>
+        <a:lumOff val="35000"/>
+      </a:schemeClr>
+    </cs:fontRef>
+    <cs:defRPr sz="2128" b="1" kern="1200" baseline="0"/>
+  </cs:title>
+  <cs:trendline>
+    <cs:lnRef idx="0">
+      <cs:styleClr val="auto"/>
+    </cs:lnRef>
+    <cs:fillRef idx="0"/>
+    <cs:effectRef idx="0"/>
+    <cs:fontRef idx="minor">
+      <a:schemeClr val="lt1"/>
+    </cs:fontRef>
+    <cs:spPr>
+      <a:ln w="19050" cap="rnd">
+        <a:solidFill>
+          <a:schemeClr val="phClr"/>
+        </a:solidFill>
+      </a:ln>
+    </cs:spPr>
+  </cs:trendline>
+  <cs:trendlineLabel>
+    <cs:lnRef idx="0"/>
+    <cs:fillRef idx="0"/>
+    <cs:effectRef idx="0"/>
+    <cs:fontRef idx="minor">
+      <a:schemeClr val="tx1">
+        <a:lumMod val="65000"/>
+        <a:lumOff val="35000"/>
+      </a:schemeClr>
+    </cs:fontRef>
+    <cs:defRPr sz="1197" kern="1200"/>
+  </cs:trendlineLabel>
+  <cs:upBar>
+    <cs:lnRef idx="0"/>
+    <cs:fillRef idx="0"/>
+    <cs:effectRef idx="0"/>
+    <cs:fontRef idx="minor">
+      <a:schemeClr val="dk1"/>
+    </cs:fontRef>
+    <cs:spPr>
+      <a:solidFill>
+        <a:schemeClr val="lt1"/>
+      </a:solidFill>
+      <a:ln w="9525">
+        <a:solidFill>
+          <a:schemeClr val="tx1">
+            <a:lumMod val="15000"/>
+            <a:lumOff val="85000"/>
+          </a:schemeClr>
+        </a:solidFill>
+      </a:ln>
+    </cs:spPr>
+  </cs:upBar>
+  <cs:valueAxis>
+    <cs:lnRef idx="0"/>
+    <cs:fillRef idx="0"/>
+    <cs:effectRef idx="0"/>
+    <cs:fontRef idx="minor">
+      <a:schemeClr val="tx1">
+        <a:lumMod val="65000"/>
+        <a:lumOff val="35000"/>
+      </a:schemeClr>
+    </cs:fontRef>
+    <cs:defRPr sz="1197" kern="1200"/>
+  </cs:valueAxis>
+  <cs:wall>
+    <cs:lnRef idx="0"/>
+    <cs:fillRef idx="0"/>
+    <cs:effectRef idx="0"/>
+    <cs:fontRef idx="minor">
+      <a:schemeClr val="lt1"/>
+    </cs:fontRef>
+  </cs:wall>
+</cs:chartStyle>
+</file>
+
+<file path=word/charts/style2.xml><?xml version="1.0" encoding="utf-8"?>
+<cs:chartStyle xmlns:cs="http://schemas.microsoft.com/office/drawing/2012/chartStyle" xmlns:a="http://schemas.openxmlformats.org/drawingml/2006/main" id="345">
+  <cs:axisTitle>
+    <cs:lnRef idx="0"/>
+    <cs:fillRef idx="0"/>
+    <cs:effectRef idx="0"/>
+    <cs:fontRef idx="minor">
+      <a:schemeClr val="tx1">
+        <a:lumMod val="65000"/>
+        <a:lumOff val="35000"/>
+      </a:schemeClr>
+    </cs:fontRef>
+    <cs:defRPr sz="1197" kern="1200"/>
+  </cs:axisTitle>
+  <cs:categoryAxis>
+    <cs:lnRef idx="0"/>
+    <cs:fillRef idx="0"/>
+    <cs:effectRef idx="0"/>
+    <cs:fontRef idx="minor">
+      <a:schemeClr val="tx1">
+        <a:lumMod val="65000"/>
+        <a:lumOff val="35000"/>
+      </a:schemeClr>
+    </cs:fontRef>
+    <cs:spPr>
+      <a:ln w="12700" cap="flat" cmpd="sng" algn="ctr">
+        <a:solidFill>
+          <a:schemeClr val="tx1">
+            <a:lumMod val="15000"/>
+            <a:lumOff val="85000"/>
+          </a:schemeClr>
+        </a:solidFill>
+        <a:round/>
+      </a:ln>
+    </cs:spPr>
+    <cs:defRPr sz="1197" kern="1200"/>
+  </cs:categoryAxis>
+  <cs:chartArea mods="allowNoFillOverride allowNoLineOverride">
+    <cs:lnRef idx="0"/>
+    <cs:fillRef idx="0"/>
+    <cs:effectRef idx="0"/>
+    <cs:fontRef idx="minor">
+      <a:schemeClr val="tx2"/>
+    </cs:fontRef>
+    <cs:spPr>
+      <a:solidFill>
+        <a:schemeClr val="bg1"/>
+      </a:solidFill>
+      <a:ln w="9525" cap="flat" cmpd="sng" algn="ctr">
+        <a:solidFill>
+          <a:schemeClr val="tx1">
+            <a:lumMod val="15000"/>
+            <a:lumOff val="85000"/>
+          </a:schemeClr>
+        </a:solidFill>
+        <a:round/>
+      </a:ln>
+    </cs:spPr>
+    <cs:defRPr sz="1197" kern="1200"/>
+  </cs:chartArea>
+  <cs:dataLabel>
+    <cs:lnRef idx="0"/>
+    <cs:fillRef idx="0"/>
+    <cs:effectRef idx="0"/>
+    <cs:fontRef idx="minor">
+      <a:schemeClr val="tx1">
+        <a:lumMod val="75000"/>
+        <a:lumOff val="25000"/>
+      </a:schemeClr>
+    </cs:fontRef>
+    <cs:defRPr sz="1197" kern="1200"/>
+  </cs:dataLabel>
+  <cs:dataLabelCallout>
+    <cs:lnRef idx="0"/>
+    <cs:fillRef idx="0"/>
+    <cs:effectRef idx="0"/>
+    <cs:fontRef idx="minor">
+      <a:schemeClr val="dk1">
+        <a:lumMod val="65000"/>
+        <a:lumOff val="35000"/>
+      </a:schemeClr>
+    </cs:fontRef>
+    <cs:spPr>
+      <a:solidFill>
+        <a:schemeClr val="lt1"/>
+      </a:solidFill>
+      <a:ln>
+        <a:solidFill>
+          <a:schemeClr val="dk1">
+            <a:lumMod val="25000"/>
+            <a:lumOff val="75000"/>
+          </a:schemeClr>
+        </a:solidFill>
+      </a:ln>
+    </cs:spPr>
+    <cs:defRPr sz="1197" kern="1200"/>
+    <cs:bodyPr rot="0" spcFirstLastPara="1" vertOverflow="clip" horzOverflow="clip" vert="horz" wrap="square" lIns="36576" tIns="18288" rIns="36576" bIns="18288" anchor="ctr" anchorCtr="1">
+      <a:spAutoFit/>
+    </cs:bodyPr>
+  </cs:dataLabelCallout>
+  <cs:dataPoint>
+    <cs:lnRef idx="0"/>
+    <cs:fillRef idx="3">
+      <cs:styleClr val="auto"/>
+    </cs:fillRef>
+    <cs:effectRef idx="3"/>
+    <cs:fontRef idx="minor">
+      <a:schemeClr val="tx1"/>
+    </cs:fontRef>
+  </cs:dataPoint>
+  <cs:dataPoint3D>
+    <cs:lnRef idx="0"/>
+    <cs:fillRef idx="3">
+      <cs:styleClr val="auto"/>
+    </cs:fillRef>
+    <cs:effectRef idx="3"/>
+    <cs:fontRef idx="minor">
+      <a:schemeClr val="tx1"/>
+    </cs:fontRef>
+  </cs:dataPoint3D>
+  <cs:dataPointLine>
+    <cs:lnRef idx="0">
+      <cs:styleClr val="auto"/>
+    </cs:lnRef>
+    <cs:fillRef idx="3"/>
+    <cs:effectRef idx="3"/>
+    <cs:fontRef idx="minor">
+      <a:schemeClr val="tx1"/>
+    </cs:fontRef>
+    <cs:spPr>
+      <a:ln w="34925" cap="rnd">
+        <a:solidFill>
+          <a:schemeClr val="phClr"/>
+        </a:solidFill>
+        <a:round/>
+      </a:ln>
+    </cs:spPr>
+  </cs:dataPointLine>
+  <cs:dataPointMarker>
+    <cs:lnRef idx="0">
+      <cs:styleClr val="auto"/>
+    </cs:lnRef>
+    <cs:fillRef idx="3">
+      <cs:styleClr val="auto"/>
+    </cs:fillRef>
+    <cs:effectRef idx="3"/>
+    <cs:fontRef idx="minor">
+      <a:schemeClr val="tx1"/>
+    </cs:fontRef>
+    <cs:spPr>
+      <a:ln w="9525">
+        <a:solidFill>
+          <a:schemeClr val="phClr"/>
+        </a:solidFill>
+        <a:round/>
+      </a:ln>
+    </cs:spPr>
+  </cs:dataPointMarker>
+  <cs:dataPointMarkerLayout symbol="circle" size="6"/>
+  <cs:dataPointWireframe>
+    <cs:lnRef idx="0">
+      <cs:styleClr val="auto"/>
+    </cs:lnRef>
+    <cs:fillRef idx="3"/>
+    <cs:effectRef idx="3"/>
+    <cs:fontRef idx="minor">
+      <a:schemeClr val="tx1"/>
+    </cs:fontRef>
+    <cs:spPr>
+      <a:ln w="9525" cap="rnd">
+        <a:solidFill>
+          <a:schemeClr val="phClr"/>
+        </a:solidFill>
+        <a:round/>
+      </a:ln>
+    </cs:spPr>
+  </cs:dataPointWireframe>
+  <cs:dataTable>
+    <cs:lnRef idx="0"/>
+    <cs:fillRef idx="0"/>
+    <cs:effectRef idx="0"/>
+    <cs:fontRef idx="minor">
+      <a:schemeClr val="tx1">
+        <a:lumMod val="65000"/>
+        <a:lumOff val="35000"/>
+      </a:schemeClr>
+    </cs:fontRef>
+    <cs:spPr>
+      <a:noFill/>
+      <a:ln w="9525" cap="flat" cmpd="sng" algn="ctr">
+        <a:solidFill>
+          <a:schemeClr val="tx1">
+            <a:lumMod val="15000"/>
+            <a:lumOff val="85000"/>
+          </a:schemeClr>
+        </a:solidFill>
+        <a:round/>
+      </a:ln>
+    </cs:spPr>
+    <cs:defRPr sz="1197" kern="1200"/>
+  </cs:dataTable>
+  <cs:downBar>
+    <cs:lnRef idx="0"/>
+    <cs:fillRef idx="0"/>
+    <cs:effectRef idx="0"/>
+    <cs:fontRef idx="minor">
+      <a:schemeClr val="dk1"/>
+    </cs:fontRef>
+    <cs:spPr>
+      <a:solidFill>
+        <a:schemeClr val="dk1">
+          <a:lumMod val="65000"/>
+          <a:lumOff val="35000"/>
+        </a:schemeClr>
+      </a:solidFill>
+      <a:ln w="9525">
+        <a:solidFill>
+          <a:schemeClr val="tx1">
+            <a:lumMod val="65000"/>
+            <a:lumOff val="35000"/>
+          </a:schemeClr>
+        </a:solidFill>
+      </a:ln>
+    </cs:spPr>
+  </cs:downBar>
+  <cs:dropLine>
+    <cs:lnRef idx="0"/>
+    <cs:fillRef idx="0"/>
+    <cs:effectRef idx="0"/>
+    <cs:fontRef idx="minor">
+      <a:schemeClr val="tx1"/>
+    </cs:fontRef>
+    <cs:spPr>
+      <a:ln w="9525" cap="flat" cmpd="sng" algn="ctr">
+        <a:solidFill>
+          <a:schemeClr val="tx1">
+            <a:lumMod val="35000"/>
+            <a:lumOff val="65000"/>
+          </a:schemeClr>
+        </a:solidFill>
+        <a:round/>
+      </a:ln>
+    </cs:spPr>
+  </cs:dropLine>
+  <cs:errorBar>
+    <cs:lnRef idx="0"/>
+    <cs:fillRef idx="0"/>
+    <cs:effectRef idx="0"/>
+    <cs:fontRef idx="minor">
+      <a:schemeClr val="tx1"/>
+    </cs:fontRef>
+    <cs:spPr>
+      <a:ln w="9525" cap="flat" cmpd="sng" algn="ctr">
+        <a:solidFill>
+          <a:schemeClr val="tx1">
+            <a:lumMod val="65000"/>
+            <a:lumOff val="35000"/>
+          </a:schemeClr>
+        </a:solidFill>
+        <a:round/>
+      </a:ln>
+    </cs:spPr>
+  </cs:errorBar>
+  <cs:floor>
+    <cs:lnRef idx="0"/>
+    <cs:fillRef idx="0"/>
+    <cs:effectRef idx="0"/>
+    <cs:fontRef idx="minor">
+      <a:schemeClr val="lt1"/>
+    </cs:fontRef>
+  </cs:floor>
+  <cs:gridlineMajor>
+    <cs:lnRef idx="0"/>
+    <cs:fillRef idx="0"/>
+    <cs:effectRef idx="0"/>
+    <cs:fontRef idx="minor">
+      <a:schemeClr val="tx1"/>
+    </cs:fontRef>
+    <cs:spPr>
+      <a:ln w="9525" cap="flat" cmpd="sng" algn="ctr">
+        <a:solidFill>
+          <a:schemeClr val="tx1">
+            <a:lumMod val="15000"/>
+            <a:lumOff val="85000"/>
+          </a:schemeClr>
+        </a:solidFill>
+        <a:round/>
+      </a:ln>
+    </cs:spPr>
+  </cs:gridlineMajor>
+  <cs:gridlineMinor>
+    <cs:lnRef idx="0"/>
+    <cs:fillRef idx="0"/>
+    <cs:effectRef idx="0"/>
+    <cs:fontRef idx="minor">
+      <a:schemeClr val="tx1"/>
+    </cs:fontRef>
+    <cs:spPr>
+      <a:ln w="9525" cap="flat" cmpd="sng" algn="ctr">
+        <a:solidFill>
+          <a:schemeClr val="tx1">
+            <a:lumMod val="5000"/>
+            <a:lumOff val="95000"/>
+          </a:schemeClr>
+        </a:solidFill>
+        <a:round/>
+      </a:ln>
+    </cs:spPr>
+  </cs:gridlineMinor>
+  <cs:hiLoLine>
+    <cs:lnRef idx="0"/>
+    <cs:fillRef idx="0"/>
+    <cs:effectRef idx="0"/>
+    <cs:fontRef idx="minor">
+      <a:schemeClr val="tx1"/>
+    </cs:fontRef>
+    <cs:spPr>
+      <a:ln w="9525" cap="flat" cmpd="sng" algn="ctr">
+        <a:solidFill>
+          <a:schemeClr val="tx1">
+            <a:lumMod val="75000"/>
+            <a:lumOff val="25000"/>
+          </a:schemeClr>
+        </a:solidFill>
+        <a:round/>
+      </a:ln>
+    </cs:spPr>
+  </cs:hiLoLine>
+  <cs:leaderLine>
+    <cs:lnRef idx="0"/>
+    <cs:fillRef idx="0"/>
+    <cs:effectRef idx="0"/>
+    <cs:fontRef idx="minor">
+      <a:schemeClr val="tx1"/>
+    </cs:fontRef>
+    <cs:spPr>
+      <a:ln w="9525" cap="flat" cmpd="sng" algn="ctr">
+        <a:solidFill>
+          <a:schemeClr val="tx1">
+            <a:lumMod val="35000"/>
+            <a:lumOff val="65000"/>
+          </a:schemeClr>
+        </a:solidFill>
+        <a:round/>
+      </a:ln>
+    </cs:spPr>
+  </cs:leaderLine>
+  <cs:legend>
+    <cs:lnRef idx="0"/>
+    <cs:fillRef idx="0"/>
+    <cs:effectRef idx="0"/>
+    <cs:fontRef idx="minor">
+      <a:schemeClr val="tx1">
+        <a:lumMod val="65000"/>
+        <a:lumOff val="35000"/>
+      </a:schemeClr>
+    </cs:fontRef>
+    <cs:defRPr sz="1197" kern="1200"/>
+  </cs:legend>
+  <cs:plotArea>
+    <cs:lnRef idx="0"/>
+    <cs:fillRef idx="0"/>
+    <cs:effectRef idx="0"/>
+    <cs:fontRef idx="minor">
+      <a:schemeClr val="lt1"/>
+    </cs:fontRef>
+  </cs:plotArea>
+  <cs:plotArea3D>
+    <cs:lnRef idx="0"/>
+    <cs:fillRef idx="0"/>
+    <cs:effectRef idx="0"/>
+    <cs:fontRef idx="minor">
+      <a:schemeClr val="lt1"/>
+    </cs:fontRef>
+  </cs:plotArea3D>
+  <cs:seriesAxis>
+    <cs:lnRef idx="0"/>
+    <cs:fillRef idx="0"/>
+    <cs:effectRef idx="0"/>
+    <cs:fontRef idx="minor">
+      <a:schemeClr val="tx1">
+        <a:lumMod val="65000"/>
+        <a:lumOff val="35000"/>
+      </a:schemeClr>
+    </cs:fontRef>
+    <cs:spPr>
+      <a:ln w="12700" cap="flat" cmpd="sng" algn="ctr">
+        <a:solidFill>
+          <a:schemeClr val="tx1">
+            <a:lumMod val="15000"/>
+            <a:lumOff val="85000"/>
+          </a:schemeClr>
+        </a:solidFill>
+        <a:round/>
+      </a:ln>
+    </cs:spPr>
+    <cs:defRPr sz="1197" kern="1200"/>
+  </cs:seriesAxis>
+  <cs:seriesLine>
+    <cs:lnRef idx="0"/>
+    <cs:fillRef idx="0"/>
+    <cs:effectRef idx="0"/>
+    <cs:fontRef idx="minor">
+      <a:schemeClr val="tx1"/>
+    </cs:fontRef>
+    <cs:spPr>
+      <a:ln w="9525" cap="flat" cmpd="sng" algn="ctr">
+        <a:solidFill>
+          <a:schemeClr val="tx1">
+            <a:lumMod val="35000"/>
+            <a:lumOff val="65000"/>
+          </a:schemeClr>
+        </a:solidFill>
+        <a:round/>
+      </a:ln>
+    </cs:spPr>
+  </cs:seriesLine>
+  <cs:title>
+    <cs:lnRef idx="0"/>
+    <cs:fillRef idx="0"/>
+    <cs:effectRef idx="0"/>
+    <cs:fontRef idx="minor">
+      <a:schemeClr val="tx1">
+        <a:lumMod val="65000"/>
+        <a:lumOff val="35000"/>
+      </a:schemeClr>
+    </cs:fontRef>
+    <cs:defRPr sz="2128" b="1" kern="1200" baseline="0"/>
+  </cs:title>
+  <cs:trendline>
+    <cs:lnRef idx="0">
+      <cs:styleClr val="auto"/>
+    </cs:lnRef>
+    <cs:fillRef idx="0"/>
+    <cs:effectRef idx="0"/>
+    <cs:fontRef idx="minor">
+      <a:schemeClr val="lt1"/>
+    </cs:fontRef>
+    <cs:spPr>
+      <a:ln w="19050" cap="rnd">
+        <a:solidFill>
+          <a:schemeClr val="phClr"/>
+        </a:solidFill>
+      </a:ln>
+    </cs:spPr>
+  </cs:trendline>
+  <cs:trendlineLabel>
+    <cs:lnRef idx="0"/>
+    <cs:fillRef idx="0"/>
+    <cs:effectRef idx="0"/>
+    <cs:fontRef idx="minor">
+      <a:schemeClr val="tx1">
+        <a:lumMod val="65000"/>
+        <a:lumOff val="35000"/>
+      </a:schemeClr>
+    </cs:fontRef>
+    <cs:defRPr sz="1197" kern="1200"/>
+  </cs:trendlineLabel>
+  <cs:upBar>
+    <cs:lnRef idx="0"/>
+    <cs:fillRef idx="0"/>
+    <cs:effectRef idx="0"/>
+    <cs:fontRef idx="minor">
+      <a:schemeClr val="dk1"/>
+    </cs:fontRef>
+    <cs:spPr>
+      <a:solidFill>
+        <a:schemeClr val="lt1"/>
+      </a:solidFill>
+      <a:ln w="9525">
+        <a:solidFill>
+          <a:schemeClr val="tx1">
+            <a:lumMod val="15000"/>
+            <a:lumOff val="85000"/>
+          </a:schemeClr>
+        </a:solidFill>
+      </a:ln>
+    </cs:spPr>
+  </cs:upBar>
+  <cs:valueAxis>
+    <cs:lnRef idx="0"/>
+    <cs:fillRef idx="0"/>
+    <cs:effectRef idx="0"/>
+    <cs:fontRef idx="minor">
+      <a:schemeClr val="tx1">
+        <a:lumMod val="65000"/>
+        <a:lumOff val="35000"/>
+      </a:schemeClr>
+    </cs:fontRef>
+    <cs:defRPr sz="1197" kern="1200"/>
+  </cs:valueAxis>
+  <cs:wall>
+    <cs:lnRef idx="0"/>
+    <cs:fillRef idx="0"/>
+    <cs:effectRef idx="0"/>
+    <cs:fontRef idx="minor">
+      <a:schemeClr val="lt1"/>
+    </cs:fontRef>
+  </cs:wall>
+</cs:chartStyle>
+</file>
+
 <file path=word/theme/theme1.xml><?xml version="1.0" encoding="utf-8"?>
 <a:theme xmlns:a="http://schemas.openxmlformats.org/drawingml/2006/main" name="Tema do Office">
   <a:themeElements>
@@ -6154,6 +9231,19 @@
 </file>
 
 <file path=customXml/item2.xml><?xml version="1.0" encoding="utf-8"?>
+<?mso-contentType ?>
+<FormTemplates xmlns="http://schemas.microsoft.com/sharepoint/v3/contenttype/forms">
+  <Display>DocumentLibraryForm</Display>
+  <Edit>DocumentLibraryForm</Edit>
+  <New>DocumentLibraryForm</New>
+</FormTemplates>
+</file>
+
+<file path=customXml/item3.xml><?xml version="1.0" encoding="utf-8"?>
+<b:Sources xmlns:b="http://schemas.openxmlformats.org/officeDocument/2006/bibliography" xmlns="http://schemas.openxmlformats.org/officeDocument/2006/bibliography" SelectedStyle="\APASixthEditionOfficeOnline.xsl" StyleName="APA" Version="6"/>
+</file>
+
+<file path=customXml/item4.xml><?xml version="1.0" encoding="utf-8"?>
 <ct:contentTypeSchema xmlns:ct="http://schemas.microsoft.com/office/2006/metadata/contentType" xmlns:ma="http://schemas.microsoft.com/office/2006/metadata/properties/metaAttributes" ct:_="" ma:_="" ma:contentTypeName="Documento" ma:contentTypeID="0x0101007F8ECE7139958D46ABEDA89D12B90CBF" ma:contentTypeVersion="11" ma:contentTypeDescription="Crie um novo documento." ma:contentTypeScope="" ma:versionID="21e015a6802de694804c575cb15722cd">
   <xsd:schema xmlns:xsd="http://www.w3.org/2001/XMLSchema" xmlns:xs="http://www.w3.org/2001/XMLSchema" xmlns:p="http://schemas.microsoft.com/office/2006/metadata/properties" xmlns:ns2="0a53ad5e-08cc-4fba-9df9-747b79db3e02" xmlns:ns3="99f50afe-28e2-457c-9852-048361d66aad" targetNamespace="http://schemas.microsoft.com/office/2006/metadata/properties" ma:root="true" ma:fieldsID="2434ad73d381691fa3d497c2fd2bdd4c" ns2:_="" ns3:_="">
     <xsd:import namespace="0a53ad5e-08cc-4fba-9df9-747b79db3e02"/>
@@ -6342,19 +9432,6 @@
 </ct:contentTypeSchema>
 </file>
 
-<file path=customXml/item3.xml><?xml version="1.0" encoding="utf-8"?>
-<b:Sources xmlns:b="http://schemas.openxmlformats.org/officeDocument/2006/bibliography" xmlns="http://schemas.openxmlformats.org/officeDocument/2006/bibliography" SelectedStyle="\APASixthEditionOfficeOnline.xsl" StyleName="APA" Version="6"/>
-</file>
-
-<file path=customXml/item4.xml><?xml version="1.0" encoding="utf-8"?>
-<?mso-contentType ?>
-<FormTemplates xmlns="http://schemas.microsoft.com/sharepoint/v3/contenttype/forms">
-  <Display>DocumentLibraryForm</Display>
-  <Edit>DocumentLibraryForm</Edit>
-  <New>DocumentLibraryForm</New>
-</FormTemplates>
-</file>
-
 <file path=customXml/itemProps1.xml><?xml version="1.0" encoding="utf-8"?>
 <ds:datastoreItem xmlns:ds="http://schemas.openxmlformats.org/officeDocument/2006/customXml" ds:itemID="{79054B02-B215-46AC-9176-544339E93661}">
   <ds:schemaRefs>
@@ -6367,6 +9444,22 @@
 </file>
 
 <file path=customXml/itemProps2.xml><?xml version="1.0" encoding="utf-8"?>
+<ds:datastoreItem xmlns:ds="http://schemas.openxmlformats.org/officeDocument/2006/customXml" ds:itemID="{B52C9AD5-4F18-4494-A12B-C11EA8399E21}">
+  <ds:schemaRefs>
+    <ds:schemaRef ds:uri="http://schemas.microsoft.com/sharepoint/v3/contenttype/forms"/>
+  </ds:schemaRefs>
+</ds:datastoreItem>
+</file>
+
+<file path=customXml/itemProps3.xml><?xml version="1.0" encoding="utf-8"?>
+<ds:datastoreItem xmlns:ds="http://schemas.openxmlformats.org/officeDocument/2006/customXml" ds:itemID="{43C36E59-8586-4352-8310-158AD4E65655}">
+  <ds:schemaRefs>
+    <ds:schemaRef ds:uri="http://schemas.openxmlformats.org/officeDocument/2006/bibliography"/>
+  </ds:schemaRefs>
+</ds:datastoreItem>
+</file>
+
+<file path=customXml/itemProps4.xml><?xml version="1.0" encoding="utf-8"?>
 <ds:datastoreItem xmlns:ds="http://schemas.openxmlformats.org/officeDocument/2006/customXml" ds:itemID="{A4DC0A27-FA5F-44DB-905C-A1401F5BD778}">
   <ds:schemaRefs>
     <ds:schemaRef ds:uri="http://schemas.microsoft.com/office/2006/metadata/contentType"/>
@@ -6383,20 +9476,4 @@
     <ds:schemaRef ds:uri="http://schemas.microsoft.com/internal/obd"/>
   </ds:schemaRefs>
 </ds:datastoreItem>
-</file>
-
-<file path=customXml/itemProps3.xml><?xml version="1.0" encoding="utf-8"?>
-<ds:datastoreItem xmlns:ds="http://schemas.openxmlformats.org/officeDocument/2006/customXml" ds:itemID="{43C36E59-8586-4352-8310-158AD4E65655}">
-  <ds:schemaRefs>
-    <ds:schemaRef ds:uri="http://schemas.openxmlformats.org/officeDocument/2006/bibliography"/>
-  </ds:schemaRefs>
-</ds:datastoreItem>
-</file>
-
-<file path=customXml/itemProps4.xml><?xml version="1.0" encoding="utf-8"?>
-<ds:datastoreItem xmlns:ds="http://schemas.openxmlformats.org/officeDocument/2006/customXml" ds:itemID="{B52C9AD5-4F18-4494-A12B-C11EA8399E21}">
-  <ds:schemaRefs>
-    <ds:schemaRef ds:uri="http://schemas.microsoft.com/sharepoint/v3/contenttype/forms"/>
-  </ds:schemaRefs>
-</ds:datastoreItem>
 </file>
</xml_diff>

<commit_message>
subindo slides de apresentação
</commit_message>
<xml_diff>
--- a/Documentacao/Controle de temperatura e umidade em armazenamentos de vinícolas.docx
+++ b/Documentacao/Controle de temperatura e umidade em armazenamentos de vinícolas.docx
@@ -769,78 +769,31 @@
           <w:szCs w:val="28"/>
         </w:rPr>
       </w:pPr>
-      <w:r>
-        <w:rPr>
-          <w:rStyle w:val="normaltextrun"/>
-          <w:rFonts w:ascii="Arial" w:hAnsi="Arial" w:cs="Arial"/>
-          <w:b w:val="0"/>
-          <w:bCs w:val="0"/>
-          <w:sz w:val="28"/>
-          <w:szCs w:val="28"/>
-        </w:rPr>
-        <w:lastRenderedPageBreak/>
-        <w:t> </w:t>
-      </w:r>
     </w:p>
     <w:p>
       <w:pPr>
         <w:pStyle w:val="Ttulo1"/>
         <w:rPr>
-          <w:rStyle w:val="normaltextrun"/>
-          <w:rFonts w:ascii="Arial" w:hAnsi="Arial" w:cs="Arial"/>
-          <w:b w:val="0"/>
-          <w:bCs w:val="0"/>
-          <w:sz w:val="28"/>
-          <w:szCs w:val="28"/>
-        </w:rPr>
-      </w:pPr>
-    </w:p>
-    <w:p>
-      <w:pPr>
-        <w:pStyle w:val="Ttulo1"/>
-        <w:rPr>
-          <w:rStyle w:val="normaltextrun"/>
-          <w:rFonts w:ascii="Arial" w:hAnsi="Arial" w:cs="Arial"/>
-          <w:b w:val="0"/>
-          <w:bCs w:val="0"/>
-          <w:sz w:val="28"/>
-          <w:szCs w:val="28"/>
-        </w:rPr>
-      </w:pPr>
-    </w:p>
-    <w:p>
-      <w:pPr>
-        <w:pStyle w:val="Ttulo1"/>
-        <w:rPr>
           <w:rFonts w:ascii="Segoe UI" w:hAnsi="Segoe UI" w:cs="Segoe UI"/>
-          <w:sz w:val="18"/>
-          <w:szCs w:val="18"/>
-        </w:rPr>
-      </w:pPr>
-      <w:r>
-        <w:rPr>
-          <w:rStyle w:val="normaltextrun"/>
-          <w:rFonts w:ascii="Arial" w:hAnsi="Arial" w:cs="Arial"/>
-          <w:sz w:val="44"/>
-          <w:szCs w:val="44"/>
-        </w:rPr>
-        <w:t>Contexto:</w:t>
-      </w:r>
-      <w:r>
-        <w:rPr>
-          <w:rStyle w:val="normaltextrun"/>
-          <w:rFonts w:ascii="Arial" w:hAnsi="Arial" w:cs="Arial"/>
-          <w:sz w:val="40"/>
-          <w:szCs w:val="40"/>
-        </w:rPr>
-        <w:t>  </w:t>
+          <w:sz w:val="36"/>
+          <w:szCs w:val="36"/>
+        </w:rPr>
+      </w:pPr>
+      <w:r>
+        <w:rPr>
+          <w:rStyle w:val="normaltextrun"/>
+          <w:rFonts w:ascii="Arial" w:hAnsi="Arial" w:cs="Arial"/>
+          <w:sz w:val="36"/>
+          <w:szCs w:val="36"/>
+        </w:rPr>
+        <w:t>Contexto:  </w:t>
       </w:r>
       <w:r>
         <w:rPr>
           <w:rStyle w:val="eop"/>
           <w:rFonts w:ascii="Arial" w:hAnsi="Arial" w:cs="Arial"/>
-          <w:sz w:val="40"/>
-          <w:szCs w:val="40"/>
+          <w:sz w:val="36"/>
+          <w:szCs w:val="36"/>
         </w:rPr>
         <w:t> </w:t>
       </w:r>
@@ -1146,17 +1099,6 @@
         <w:rPr>
           <w:rStyle w:val="normaltextrun"/>
           <w:rFonts w:ascii="Arial" w:hAnsi="Arial" w:cs="Arial"/>
-        </w:rPr>
-      </w:pPr>
-    </w:p>
-    <w:p>
-      <w:pPr>
-        <w:pStyle w:val="paragraph"/>
-        <w:spacing w:before="0" w:beforeAutospacing="0" w:after="0" w:afterAutospacing="0"/>
-        <w:textAlignment w:val="baseline"/>
-        <w:rPr>
-          <w:rStyle w:val="normaltextrun"/>
-          <w:rFonts w:ascii="Arial" w:hAnsi="Arial" w:cs="Arial"/>
           <w:b/>
           <w:bCs/>
           <w:sz w:val="44"/>
@@ -1181,41 +1123,38 @@
     </w:p>
     <w:p>
       <w:pPr>
-        <w:pStyle w:val="paragraph"/>
-        <w:spacing w:before="0" w:beforeAutospacing="0" w:after="0" w:afterAutospacing="0"/>
-        <w:textAlignment w:val="baseline"/>
+        <w:pStyle w:val="Ttulo2"/>
         <w:rPr>
           <w:rStyle w:val="normaltextrun"/>
           <w:rFonts w:ascii="Arial" w:hAnsi="Arial" w:cs="Arial"/>
           <w:b/>
           <w:bCs/>
-          <w:sz w:val="44"/>
-          <w:szCs w:val="44"/>
-        </w:rPr>
-      </w:pPr>
-    </w:p>
-    <w:p>
-      <w:pPr>
-        <w:pStyle w:val="Ttulo2"/>
+          <w:sz w:val="36"/>
+          <w:szCs w:val="36"/>
+        </w:rPr>
+      </w:pPr>
+      <w:r>
         <w:rPr>
           <w:rStyle w:val="normaltextrun"/>
           <w:rFonts w:ascii="Arial" w:hAnsi="Arial" w:cs="Arial"/>
           <w:b/>
           <w:bCs/>
-          <w:sz w:val="44"/>
-          <w:szCs w:val="44"/>
-        </w:rPr>
-      </w:pPr>
+          <w:sz w:val="36"/>
+          <w:szCs w:val="36"/>
+        </w:rPr>
+        <w:lastRenderedPageBreak/>
+        <w:t>Gráficos</w:t>
+      </w:r>
       <w:r>
         <w:rPr>
           <w:rStyle w:val="normaltextrun"/>
           <w:rFonts w:ascii="Arial" w:hAnsi="Arial" w:cs="Arial"/>
           <w:b/>
           <w:bCs/>
-          <w:sz w:val="44"/>
-          <w:szCs w:val="44"/>
-        </w:rPr>
-        <w:t>Gráficos</w:t>
+          <w:sz w:val="36"/>
+          <w:szCs w:val="36"/>
+        </w:rPr>
+        <w:t xml:space="preserve"> explicativo</w:t>
       </w:r>
       <w:r>
         <w:rPr>
@@ -1223,10 +1162,10 @@
           <w:rFonts w:ascii="Arial" w:hAnsi="Arial" w:cs="Arial"/>
           <w:b/>
           <w:bCs/>
-          <w:sz w:val="44"/>
-          <w:szCs w:val="44"/>
-        </w:rPr>
-        <w:t xml:space="preserve"> explicativo</w:t>
+          <w:sz w:val="36"/>
+          <w:szCs w:val="36"/>
+        </w:rPr>
+        <w:t>s</w:t>
       </w:r>
       <w:r>
         <w:rPr>
@@ -1234,10 +1173,10 @@
           <w:rFonts w:ascii="Arial" w:hAnsi="Arial" w:cs="Arial"/>
           <w:b/>
           <w:bCs/>
-          <w:sz w:val="44"/>
-          <w:szCs w:val="44"/>
-        </w:rPr>
-        <w:t>s</w:t>
+          <w:sz w:val="36"/>
+          <w:szCs w:val="36"/>
+        </w:rPr>
+        <w:t>:</w:t>
       </w:r>
       <w:r>
         <w:rPr>
@@ -1245,95 +1184,35 @@
           <w:rFonts w:ascii="Arial" w:hAnsi="Arial" w:cs="Arial"/>
           <w:b/>
           <w:bCs/>
-          <w:sz w:val="44"/>
-          <w:szCs w:val="44"/>
-        </w:rPr>
-        <w:t>:</w:t>
-      </w:r>
-      <w:r>
+          <w:sz w:val="36"/>
+          <w:szCs w:val="36"/>
+        </w:rPr>
+        <w:t xml:space="preserve"> </w:t>
+      </w:r>
+    </w:p>
+    <w:p/>
+    <w:p>
+      <w:pPr>
+        <w:pStyle w:val="paragraph"/>
+        <w:spacing w:before="0" w:beforeAutospacing="0" w:after="0" w:afterAutospacing="0"/>
+        <w:textAlignment w:val="baseline"/>
         <w:rPr>
           <w:rStyle w:val="normaltextrun"/>
           <w:rFonts w:ascii="Arial" w:hAnsi="Arial" w:cs="Arial"/>
           <w:b/>
           <w:bCs/>
-          <w:sz w:val="44"/>
-          <w:szCs w:val="44"/>
-        </w:rPr>
-        <w:t xml:space="preserve"> </w:t>
-      </w:r>
-    </w:p>
-    <w:p>
-      <w:pPr>
-        <w:pStyle w:val="paragraph"/>
-        <w:spacing w:before="0" w:beforeAutospacing="0" w:after="0" w:afterAutospacing="0"/>
-        <w:textAlignment w:val="baseline"/>
-        <w:rPr>
-          <w:rStyle w:val="normaltextrun"/>
-          <w:rFonts w:ascii="Arial" w:hAnsi="Arial" w:cs="Arial"/>
-          <w:sz w:val="44"/>
-          <w:szCs w:val="44"/>
-        </w:rPr>
-      </w:pPr>
-    </w:p>
-    <w:p>
-      <w:pPr>
-        <w:pStyle w:val="paragraph"/>
-        <w:spacing w:before="0" w:beforeAutospacing="0" w:after="0" w:afterAutospacing="0"/>
-        <w:textAlignment w:val="baseline"/>
-        <w:rPr>
-          <w:rStyle w:val="normaltextrun"/>
-          <w:rFonts w:ascii="Arial" w:hAnsi="Arial" w:cs="Arial"/>
-          <w:sz w:val="44"/>
-          <w:szCs w:val="44"/>
-        </w:rPr>
-      </w:pPr>
-    </w:p>
-    <w:p>
-      <w:pPr>
-        <w:pStyle w:val="paragraph"/>
-        <w:spacing w:before="0" w:beforeAutospacing="0" w:after="0" w:afterAutospacing="0"/>
-        <w:textAlignment w:val="baseline"/>
-        <w:rPr>
-          <w:rStyle w:val="normaltextrun"/>
-          <w:rFonts w:ascii="Arial" w:hAnsi="Arial" w:cs="Arial"/>
-          <w:sz w:val="44"/>
-          <w:szCs w:val="44"/>
-        </w:rPr>
-      </w:pPr>
-    </w:p>
-    <w:p>
-      <w:pPr>
-        <w:pStyle w:val="paragraph"/>
-        <w:spacing w:before="0" w:beforeAutospacing="0" w:after="0" w:afterAutospacing="0"/>
-        <w:textAlignment w:val="baseline"/>
-        <w:rPr>
-          <w:rStyle w:val="normaltextrun"/>
-          <w:rFonts w:ascii="Arial" w:hAnsi="Arial" w:cs="Arial"/>
-          <w:sz w:val="44"/>
-          <w:szCs w:val="44"/>
-        </w:rPr>
-      </w:pPr>
-    </w:p>
-    <w:p>
-      <w:pPr>
-        <w:pStyle w:val="paragraph"/>
-        <w:spacing w:before="0" w:beforeAutospacing="0" w:after="0" w:afterAutospacing="0"/>
-        <w:textAlignment w:val="baseline"/>
+          <w:sz w:val="32"/>
+          <w:szCs w:val="32"/>
+        </w:rPr>
+      </w:pPr>
+      <w:r>
         <w:rPr>
           <w:rStyle w:val="normaltextrun"/>
           <w:rFonts w:ascii="Arial" w:hAnsi="Arial" w:cs="Arial"/>
           <w:b/>
           <w:bCs/>
-          <w:sz w:val="44"/>
-          <w:szCs w:val="44"/>
-        </w:rPr>
-      </w:pPr>
-      <w:r>
-        <w:rPr>
-          <w:rStyle w:val="normaltextrun"/>
-          <w:rFonts w:ascii="Arial" w:hAnsi="Arial" w:cs="Arial"/>
-          <w:sz w:val="44"/>
-          <w:szCs w:val="44"/>
+          <w:sz w:val="32"/>
+          <w:szCs w:val="32"/>
         </w:rPr>
         <w:t>Gráfico 1</w:t>
       </w:r>
@@ -1346,6 +1225,21 @@
         <w:rPr>
           <w:rStyle w:val="normaltextrun"/>
           <w:rFonts w:ascii="Arial" w:hAnsi="Arial" w:cs="Arial"/>
+          <w:b/>
+          <w:bCs/>
+          <w:sz w:val="32"/>
+          <w:szCs w:val="32"/>
+        </w:rPr>
+      </w:pPr>
+    </w:p>
+    <w:p>
+      <w:pPr>
+        <w:pStyle w:val="paragraph"/>
+        <w:spacing w:before="0" w:beforeAutospacing="0" w:after="0" w:afterAutospacing="0"/>
+        <w:textAlignment w:val="baseline"/>
+        <w:rPr>
+          <w:rStyle w:val="normaltextrun"/>
+          <w:rFonts w:ascii="Arial" w:hAnsi="Arial" w:cs="Arial"/>
         </w:rPr>
       </w:pPr>
       <w:r>
@@ -1360,27 +1254,6 @@
           <w:rStyle w:val="normaltextrun"/>
           <w:rFonts w:ascii="Arial" w:hAnsi="Arial" w:cs="Arial"/>
         </w:rPr>
-        <w:t>s</w:t>
-      </w:r>
-      <w:r>
-        <w:rPr>
-          <w:rStyle w:val="normaltextrun"/>
-          <w:rFonts w:ascii="Arial" w:hAnsi="Arial" w:cs="Arial"/>
-        </w:rPr>
-        <w:t xml:space="preserve"> percentua</w:t>
-      </w:r>
-      <w:r>
-        <w:rPr>
-          <w:rStyle w:val="normaltextrun"/>
-          <w:rFonts w:ascii="Arial" w:hAnsi="Arial" w:cs="Arial"/>
-        </w:rPr>
-        <w:t>is</w:t>
-      </w:r>
-      <w:r>
-        <w:rPr>
-          <w:rStyle w:val="normaltextrun"/>
-          <w:rFonts w:ascii="Arial" w:hAnsi="Arial" w:cs="Arial"/>
-        </w:rPr>
         <w:t xml:space="preserve"> </w:t>
       </w:r>
       <w:r>
@@ -1388,14 +1261,35 @@
           <w:rStyle w:val="normaltextrun"/>
           <w:rFonts w:ascii="Arial" w:hAnsi="Arial" w:cs="Arial"/>
         </w:rPr>
-        <w:t xml:space="preserve">de 25% </w:t>
-      </w:r>
-      <w:r>
-        <w:rPr>
-          <w:rStyle w:val="normaltextrun"/>
-          <w:rFonts w:ascii="Arial" w:hAnsi="Arial" w:cs="Arial"/>
-        </w:rPr>
-        <w:t xml:space="preserve">e 75% </w:t>
+        <w:t>percentua</w:t>
+      </w:r>
+      <w:r>
+        <w:rPr>
+          <w:rStyle w:val="normaltextrun"/>
+          <w:rFonts w:ascii="Arial" w:hAnsi="Arial" w:cs="Arial"/>
+        </w:rPr>
+        <w:t>l</w:t>
+      </w:r>
+      <w:r>
+        <w:rPr>
+          <w:rStyle w:val="normaltextrun"/>
+          <w:rFonts w:ascii="Arial" w:hAnsi="Arial" w:cs="Arial"/>
+        </w:rPr>
+        <w:t xml:space="preserve"> </w:t>
+      </w:r>
+      <w:r>
+        <w:rPr>
+          <w:rStyle w:val="normaltextrun"/>
+          <w:rFonts w:ascii="Arial" w:hAnsi="Arial" w:cs="Arial"/>
+        </w:rPr>
+        <w:t>de 25%</w:t>
+      </w:r>
+      <w:r>
+        <w:rPr>
+          <w:rStyle w:val="normaltextrun"/>
+          <w:rFonts w:ascii="Arial" w:hAnsi="Arial" w:cs="Arial"/>
+        </w:rPr>
+        <w:t xml:space="preserve"> </w:t>
       </w:r>
       <w:r>
         <w:rPr>
@@ -1409,14 +1303,14 @@
           <w:rStyle w:val="normaltextrun"/>
           <w:rFonts w:ascii="Arial" w:hAnsi="Arial" w:cs="Arial"/>
         </w:rPr>
-        <w:t>m</w:t>
-      </w:r>
-      <w:r>
-        <w:rPr>
-          <w:rStyle w:val="normaltextrun"/>
-          <w:rFonts w:ascii="Arial" w:hAnsi="Arial" w:cs="Arial"/>
-        </w:rPr>
-        <w:t xml:space="preserve"> ao total que o cliente vai perder sem o nosso produto</w:t>
+        <w:t xml:space="preserve"> </w:t>
+      </w:r>
+      <w:r>
+        <w:rPr>
+          <w:rStyle w:val="normaltextrun"/>
+          <w:rFonts w:ascii="Arial" w:hAnsi="Arial" w:cs="Arial"/>
+        </w:rPr>
+        <w:t>ao total que o cliente vai perder sem o nosso produto</w:t>
       </w:r>
       <w:r>
         <w:rPr>
@@ -1612,59 +1506,46 @@
           <w:rStyle w:val="normaltextrun"/>
           <w:rFonts w:ascii="Arial" w:hAnsi="Arial" w:cs="Arial"/>
         </w:rPr>
-        <w:t xml:space="preserve"> que corresponde ao percentual do total menos os 25%</w:t>
-      </w:r>
-      <w:r>
-        <w:rPr>
-          <w:rStyle w:val="normaltextrun"/>
-          <w:rFonts w:ascii="Arial" w:hAnsi="Arial" w:cs="Arial"/>
-        </w:rPr>
-        <w:t>.</w:t>
-      </w:r>
-      <w:r>
-        <w:rPr>
-          <w:rStyle w:val="normaltextrun"/>
-          <w:rFonts w:ascii="Arial" w:hAnsi="Arial" w:cs="Arial"/>
-        </w:rPr>
-        <w:t xml:space="preserve">  </w:t>
-      </w:r>
-    </w:p>
-    <w:p>
-      <w:pPr>
-        <w:pStyle w:val="paragraph"/>
-        <w:spacing w:before="0" w:beforeAutospacing="0" w:after="0" w:afterAutospacing="0"/>
-        <w:textAlignment w:val="baseline"/>
-        <w:rPr>
-          <w:rStyle w:val="normaltextrun"/>
-          <w:rFonts w:ascii="Arial" w:hAnsi="Arial" w:cs="Arial"/>
-        </w:rPr>
-      </w:pPr>
-      <w:r>
-        <w:rPr>
-          <w:rStyle w:val="normaltextrun"/>
-          <w:rFonts w:ascii="Arial" w:hAnsi="Arial" w:cs="Arial"/>
-        </w:rPr>
-        <w:t xml:space="preserve"> </w:t>
-      </w:r>
-    </w:p>
-    <w:p>
-      <w:pPr>
-        <w:pStyle w:val="paragraph"/>
-        <w:spacing w:before="0" w:beforeAutospacing="0" w:after="0" w:afterAutospacing="0"/>
-        <w:textAlignment w:val="baseline"/>
-        <w:rPr>
-          <w:rStyle w:val="normaltextrun"/>
-          <w:rFonts w:ascii="Arial" w:hAnsi="Arial" w:cs="Arial"/>
-        </w:rPr>
-      </w:pPr>
-      <w:r>
-        <w:rPr>
-          <w:rFonts w:ascii="Arial" w:hAnsi="Arial" w:cs="Arial"/>
+        <w:t xml:space="preserve"> que corresponde ao percentual do</w:t>
+      </w:r>
+      <w:r>
+        <w:rPr>
+          <w:rStyle w:val="normaltextrun"/>
+          <w:rFonts w:ascii="Arial" w:hAnsi="Arial" w:cs="Arial"/>
+        </w:rPr>
+        <w:t xml:space="preserve"> total (100%).</w:t>
+      </w:r>
+    </w:p>
+    <w:p>
+      <w:pPr>
+        <w:pStyle w:val="paragraph"/>
+        <w:spacing w:before="0" w:beforeAutospacing="0" w:after="0" w:afterAutospacing="0"/>
+        <w:textAlignment w:val="baseline"/>
+        <w:rPr>
+          <w:rStyle w:val="normaltextrun"/>
+          <w:rFonts w:ascii="Arial" w:hAnsi="Arial" w:cs="Arial"/>
+        </w:rPr>
+      </w:pPr>
+    </w:p>
+    <w:p>
+      <w:pPr>
+        <w:pStyle w:val="paragraph"/>
+        <w:spacing w:before="0" w:beforeAutospacing="0" w:after="0" w:afterAutospacing="0"/>
+        <w:textAlignment w:val="baseline"/>
+        <w:rPr>
+          <w:rStyle w:val="normaltextrun"/>
+          <w:rFonts w:ascii="Arial" w:hAnsi="Arial" w:cs="Arial"/>
+        </w:rPr>
+      </w:pPr>
+      <w:r>
+        <w:rPr>
+          <w:rFonts w:ascii="Arial" w:hAnsi="Arial" w:cs="Arial"/>
+          <w:noProof/>
         </w:rPr>
         <w:drawing>
-          <wp:inline distT="0" distB="0" distL="0" distR="0" wp14:anchorId="02B8883D" wp14:editId="1606A73A">
-            <wp:extent cx="6336030" cy="3766185"/>
-            <wp:effectExtent l="0" t="0" r="7620" b="5715"/>
+          <wp:inline distT="0" distB="0" distL="0" distR="0" wp14:anchorId="02B8883D" wp14:editId="3C4C73AC">
+            <wp:extent cx="6197201" cy="3785191"/>
+            <wp:effectExtent l="0" t="0" r="13335" b="6350"/>
             <wp:docPr id="8" name="Gráfico 8">
               <a:extLst xmlns:a="http://schemas.openxmlformats.org/drawingml/2006/main">
                 <a:ext uri="{FF2B5EF4-FFF2-40B4-BE49-F238E27FC236}">
@@ -1701,318 +1582,272 @@
         <w:rPr>
           <w:rStyle w:val="normaltextrun"/>
           <w:rFonts w:ascii="Arial" w:hAnsi="Arial" w:cs="Arial"/>
+        </w:rPr>
+      </w:pPr>
+    </w:p>
+    <w:p>
+      <w:pPr>
+        <w:pStyle w:val="paragraph"/>
+        <w:spacing w:before="0" w:beforeAutospacing="0" w:after="0" w:afterAutospacing="0"/>
+        <w:textAlignment w:val="baseline"/>
+        <w:rPr>
+          <w:rStyle w:val="normaltextrun"/>
+          <w:rFonts w:ascii="Arial" w:hAnsi="Arial" w:cs="Arial"/>
+          <w:b/>
+          <w:bCs/>
+          <w:sz w:val="32"/>
+          <w:szCs w:val="32"/>
+        </w:rPr>
+      </w:pPr>
+      <w:r>
+        <w:rPr>
+          <w:rStyle w:val="normaltextrun"/>
+          <w:rFonts w:ascii="Arial" w:hAnsi="Arial" w:cs="Arial"/>
+          <w:b/>
+          <w:bCs/>
+          <w:sz w:val="32"/>
+          <w:szCs w:val="32"/>
+        </w:rPr>
+        <w:t>Gráfico 2</w:t>
+      </w:r>
+    </w:p>
+    <w:p>
+      <w:pPr>
+        <w:pStyle w:val="paragraph"/>
+        <w:spacing w:before="0" w:beforeAutospacing="0" w:after="0" w:afterAutospacing="0"/>
+        <w:textAlignment w:val="baseline"/>
+        <w:rPr>
+          <w:rStyle w:val="normaltextrun"/>
+          <w:rFonts w:ascii="Arial" w:hAnsi="Arial" w:cs="Arial"/>
+          <w:b/>
+          <w:bCs/>
+          <w:sz w:val="36"/>
+          <w:szCs w:val="36"/>
+        </w:rPr>
+      </w:pPr>
+    </w:p>
+    <w:p>
+      <w:pPr>
+        <w:pStyle w:val="paragraph"/>
+        <w:spacing w:before="0" w:beforeAutospacing="0" w:after="0" w:afterAutospacing="0"/>
+        <w:textAlignment w:val="baseline"/>
+        <w:rPr>
+          <w:rStyle w:val="normaltextrun"/>
+          <w:rFonts w:ascii="Arial" w:hAnsi="Arial" w:cs="Arial"/>
+        </w:rPr>
+      </w:pPr>
+      <w:r>
+        <w:rPr>
+          <w:rStyle w:val="normaltextrun"/>
+          <w:rFonts w:ascii="Arial" w:hAnsi="Arial" w:cs="Arial"/>
+        </w:rPr>
+        <w:t xml:space="preserve">No gráfico </w:t>
+      </w:r>
+      <w:r>
+        <w:rPr>
+          <w:rStyle w:val="normaltextrun"/>
+          <w:rFonts w:ascii="Arial" w:hAnsi="Arial" w:cs="Arial"/>
+        </w:rPr>
+        <w:t>2</w:t>
+      </w:r>
+      <w:r>
+        <w:rPr>
+          <w:rStyle w:val="normaltextrun"/>
+          <w:rFonts w:ascii="Arial" w:hAnsi="Arial" w:cs="Arial"/>
+        </w:rPr>
+        <w:t xml:space="preserve"> podemos observar </w:t>
+      </w:r>
+      <w:r>
+        <w:rPr>
+          <w:rStyle w:val="normaltextrun"/>
+          <w:rFonts w:ascii="Arial" w:hAnsi="Arial" w:cs="Arial"/>
+        </w:rPr>
+        <w:t>os percentuais de 3% e 97%</w:t>
+      </w:r>
+      <w:r>
+        <w:rPr>
+          <w:rStyle w:val="normaltextrun"/>
+          <w:rFonts w:ascii="Arial" w:hAnsi="Arial" w:cs="Arial"/>
+        </w:rPr>
+        <w:t xml:space="preserve">! </w:t>
+      </w:r>
+      <w:r>
+        <w:rPr>
+          <w:rStyle w:val="normaltextrun"/>
+          <w:rFonts w:ascii="Arial" w:hAnsi="Arial" w:cs="Arial"/>
+        </w:rPr>
+        <w:t xml:space="preserve"> </w:t>
+      </w:r>
+      <w:r>
+        <w:rPr>
+          <w:rStyle w:val="normaltextrun"/>
+          <w:rFonts w:ascii="Arial" w:hAnsi="Arial" w:cs="Arial"/>
+        </w:rPr>
+        <w:t>Agora</w:t>
+      </w:r>
+      <w:r>
+        <w:rPr>
+          <w:rStyle w:val="normaltextrun"/>
+          <w:rFonts w:ascii="Arial" w:hAnsi="Arial" w:cs="Arial"/>
+        </w:rPr>
+        <w:t xml:space="preserve"> veja um cenário onde a vinícola conta com os nossos sensores</w:t>
+      </w:r>
+      <w:r>
+        <w:rPr>
+          <w:rStyle w:val="normaltextrun"/>
+          <w:rFonts w:ascii="Arial" w:hAnsi="Arial" w:cs="Arial"/>
+        </w:rPr>
+        <w:t xml:space="preserve">, digamos que novamente a vinícola lucra R$5.000.00 reais mensalmente, </w:t>
+      </w:r>
+      <w:r>
+        <w:rPr>
+          <w:rStyle w:val="normaltextrun"/>
+          <w:rFonts w:ascii="Arial" w:hAnsi="Arial" w:cs="Arial"/>
+        </w:rPr>
+        <w:t>com os nossos sensores</w:t>
+      </w:r>
+      <w:r>
+        <w:rPr>
+          <w:rStyle w:val="normaltextrun"/>
+          <w:rFonts w:ascii="Arial" w:hAnsi="Arial" w:cs="Arial"/>
+        </w:rPr>
+        <w:t xml:space="preserve"> a vinícola</w:t>
+      </w:r>
+      <w:r>
+        <w:rPr>
+          <w:rStyle w:val="normaltextrun"/>
+          <w:rFonts w:ascii="Arial" w:hAnsi="Arial" w:cs="Arial"/>
+        </w:rPr>
+        <w:t xml:space="preserve"> lucraria R$4850.00 reais</w:t>
+      </w:r>
+      <w:r>
+        <w:rPr>
+          <w:rStyle w:val="normaltextrun"/>
+          <w:rFonts w:ascii="Arial" w:hAnsi="Arial" w:cs="Arial"/>
+        </w:rPr>
+        <w:t xml:space="preserve"> (97%)</w:t>
+      </w:r>
+      <w:r>
+        <w:rPr>
+          <w:rStyle w:val="normaltextrun"/>
+          <w:rFonts w:ascii="Arial" w:hAnsi="Arial" w:cs="Arial"/>
+        </w:rPr>
+        <w:t xml:space="preserve"> com a </w:t>
+      </w:r>
+      <w:r>
+        <w:rPr>
+          <w:rStyle w:val="normaltextrun"/>
+          <w:rFonts w:ascii="Arial" w:hAnsi="Arial" w:cs="Arial"/>
+        </w:rPr>
+        <w:t>melhoria do controle de temperatura e umidade</w:t>
+      </w:r>
+      <w:r>
+        <w:rPr>
+          <w:rStyle w:val="normaltextrun"/>
+          <w:rFonts w:ascii="Arial" w:hAnsi="Arial" w:cs="Arial"/>
+        </w:rPr>
+        <w:t>, perdendo</w:t>
+      </w:r>
+      <w:r>
+        <w:rPr>
+          <w:rStyle w:val="normaltextrun"/>
+          <w:rFonts w:ascii="Arial" w:hAnsi="Arial" w:cs="Arial"/>
+        </w:rPr>
+        <w:t xml:space="preserve"> somente </w:t>
+      </w:r>
+      <w:r>
+        <w:rPr>
+          <w:rStyle w:val="normaltextrun"/>
+          <w:rFonts w:ascii="Arial" w:hAnsi="Arial" w:cs="Arial"/>
+        </w:rPr>
+        <w:t>R$150.00</w:t>
+      </w:r>
+      <w:r>
+        <w:rPr>
+          <w:rStyle w:val="normaltextrun"/>
+          <w:rFonts w:ascii="Arial" w:hAnsi="Arial" w:cs="Arial"/>
+        </w:rPr>
+        <w:t xml:space="preserve"> reais </w:t>
+      </w:r>
+      <w:r>
+        <w:rPr>
+          <w:rStyle w:val="normaltextrun"/>
+          <w:rFonts w:ascii="Arial" w:hAnsi="Arial" w:cs="Arial"/>
+        </w:rPr>
+        <w:t xml:space="preserve">que corresponde </w:t>
+      </w:r>
+      <w:r>
+        <w:rPr>
+          <w:rStyle w:val="normaltextrun"/>
+          <w:rFonts w:ascii="Arial" w:hAnsi="Arial" w:cs="Arial"/>
+        </w:rPr>
+        <w:t xml:space="preserve">a </w:t>
+      </w:r>
+      <w:r>
+        <w:rPr>
+          <w:rStyle w:val="normaltextrun"/>
+          <w:rFonts w:ascii="Arial" w:hAnsi="Arial" w:cs="Arial"/>
+        </w:rPr>
+        <w:t xml:space="preserve">(3%) </w:t>
+      </w:r>
+      <w:r>
+        <w:rPr>
+          <w:rStyle w:val="normaltextrun"/>
+          <w:rFonts w:ascii="Arial" w:hAnsi="Arial" w:cs="Arial"/>
+        </w:rPr>
+        <w:t xml:space="preserve">dos </w:t>
+      </w:r>
+      <w:r>
+        <w:rPr>
+          <w:rStyle w:val="normaltextrun"/>
+          <w:rFonts w:ascii="Arial" w:hAnsi="Arial" w:cs="Arial"/>
+        </w:rPr>
+        <w:t xml:space="preserve">25% citados no gráfico </w:t>
+      </w:r>
+      <w:r>
+        <w:rPr>
+          <w:rStyle w:val="normaltextrun"/>
+          <w:rFonts w:ascii="Arial" w:hAnsi="Arial" w:cs="Arial"/>
+        </w:rPr>
+        <w:t>acima</w:t>
+      </w:r>
+      <w:r>
+        <w:rPr>
+          <w:rStyle w:val="normaltextrun"/>
+          <w:rFonts w:ascii="Arial" w:hAnsi="Arial" w:cs="Arial"/>
+        </w:rPr>
+        <w:t>.</w:t>
+      </w:r>
+    </w:p>
+    <w:p>
+      <w:pPr>
+        <w:pStyle w:val="paragraph"/>
+        <w:spacing w:before="0" w:beforeAutospacing="0" w:after="0" w:afterAutospacing="0"/>
+        <w:textAlignment w:val="baseline"/>
+        <w:rPr>
+          <w:rStyle w:val="normaltextrun"/>
+          <w:rFonts w:ascii="Arial" w:hAnsi="Arial" w:cs="Arial"/>
+        </w:rPr>
+      </w:pPr>
+      <w:r>
+        <w:rPr>
+          <w:rStyle w:val="normaltextrun"/>
+          <w:rFonts w:ascii="Arial" w:hAnsi="Arial" w:cs="Arial"/>
           <w:sz w:val="44"/>
           <w:szCs w:val="44"/>
         </w:rPr>
-      </w:pPr>
-    </w:p>
-    <w:p>
-      <w:pPr>
-        <w:pStyle w:val="paragraph"/>
-        <w:spacing w:before="0" w:beforeAutospacing="0" w:after="0" w:afterAutospacing="0"/>
-        <w:textAlignment w:val="baseline"/>
-        <w:rPr>
-          <w:rStyle w:val="normaltextrun"/>
-          <w:rFonts w:ascii="Arial" w:hAnsi="Arial" w:cs="Arial"/>
-          <w:sz w:val="44"/>
-          <w:szCs w:val="44"/>
-        </w:rPr>
-      </w:pPr>
-    </w:p>
-    <w:p>
-      <w:pPr>
-        <w:pStyle w:val="paragraph"/>
-        <w:spacing w:before="0" w:beforeAutospacing="0" w:after="0" w:afterAutospacing="0"/>
-        <w:textAlignment w:val="baseline"/>
-        <w:rPr>
-          <w:rStyle w:val="normaltextrun"/>
-          <w:rFonts w:ascii="Arial" w:hAnsi="Arial" w:cs="Arial"/>
-          <w:sz w:val="44"/>
-          <w:szCs w:val="44"/>
-        </w:rPr>
-      </w:pPr>
-    </w:p>
-    <w:p>
-      <w:pPr>
-        <w:pStyle w:val="paragraph"/>
-        <w:spacing w:before="0" w:beforeAutospacing="0" w:after="0" w:afterAutospacing="0"/>
-        <w:textAlignment w:val="baseline"/>
-        <w:rPr>
-          <w:rStyle w:val="normaltextrun"/>
-          <w:rFonts w:ascii="Arial" w:hAnsi="Arial" w:cs="Arial"/>
-          <w:sz w:val="44"/>
-          <w:szCs w:val="44"/>
-        </w:rPr>
-      </w:pPr>
-    </w:p>
-    <w:p>
-      <w:pPr>
-        <w:pStyle w:val="paragraph"/>
-        <w:spacing w:before="0" w:beforeAutospacing="0" w:after="0" w:afterAutospacing="0"/>
-        <w:textAlignment w:val="baseline"/>
-        <w:rPr>
-          <w:rStyle w:val="normaltextrun"/>
-          <w:rFonts w:ascii="Arial" w:hAnsi="Arial" w:cs="Arial"/>
-          <w:sz w:val="44"/>
-          <w:szCs w:val="44"/>
-        </w:rPr>
-      </w:pPr>
-    </w:p>
-    <w:p>
-      <w:pPr>
-        <w:pStyle w:val="paragraph"/>
-        <w:spacing w:before="0" w:beforeAutospacing="0" w:after="0" w:afterAutospacing="0"/>
-        <w:textAlignment w:val="baseline"/>
-        <w:rPr>
-          <w:rStyle w:val="normaltextrun"/>
-          <w:rFonts w:ascii="Arial" w:hAnsi="Arial" w:cs="Arial"/>
-          <w:sz w:val="44"/>
-          <w:szCs w:val="44"/>
-        </w:rPr>
-      </w:pPr>
-    </w:p>
-    <w:p>
-      <w:pPr>
-        <w:pStyle w:val="paragraph"/>
-        <w:spacing w:before="0" w:beforeAutospacing="0" w:after="0" w:afterAutospacing="0"/>
-        <w:textAlignment w:val="baseline"/>
-        <w:rPr>
-          <w:rStyle w:val="normaltextrun"/>
-          <w:rFonts w:ascii="Arial" w:hAnsi="Arial" w:cs="Arial"/>
-          <w:sz w:val="44"/>
-          <w:szCs w:val="44"/>
-        </w:rPr>
-      </w:pPr>
-      <w:r>
-        <w:rPr>
-          <w:rStyle w:val="normaltextrun"/>
-          <w:rFonts w:ascii="Arial" w:hAnsi="Arial" w:cs="Arial"/>
-          <w:sz w:val="44"/>
-          <w:szCs w:val="44"/>
-        </w:rPr>
-        <w:t>Gráfico 2</w:t>
-      </w:r>
-    </w:p>
-    <w:p>
-      <w:pPr>
-        <w:pStyle w:val="paragraph"/>
-        <w:spacing w:before="0" w:beforeAutospacing="0" w:after="0" w:afterAutospacing="0"/>
-        <w:textAlignment w:val="baseline"/>
-        <w:rPr>
-          <w:rStyle w:val="normaltextrun"/>
-          <w:rFonts w:ascii="Arial" w:hAnsi="Arial" w:cs="Arial"/>
-        </w:rPr>
-      </w:pPr>
-      <w:r>
-        <w:rPr>
-          <w:rStyle w:val="normaltextrun"/>
-          <w:rFonts w:ascii="Arial" w:hAnsi="Arial" w:cs="Arial"/>
-        </w:rPr>
-        <w:t xml:space="preserve">No gráfico </w:t>
-      </w:r>
-      <w:r>
-        <w:rPr>
-          <w:rStyle w:val="normaltextrun"/>
-          <w:rFonts w:ascii="Arial" w:hAnsi="Arial" w:cs="Arial"/>
-        </w:rPr>
-        <w:t>2</w:t>
-      </w:r>
-      <w:r>
-        <w:rPr>
-          <w:rStyle w:val="normaltextrun"/>
-          <w:rFonts w:ascii="Arial" w:hAnsi="Arial" w:cs="Arial"/>
-        </w:rPr>
-        <w:t xml:space="preserve"> podemos observar </w:t>
-      </w:r>
-      <w:r>
-        <w:rPr>
-          <w:rStyle w:val="normaltextrun"/>
-          <w:rFonts w:ascii="Arial" w:hAnsi="Arial" w:cs="Arial"/>
-        </w:rPr>
-        <w:t>os percentuais de 3% e 97%</w:t>
-      </w:r>
-      <w:r>
-        <w:rPr>
-          <w:rStyle w:val="normaltextrun"/>
-          <w:rFonts w:ascii="Arial" w:hAnsi="Arial" w:cs="Arial"/>
-        </w:rPr>
-        <w:t xml:space="preserve">! </w:t>
-      </w:r>
-      <w:r>
-        <w:rPr>
-          <w:rStyle w:val="normaltextrun"/>
-          <w:rFonts w:ascii="Arial" w:hAnsi="Arial" w:cs="Arial"/>
-        </w:rPr>
+        <w:lastRenderedPageBreak/>
         <w:t xml:space="preserve"> </w:t>
       </w:r>
       <w:r>
         <w:rPr>
-          <w:rStyle w:val="normaltextrun"/>
-          <w:rFonts w:ascii="Arial" w:hAnsi="Arial" w:cs="Arial"/>
-        </w:rPr>
-        <w:t>Agora</w:t>
-      </w:r>
-      <w:r>
-        <w:rPr>
-          <w:rStyle w:val="normaltextrun"/>
-          <w:rFonts w:ascii="Arial" w:hAnsi="Arial" w:cs="Arial"/>
-        </w:rPr>
-        <w:t xml:space="preserve"> veja um cenário onde a vinícola conta com os nossos sensores</w:t>
-      </w:r>
-      <w:r>
-        <w:rPr>
-          <w:rStyle w:val="normaltextrun"/>
-          <w:rFonts w:ascii="Arial" w:hAnsi="Arial" w:cs="Arial"/>
-        </w:rPr>
-        <w:t xml:space="preserve">, digamos que novamente a vinícola lucra R$5.000.00 reais mensalmente, </w:t>
-      </w:r>
-      <w:r>
-        <w:rPr>
-          <w:rStyle w:val="normaltextrun"/>
-          <w:rFonts w:ascii="Arial" w:hAnsi="Arial" w:cs="Arial"/>
-        </w:rPr>
-        <w:t>com os nossos sensores</w:t>
-      </w:r>
-      <w:r>
-        <w:rPr>
-          <w:rStyle w:val="normaltextrun"/>
-          <w:rFonts w:ascii="Arial" w:hAnsi="Arial" w:cs="Arial"/>
-        </w:rPr>
-        <w:t xml:space="preserve"> a vinícola</w:t>
-      </w:r>
-      <w:r>
-        <w:rPr>
-          <w:rStyle w:val="normaltextrun"/>
-          <w:rFonts w:ascii="Arial" w:hAnsi="Arial" w:cs="Arial"/>
-        </w:rPr>
-        <w:t xml:space="preserve"> lucraria R$4850.00 reais</w:t>
-      </w:r>
-      <w:r>
-        <w:rPr>
-          <w:rStyle w:val="normaltextrun"/>
-          <w:rFonts w:ascii="Arial" w:hAnsi="Arial" w:cs="Arial"/>
-        </w:rPr>
-        <w:t xml:space="preserve"> (97%)</w:t>
-      </w:r>
-      <w:r>
-        <w:rPr>
-          <w:rStyle w:val="normaltextrun"/>
-          <w:rFonts w:ascii="Arial" w:hAnsi="Arial" w:cs="Arial"/>
-        </w:rPr>
-        <w:t xml:space="preserve"> com a </w:t>
-      </w:r>
-      <w:r>
-        <w:rPr>
-          <w:rStyle w:val="normaltextrun"/>
-          <w:rFonts w:ascii="Arial" w:hAnsi="Arial" w:cs="Arial"/>
-        </w:rPr>
-        <w:t>melhoria do controle de temperatura e umidade</w:t>
-      </w:r>
-      <w:r>
-        <w:rPr>
-          <w:rStyle w:val="normaltextrun"/>
-          <w:rFonts w:ascii="Arial" w:hAnsi="Arial" w:cs="Arial"/>
-        </w:rPr>
-        <w:t>, perdendo</w:t>
-      </w:r>
-      <w:r>
-        <w:rPr>
-          <w:rStyle w:val="normaltextrun"/>
-          <w:rFonts w:ascii="Arial" w:hAnsi="Arial" w:cs="Arial"/>
-        </w:rPr>
-        <w:t xml:space="preserve"> somente </w:t>
-      </w:r>
-      <w:r>
-        <w:rPr>
-          <w:rStyle w:val="normaltextrun"/>
-          <w:rFonts w:ascii="Arial" w:hAnsi="Arial" w:cs="Arial"/>
-        </w:rPr>
-        <w:t>R$150.00</w:t>
-      </w:r>
-      <w:r>
-        <w:rPr>
-          <w:rStyle w:val="normaltextrun"/>
-          <w:rFonts w:ascii="Arial" w:hAnsi="Arial" w:cs="Arial"/>
-        </w:rPr>
-        <w:t xml:space="preserve"> reais </w:t>
-      </w:r>
-      <w:r>
-        <w:rPr>
-          <w:rStyle w:val="normaltextrun"/>
-          <w:rFonts w:ascii="Arial" w:hAnsi="Arial" w:cs="Arial"/>
-        </w:rPr>
-        <w:t xml:space="preserve">que corresponde </w:t>
-      </w:r>
-      <w:r>
-        <w:rPr>
-          <w:rStyle w:val="normaltextrun"/>
-          <w:rFonts w:ascii="Arial" w:hAnsi="Arial" w:cs="Arial"/>
-        </w:rPr>
-        <w:t xml:space="preserve">a </w:t>
-      </w:r>
-      <w:r>
-        <w:rPr>
-          <w:rStyle w:val="normaltextrun"/>
-          <w:rFonts w:ascii="Arial" w:hAnsi="Arial" w:cs="Arial"/>
-        </w:rPr>
-        <w:t xml:space="preserve">(3%) </w:t>
-      </w:r>
-      <w:r>
-        <w:rPr>
-          <w:rStyle w:val="normaltextrun"/>
-          <w:rFonts w:ascii="Arial" w:hAnsi="Arial" w:cs="Arial"/>
-        </w:rPr>
-        <w:t xml:space="preserve">dos </w:t>
-      </w:r>
-      <w:r>
-        <w:rPr>
-          <w:rStyle w:val="normaltextrun"/>
-          <w:rFonts w:ascii="Arial" w:hAnsi="Arial" w:cs="Arial"/>
-        </w:rPr>
-        <w:t xml:space="preserve">25% citados no gráfico </w:t>
-      </w:r>
-      <w:r>
-        <w:rPr>
-          <w:rStyle w:val="normaltextrun"/>
-          <w:rFonts w:ascii="Arial" w:hAnsi="Arial" w:cs="Arial"/>
-        </w:rPr>
-        <w:t>acima</w:t>
-      </w:r>
-      <w:r>
-        <w:rPr>
-          <w:rStyle w:val="normaltextrun"/>
-          <w:rFonts w:ascii="Arial" w:hAnsi="Arial" w:cs="Arial"/>
-        </w:rPr>
-        <w:t>.</w:t>
-      </w:r>
-    </w:p>
-    <w:p>
-      <w:pPr>
-        <w:pStyle w:val="paragraph"/>
-        <w:spacing w:before="0" w:beforeAutospacing="0" w:after="0" w:afterAutospacing="0"/>
-        <w:textAlignment w:val="baseline"/>
-        <w:rPr>
-          <w:rStyle w:val="normaltextrun"/>
-          <w:rFonts w:ascii="Arial" w:hAnsi="Arial" w:cs="Arial"/>
-        </w:rPr>
-      </w:pPr>
-      <w:r>
-        <w:rPr>
-          <w:rStyle w:val="normaltextrun"/>
-          <w:rFonts w:ascii="Arial" w:hAnsi="Arial" w:cs="Arial"/>
-          <w:sz w:val="44"/>
-          <w:szCs w:val="44"/>
-        </w:rPr>
-        <w:t xml:space="preserve"> </w:t>
-      </w:r>
-      <w:r>
-        <w:rPr>
-          <w:rFonts w:ascii="Arial" w:hAnsi="Arial" w:cs="Arial"/>
+          <w:rFonts w:ascii="Arial" w:hAnsi="Arial" w:cs="Arial"/>
+          <w:noProof/>
         </w:rPr>
         <w:drawing>
-          <wp:inline distT="0" distB="0" distL="0" distR="0" wp14:anchorId="228C4117" wp14:editId="4F343804">
-            <wp:extent cx="6336030" cy="3873500"/>
-            <wp:effectExtent l="0" t="0" r="7620" b="12700"/>
+          <wp:inline distT="0" distB="0" distL="0" distR="0" wp14:anchorId="228C4117" wp14:editId="4D2526C2">
+            <wp:extent cx="6091481" cy="3391786"/>
+            <wp:effectExtent l="0" t="0" r="5080" b="18415"/>
             <wp:docPr id="6" name="Gráfico 6">
               <a:extLst xmlns:a="http://schemas.openxmlformats.org/drawingml/2006/main">
                 <a:ext uri="{FF2B5EF4-FFF2-40B4-BE49-F238E27FC236}">
@@ -2054,35 +1889,13 @@
     </w:p>
     <w:p>
       <w:pPr>
-        <w:pStyle w:val="paragraph"/>
-        <w:spacing w:before="0" w:beforeAutospacing="0" w:after="0" w:afterAutospacing="0"/>
-        <w:textAlignment w:val="baseline"/>
-        <w:rPr>
-          <w:rStyle w:val="normaltextrun"/>
-          <w:rFonts w:ascii="Arial" w:hAnsi="Arial" w:cs="Arial"/>
-        </w:rPr>
-      </w:pPr>
-    </w:p>
-    <w:p>
-      <w:pPr>
-        <w:pStyle w:val="paragraph"/>
-        <w:spacing w:before="0" w:beforeAutospacing="0" w:after="0" w:afterAutospacing="0"/>
-        <w:textAlignment w:val="baseline"/>
-        <w:rPr>
-          <w:rStyle w:val="normaltextrun"/>
-          <w:rFonts w:ascii="Arial" w:hAnsi="Arial" w:cs="Arial"/>
-        </w:rPr>
-      </w:pPr>
-    </w:p>
-    <w:p>
-      <w:pPr>
         <w:pStyle w:val="Ttulo2"/>
         <w:rPr>
           <w:rFonts w:ascii="Segoe UI" w:hAnsi="Segoe UI" w:cs="Segoe UI"/>
           <w:color w:val="auto"/>
           <w:kern w:val="0"/>
-          <w:sz w:val="18"/>
-          <w:szCs w:val="18"/>
+          <w:sz w:val="36"/>
+          <w:szCs w:val="36"/>
         </w:rPr>
       </w:pPr>
       <w:r>
@@ -2091,8 +1904,8 @@
           <w:rFonts w:ascii="Arial" w:hAnsi="Arial" w:cs="Arial"/>
           <w:b/>
           <w:bCs/>
-          <w:sz w:val="44"/>
-          <w:szCs w:val="44"/>
+          <w:sz w:val="36"/>
+          <w:szCs w:val="36"/>
         </w:rPr>
         <w:t>Escopo:</w:t>
       </w:r>
@@ -2100,8 +1913,8 @@
         <w:rPr>
           <w:rStyle w:val="eop"/>
           <w:rFonts w:ascii="Arial" w:hAnsi="Arial" w:cs="Arial"/>
-          <w:sz w:val="44"/>
-          <w:szCs w:val="44"/>
+          <w:sz w:val="36"/>
+          <w:szCs w:val="36"/>
         </w:rPr>
         <w:t> </w:t>
       </w:r>
@@ -2131,123 +1944,129 @@
       <w:pPr>
         <w:pStyle w:val="paragraph"/>
         <w:spacing w:before="0" w:beforeAutospacing="0" w:after="0" w:afterAutospacing="0"/>
-        <w:textAlignment w:val="baseline"/>
-        <w:rPr>
+        <w:jc w:val="both"/>
+        <w:textAlignment w:val="baseline"/>
+        <w:rPr>
+          <w:rStyle w:val="eop"/>
+          <w:rFonts w:ascii="Arial" w:hAnsi="Arial" w:cs="Arial"/>
+        </w:rPr>
+      </w:pPr>
+      <w:r>
+        <w:rPr>
+          <w:rStyle w:val="normaltextrun"/>
+          <w:rFonts w:ascii="Arial" w:hAnsi="Arial" w:cs="Arial"/>
+        </w:rPr>
+        <w:t>Nosso projeto consiste em usar um sensor específico para o controle de temperatura e umidade chamado DHT–11, o sensor capta as temperaturas do ambiente e usa esses dados capturados para informar as temperaturas e umidades, assim podemos verificar se o ambiente está com os parâmetros adequados para o armazenamento. O nosso maior desafio será a migração cultural dos nossos clientes, visto que o tradicionalismo rejeita a tecnologia, mas a tecnologia não rejeita o tradicionalismo quando se trata de autonomia e controle.</w:t>
+      </w:r>
+      <w:r>
+        <w:rPr>
+          <w:rStyle w:val="eop"/>
+          <w:rFonts w:ascii="Arial" w:hAnsi="Arial" w:cs="Arial"/>
+        </w:rPr>
+        <w:t> </w:t>
+      </w:r>
+    </w:p>
+    <w:p>
+      <w:pPr>
+        <w:pStyle w:val="paragraph"/>
+        <w:spacing w:before="0" w:beforeAutospacing="0" w:after="0" w:afterAutospacing="0"/>
+        <w:jc w:val="both"/>
+        <w:textAlignment w:val="baseline"/>
+        <w:rPr>
+          <w:rStyle w:val="normaltextrun"/>
           <w:rFonts w:ascii="Segoe UI" w:hAnsi="Segoe UI" w:cs="Segoe UI"/>
           <w:sz w:val="18"/>
           <w:szCs w:val="18"/>
         </w:rPr>
       </w:pPr>
-      <w:r>
-        <w:rPr>
-          <w:rStyle w:val="normaltextrun"/>
-          <w:rFonts w:ascii="Arial" w:hAnsi="Arial" w:cs="Arial"/>
-        </w:rPr>
-        <w:t>Nosso projeto consiste em usar um sensor específico para o controle de temperatura e umidade chamado DHT–11, o sensor capta as temperaturas do ambiente e usa esses dados capturados para informar as temperaturas e umidades, assim podemos verificar se o ambiente está com os parâmetros adequados para o armazenamento. O nosso maior desafio será a migração cultural dos nossos clientes, visto que o tradicionalismo rejeita a tecnologia, mas a tecnologia não rejeita o tradicionalismo quando se trata de autonomia e controle.</w:t>
-      </w:r>
-      <w:r>
-        <w:rPr>
-          <w:rStyle w:val="eop"/>
-          <w:rFonts w:ascii="Arial" w:hAnsi="Arial" w:cs="Arial"/>
-        </w:rPr>
-        <w:t> </w:t>
-      </w:r>
-    </w:p>
-    <w:p>
-      <w:pPr>
-        <w:pStyle w:val="paragraph"/>
-        <w:spacing w:before="0" w:beforeAutospacing="0" w:after="0" w:afterAutospacing="0"/>
-        <w:textAlignment w:val="baseline"/>
-        <w:rPr>
-          <w:rStyle w:val="normaltextrun"/>
-          <w:rFonts w:ascii="Arial" w:hAnsi="Arial" w:cs="Arial"/>
-        </w:rPr>
-      </w:pPr>
-    </w:p>
-    <w:p>
-      <w:pPr>
-        <w:pStyle w:val="paragraph"/>
-        <w:spacing w:before="0" w:beforeAutospacing="0" w:after="0" w:afterAutospacing="0"/>
-        <w:textAlignment w:val="baseline"/>
-        <w:rPr>
-          <w:rStyle w:val="normaltextrun"/>
-          <w:rFonts w:ascii="Arial" w:hAnsi="Arial" w:cs="Arial"/>
-        </w:rPr>
-      </w:pPr>
-    </w:p>
-    <w:p>
-      <w:pPr>
-        <w:pStyle w:val="paragraph"/>
-        <w:spacing w:before="0" w:beforeAutospacing="0" w:after="0" w:afterAutospacing="0"/>
-        <w:textAlignment w:val="baseline"/>
-        <w:rPr>
-          <w:rStyle w:val="normaltextrun"/>
-          <w:rFonts w:ascii="Arial" w:hAnsi="Arial" w:cs="Arial"/>
-        </w:rPr>
-      </w:pPr>
     </w:p>
     <w:p>
       <w:pPr>
         <w:pStyle w:val="Ttulo2"/>
+        <w:rPr>
+          <w:rFonts w:ascii="Arial" w:hAnsi="Arial" w:cs="Arial"/>
+          <w:sz w:val="36"/>
+          <w:szCs w:val="36"/>
+        </w:rPr>
+      </w:pPr>
+      <w:r>
         <w:rPr>
           <w:rStyle w:val="normaltextrun"/>
           <w:rFonts w:ascii="Arial" w:hAnsi="Arial" w:cs="Arial"/>
           <w:b/>
           <w:bCs/>
-          <w:sz w:val="44"/>
-          <w:szCs w:val="44"/>
+          <w:sz w:val="36"/>
+          <w:szCs w:val="36"/>
           <w:shd w:val="clear" w:color="auto" w:fill="FFFFFF"/>
         </w:rPr>
-      </w:pPr>
-    </w:p>
-    <w:p>
-      <w:pPr>
-        <w:pStyle w:val="Ttulo2"/>
+        <w:t>Requisitos: </w:t>
+      </w:r>
+      <w:r>
         <w:rPr>
           <w:rStyle w:val="eop"/>
           <w:rFonts w:ascii="Arial" w:hAnsi="Arial" w:cs="Arial"/>
-        </w:rPr>
-      </w:pPr>
-      <w:r>
-        <w:rPr>
-          <w:rStyle w:val="normaltextrun"/>
-          <w:rFonts w:ascii="Arial" w:hAnsi="Arial" w:cs="Arial"/>
-          <w:b/>
-          <w:bCs/>
-          <w:sz w:val="44"/>
-          <w:szCs w:val="44"/>
+          <w:sz w:val="36"/>
+          <w:szCs w:val="36"/>
           <w:shd w:val="clear" w:color="auto" w:fill="FFFFFF"/>
         </w:rPr>
-        <w:t>Requisitos: </w:t>
+        <w:t> </w:t>
       </w:r>
       <w:r>
         <w:rPr>
           <w:rStyle w:val="eop"/>
           <w:rFonts w:ascii="Arial" w:hAnsi="Arial" w:cs="Arial"/>
-          <w:sz w:val="44"/>
-          <w:szCs w:val="44"/>
-          <w:shd w:val="clear" w:color="auto" w:fill="FFFFFF"/>
+          <w:sz w:val="36"/>
+          <w:szCs w:val="36"/>
         </w:rPr>
         <w:t> </w:t>
       </w:r>
-      <w:r>
-        <w:rPr>
-          <w:rStyle w:val="eop"/>
-          <w:rFonts w:ascii="Arial" w:hAnsi="Arial" w:cs="Arial"/>
-        </w:rPr>
-        <w:t> </w:t>
+    </w:p>
+    <w:p/>
+    <w:p>
+      <w:r>
+        <w:rPr>
+          <w:noProof/>
+        </w:rPr>
+        <w:drawing>
+          <wp:inline distT="0" distB="0" distL="0" distR="0" wp14:anchorId="207995C7" wp14:editId="5DDA231E">
+            <wp:extent cx="6012354" cy="3030279"/>
+            <wp:effectExtent l="0" t="0" r="7620" b="0"/>
+            <wp:docPr id="9" name="Imagem 9"/>
+            <wp:cNvGraphicFramePr>
+              <a:graphicFrameLocks xmlns:a="http://schemas.openxmlformats.org/drawingml/2006/main" noChangeAspect="1"/>
+            </wp:cNvGraphicFramePr>
+            <a:graphic xmlns:a="http://schemas.openxmlformats.org/drawingml/2006/main">
+              <a:graphicData uri="http://schemas.openxmlformats.org/drawingml/2006/picture">
+                <pic:pic xmlns:pic="http://schemas.openxmlformats.org/drawingml/2006/picture">
+                  <pic:nvPicPr>
+                    <pic:cNvPr id="1" name=""/>
+                    <pic:cNvPicPr/>
+                  </pic:nvPicPr>
+                  <pic:blipFill>
+                    <a:blip r:embed="rId14"/>
+                    <a:stretch>
+                      <a:fillRect/>
+                    </a:stretch>
+                  </pic:blipFill>
+                  <pic:spPr>
+                    <a:xfrm>
+                      <a:off x="0" y="0"/>
+                      <a:ext cx="6047056" cy="3047769"/>
+                    </a:xfrm>
+                    <a:prstGeom prst="rect">
+                      <a:avLst/>
+                    </a:prstGeom>
+                  </pic:spPr>
+                </pic:pic>
+              </a:graphicData>
+            </a:graphic>
+          </wp:inline>
+        </w:drawing>
       </w:r>
     </w:p>
     <w:p/>
     <w:p/>
     <w:p/>
-    <w:p/>
-    <w:p/>
-    <w:p/>
-    <w:p/>
-    <w:p/>
-    <w:p/>
-    <w:p/>
     <w:p>
       <w:pPr>
         <w:pStyle w:val="Ttulo2"/>
@@ -2256,196 +2075,178 @@
           <w:rFonts w:ascii="Arial" w:hAnsi="Arial" w:cs="Arial"/>
           <w:b/>
           <w:bCs/>
+          <w:sz w:val="36"/>
+          <w:szCs w:val="36"/>
+        </w:rPr>
+      </w:pPr>
+      <w:r>
+        <w:rPr>
+          <w:rStyle w:val="normaltextrun"/>
+          <w:rFonts w:ascii="Arial" w:hAnsi="Arial" w:cs="Arial"/>
+          <w:b/>
+          <w:bCs/>
+          <w:sz w:val="36"/>
+          <w:szCs w:val="36"/>
+        </w:rPr>
+        <w:t xml:space="preserve">Objetivo:  </w:t>
+      </w:r>
+    </w:p>
+    <w:p>
+      <w:pPr>
+        <w:pStyle w:val="SemEspaamento"/>
+        <w:rPr>
+          <w:rStyle w:val="normaltextrun"/>
+          <w:rFonts w:ascii="Arial" w:hAnsi="Arial" w:cs="Arial"/>
+          <w:sz w:val="24"/>
+          <w:szCs w:val="24"/>
+        </w:rPr>
+      </w:pPr>
+    </w:p>
+    <w:p>
+      <w:pPr>
+        <w:pStyle w:val="SemEspaamento"/>
+        <w:jc w:val="both"/>
+        <w:rPr>
+          <w:rStyle w:val="eop"/>
+          <w:rFonts w:ascii="Arial" w:hAnsi="Arial" w:cs="Arial"/>
+          <w:sz w:val="24"/>
+          <w:szCs w:val="24"/>
+        </w:rPr>
+      </w:pPr>
+      <w:r>
+        <w:rPr>
+          <w:rStyle w:val="normaltextrun"/>
+          <w:rFonts w:ascii="Arial" w:hAnsi="Arial" w:cs="Arial"/>
+          <w:sz w:val="24"/>
+          <w:szCs w:val="24"/>
+        </w:rPr>
+        <w:t>A GODWINE</w:t>
+      </w:r>
+      <w:r>
+        <w:rPr>
+          <w:rStyle w:val="eop"/>
+          <w:rFonts w:ascii="Arial" w:hAnsi="Arial" w:cs="Arial"/>
           <w:sz w:val="44"/>
           <w:szCs w:val="44"/>
         </w:rPr>
-      </w:pPr>
-      <w:r>
-        <w:rPr>
-          <w:rStyle w:val="normaltextrun"/>
+        <w:t> </w:t>
+      </w:r>
+      <w:r>
+        <w:rPr>
+          <w:rStyle w:val="eop"/>
+          <w:rFonts w:ascii="Arial" w:hAnsi="Arial" w:cs="Arial"/>
+          <w:sz w:val="24"/>
+          <w:szCs w:val="24"/>
+        </w:rPr>
+        <w:t>vai</w:t>
+      </w:r>
+      <w:r>
+        <w:rPr>
+          <w:rStyle w:val="eop"/>
+          <w:rFonts w:ascii="Arial" w:hAnsi="Arial" w:cs="Arial"/>
+          <w:sz w:val="44"/>
+          <w:szCs w:val="44"/>
+        </w:rPr>
+        <w:t xml:space="preserve"> </w:t>
+      </w:r>
+      <w:r>
+        <w:rPr>
+          <w:rStyle w:val="eop"/>
+          <w:rFonts w:ascii="Arial" w:hAnsi="Arial" w:cs="Arial"/>
+          <w:sz w:val="24"/>
+          <w:szCs w:val="24"/>
+        </w:rPr>
+        <w:t>trazer métodos que vão sofisticar</w:t>
+      </w:r>
+      <w:r>
+        <w:rPr>
+          <w:rStyle w:val="eop"/>
+          <w:rFonts w:ascii="Arial" w:hAnsi="Arial" w:cs="Arial"/>
+          <w:sz w:val="24"/>
+          <w:szCs w:val="24"/>
+        </w:rPr>
+        <w:t xml:space="preserve">, </w:t>
+      </w:r>
+      <w:r>
+        <w:rPr>
+          <w:rStyle w:val="eop"/>
+          <w:rFonts w:ascii="Arial" w:hAnsi="Arial" w:cs="Arial"/>
+          <w:sz w:val="24"/>
+          <w:szCs w:val="24"/>
+        </w:rPr>
+        <w:t xml:space="preserve">automatizar e aprimorar esses ambientes de armazenamentos, diminuindo </w:t>
+      </w:r>
+      <w:r>
+        <w:rPr>
+          <w:rStyle w:val="eop"/>
+          <w:rFonts w:ascii="Arial" w:hAnsi="Arial" w:cs="Arial"/>
+          <w:sz w:val="24"/>
+          <w:szCs w:val="24"/>
+        </w:rPr>
+        <w:t>o porcentual de perda</w:t>
+      </w:r>
+      <w:r>
+        <w:rPr>
+          <w:rStyle w:val="eop"/>
+          <w:rFonts w:ascii="Arial" w:hAnsi="Arial" w:cs="Arial"/>
+          <w:sz w:val="24"/>
+          <w:szCs w:val="24"/>
+        </w:rPr>
+        <w:t xml:space="preserve"> e aumentando a durabilidade dos vinhos.</w:t>
+      </w:r>
+    </w:p>
+    <w:p>
+      <w:pPr>
+        <w:pStyle w:val="SemEspaamento"/>
+        <w:jc w:val="both"/>
+        <w:rPr>
+          <w:rStyle w:val="normaltextrun"/>
+          <w:rFonts w:ascii="Arial" w:hAnsi="Arial" w:cs="Arial"/>
+          <w:sz w:val="24"/>
+          <w:szCs w:val="24"/>
+        </w:rPr>
+      </w:pPr>
+    </w:p>
+    <w:p>
+      <w:pPr>
+        <w:pStyle w:val="Ttulo2"/>
+        <w:rPr>
+          <w:rStyle w:val="eop"/>
           <w:rFonts w:ascii="Arial" w:hAnsi="Arial" w:cs="Arial"/>
           <w:b/>
           <w:bCs/>
-          <w:sz w:val="44"/>
-          <w:szCs w:val="44"/>
-        </w:rPr>
-        <w:t xml:space="preserve">Objetivo:  </w:t>
-      </w:r>
-    </w:p>
-    <w:p>
-      <w:pPr>
-        <w:pStyle w:val="SemEspaamento"/>
-        <w:rPr>
-          <w:rStyle w:val="normaltextrun"/>
-          <w:rFonts w:ascii="Arial" w:hAnsi="Arial" w:cs="Arial"/>
-          <w:sz w:val="24"/>
-          <w:szCs w:val="24"/>
-        </w:rPr>
-      </w:pPr>
-    </w:p>
-    <w:p>
-      <w:pPr>
-        <w:pStyle w:val="SemEspaamento"/>
-        <w:rPr>
-          <w:rStyle w:val="eop"/>
-          <w:rFonts w:ascii="Arial" w:hAnsi="Arial" w:cs="Arial"/>
-          <w:sz w:val="24"/>
-          <w:szCs w:val="24"/>
-        </w:rPr>
-      </w:pPr>
-      <w:r>
-        <w:rPr>
-          <w:rStyle w:val="normaltextrun"/>
-          <w:rFonts w:ascii="Arial" w:hAnsi="Arial" w:cs="Arial"/>
-          <w:sz w:val="24"/>
-          <w:szCs w:val="24"/>
-        </w:rPr>
-        <w:t>A GODWINE</w:t>
-      </w:r>
-      <w:r>
-        <w:rPr>
-          <w:rStyle w:val="eop"/>
-          <w:rFonts w:ascii="Arial" w:hAnsi="Arial" w:cs="Arial"/>
-          <w:sz w:val="44"/>
-          <w:szCs w:val="44"/>
-        </w:rPr>
-        <w:t> </w:t>
-      </w:r>
-      <w:r>
-        <w:rPr>
-          <w:rStyle w:val="eop"/>
-          <w:rFonts w:ascii="Arial" w:hAnsi="Arial" w:cs="Arial"/>
-          <w:sz w:val="24"/>
-          <w:szCs w:val="24"/>
-        </w:rPr>
-        <w:t>vai</w:t>
-      </w:r>
-      <w:r>
-        <w:rPr>
-          <w:rStyle w:val="eop"/>
-          <w:rFonts w:ascii="Arial" w:hAnsi="Arial" w:cs="Arial"/>
-          <w:sz w:val="44"/>
-          <w:szCs w:val="44"/>
-        </w:rPr>
-        <w:t xml:space="preserve"> </w:t>
-      </w:r>
-      <w:r>
-        <w:rPr>
-          <w:rStyle w:val="eop"/>
-          <w:rFonts w:ascii="Arial" w:hAnsi="Arial" w:cs="Arial"/>
-          <w:sz w:val="24"/>
-          <w:szCs w:val="24"/>
-        </w:rPr>
-        <w:t>trazer métodos que vão sofisticar</w:t>
-      </w:r>
-      <w:r>
-        <w:rPr>
-          <w:rStyle w:val="eop"/>
-          <w:rFonts w:ascii="Arial" w:hAnsi="Arial" w:cs="Arial"/>
-          <w:sz w:val="24"/>
-          <w:szCs w:val="24"/>
-        </w:rPr>
-        <w:t xml:space="preserve">, </w:t>
-      </w:r>
-      <w:r>
-        <w:rPr>
-          <w:rStyle w:val="eop"/>
-          <w:rFonts w:ascii="Arial" w:hAnsi="Arial" w:cs="Arial"/>
-          <w:sz w:val="24"/>
-          <w:szCs w:val="24"/>
-        </w:rPr>
-        <w:t xml:space="preserve">automatizar e aprimorar esses ambientes de armazenamentos, diminuindo </w:t>
-      </w:r>
-      <w:r>
-        <w:rPr>
-          <w:rStyle w:val="eop"/>
-          <w:rFonts w:ascii="Arial" w:hAnsi="Arial" w:cs="Arial"/>
-          <w:sz w:val="24"/>
-          <w:szCs w:val="24"/>
-        </w:rPr>
-        <w:t>o porcentual de perda</w:t>
-      </w:r>
-      <w:r>
-        <w:rPr>
-          <w:rStyle w:val="eop"/>
-          <w:rFonts w:ascii="Arial" w:hAnsi="Arial" w:cs="Arial"/>
-          <w:sz w:val="24"/>
-          <w:szCs w:val="24"/>
-        </w:rPr>
-        <w:t xml:space="preserve"> e aumentando a durabilidade dos vinhos.</w:t>
-      </w:r>
-    </w:p>
-    <w:p>
-      <w:pPr>
-        <w:pStyle w:val="SemEspaamento"/>
-        <w:rPr>
-          <w:rStyle w:val="eop"/>
-          <w:rFonts w:ascii="Arial" w:hAnsi="Arial" w:cs="Arial"/>
-          <w:sz w:val="24"/>
-          <w:szCs w:val="24"/>
-        </w:rPr>
-      </w:pPr>
-    </w:p>
-    <w:p>
-      <w:pPr>
-        <w:pStyle w:val="SemEspaamento"/>
-        <w:rPr>
-          <w:rStyle w:val="eop"/>
-          <w:rFonts w:ascii="Arial" w:hAnsi="Arial" w:cs="Arial"/>
-          <w:sz w:val="24"/>
-          <w:szCs w:val="24"/>
-        </w:rPr>
-      </w:pPr>
-    </w:p>
-    <w:p>
-      <w:pPr>
-        <w:pStyle w:val="Ttulo2"/>
+          <w:sz w:val="36"/>
+          <w:szCs w:val="36"/>
+        </w:rPr>
+      </w:pPr>
+      <w:r>
         <w:rPr>
           <w:rStyle w:val="normaltextrun"/>
           <w:rFonts w:ascii="Arial" w:hAnsi="Arial" w:cs="Arial"/>
           <w:b/>
           <w:bCs/>
-          <w:sz w:val="44"/>
-          <w:szCs w:val="44"/>
-        </w:rPr>
-      </w:pPr>
-    </w:p>
-    <w:p>
-      <w:pPr>
-        <w:pStyle w:val="Ttulo2"/>
+          <w:sz w:val="36"/>
+          <w:szCs w:val="36"/>
+        </w:rPr>
+        <w:t>Premissas:</w:t>
+      </w:r>
+      <w:r>
         <w:rPr>
           <w:rStyle w:val="eop"/>
           <w:rFonts w:ascii="Arial" w:hAnsi="Arial" w:cs="Arial"/>
           <w:b/>
           <w:bCs/>
-          <w:sz w:val="44"/>
-          <w:szCs w:val="44"/>
-        </w:rPr>
-      </w:pPr>
-      <w:r>
-        <w:rPr>
-          <w:rStyle w:val="normaltextrun"/>
-          <w:rFonts w:ascii="Arial" w:hAnsi="Arial" w:cs="Arial"/>
-          <w:b/>
-          <w:bCs/>
-          <w:sz w:val="44"/>
-          <w:szCs w:val="44"/>
-        </w:rPr>
-        <w:t>Premissas:</w:t>
-      </w:r>
-      <w:r>
-        <w:rPr>
-          <w:rStyle w:val="eop"/>
-          <w:rFonts w:ascii="Arial" w:hAnsi="Arial" w:cs="Arial"/>
-          <w:b/>
-          <w:bCs/>
-          <w:sz w:val="44"/>
-          <w:szCs w:val="44"/>
+          <w:sz w:val="36"/>
+          <w:szCs w:val="36"/>
         </w:rPr>
         <w:t> </w:t>
       </w:r>
     </w:p>
-    <w:p/>
+    <w:p>
+      <w:pPr>
+        <w:jc w:val="both"/>
+      </w:pPr>
+    </w:p>
     <w:p>
       <w:pPr>
         <w:pStyle w:val="paragraph"/>
@@ -2454,6 +2255,7 @@
           <w:numId w:val="14"/>
         </w:numPr>
         <w:spacing w:before="0" w:beforeAutospacing="0" w:after="0" w:afterAutospacing="0"/>
+        <w:jc w:val="both"/>
         <w:textAlignment w:val="baseline"/>
         <w:rPr>
           <w:rFonts w:ascii="Arial" w:hAnsi="Arial" w:cs="Arial"/>
@@ -2485,6 +2287,7 @@
           <w:numId w:val="14"/>
         </w:numPr>
         <w:spacing w:before="0" w:beforeAutospacing="0" w:after="0" w:afterAutospacing="0"/>
+        <w:jc w:val="both"/>
         <w:textAlignment w:val="baseline"/>
         <w:rPr>
           <w:rFonts w:ascii="Arial" w:hAnsi="Arial" w:cs="Arial"/>
@@ -2534,6 +2337,7 @@
           <w:numId w:val="14"/>
         </w:numPr>
         <w:spacing w:before="0" w:beforeAutospacing="0" w:after="0" w:afterAutospacing="0"/>
+        <w:jc w:val="both"/>
         <w:textAlignment w:val="baseline"/>
         <w:rPr>
           <w:rStyle w:val="normaltextrun"/>
@@ -2549,30 +2353,6 @@
         </w:rPr>
         <w:t>Disponibilizar a infraestrutura de hardware e software;</w:t>
       </w:r>
-    </w:p>
-    <w:p>
-      <w:pPr>
-        <w:pStyle w:val="paragraph"/>
-        <w:spacing w:before="0" w:beforeAutospacing="0" w:after="0" w:afterAutospacing="0"/>
-        <w:textAlignment w:val="baseline"/>
-        <w:rPr>
-          <w:rStyle w:val="normaltextrun"/>
-          <w:rFonts w:ascii="Arial" w:hAnsi="Arial" w:cs="Arial"/>
-          <w:color w:val="000000"/>
-        </w:rPr>
-      </w:pPr>
-    </w:p>
-    <w:p>
-      <w:pPr>
-        <w:pStyle w:val="paragraph"/>
-        <w:spacing w:before="0" w:beforeAutospacing="0" w:after="0" w:afterAutospacing="0"/>
-        <w:textAlignment w:val="baseline"/>
-        <w:rPr>
-          <w:rStyle w:val="normaltextrun"/>
-          <w:rFonts w:ascii="Arial" w:hAnsi="Arial" w:cs="Arial"/>
-          <w:color w:val="000000"/>
-        </w:rPr>
-      </w:pPr>
     </w:p>
     <w:p>
       <w:pPr>
@@ -2605,8 +2385,8 @@
           <w:rFonts w:ascii="Arial" w:hAnsi="Arial" w:cs="Arial"/>
           <w:b/>
           <w:bCs/>
-          <w:sz w:val="44"/>
-          <w:szCs w:val="44"/>
+          <w:sz w:val="36"/>
+          <w:szCs w:val="36"/>
         </w:rPr>
       </w:pPr>
       <w:r>
@@ -2615,8 +2395,8 @@
           <w:rFonts w:ascii="Arial" w:hAnsi="Arial" w:cs="Arial"/>
           <w:b/>
           <w:bCs/>
-          <w:sz w:val="44"/>
-          <w:szCs w:val="44"/>
+          <w:sz w:val="36"/>
+          <w:szCs w:val="36"/>
         </w:rPr>
         <w:t>Restrições:</w:t>
       </w:r>
@@ -2626,8 +2406,8 @@
           <w:rFonts w:ascii="Arial" w:hAnsi="Arial" w:cs="Arial"/>
           <w:b/>
           <w:bCs/>
-          <w:sz w:val="44"/>
-          <w:szCs w:val="44"/>
+          <w:sz w:val="36"/>
+          <w:szCs w:val="36"/>
         </w:rPr>
         <w:t> </w:t>
       </w:r>
@@ -2867,20 +2647,44 @@
         <w:spacing w:before="0" w:beforeAutospacing="0" w:after="0" w:afterAutospacing="0"/>
         <w:textAlignment w:val="baseline"/>
         <w:rPr>
-          <w:rFonts w:ascii="Arial" w:hAnsi="Arial" w:cs="Arial"/>
-          <w:color w:val="595959"/>
-        </w:rPr>
-      </w:pPr>
-    </w:p>
-    <w:p>
-      <w:pPr>
-        <w:pStyle w:val="SemEspaamento"/>
+          <w:rStyle w:val="eop"/>
+          <w:rFonts w:ascii="Arial" w:hAnsi="Arial" w:cs="Arial"/>
+          <w:sz w:val="28"/>
+          <w:szCs w:val="28"/>
+        </w:rPr>
+      </w:pPr>
+    </w:p>
+    <w:p>
+      <w:pPr>
+        <w:pStyle w:val="Ttulo2"/>
         <w:rPr>
           <w:rFonts w:ascii="Segoe UI" w:hAnsi="Segoe UI" w:cs="Segoe UI"/>
-          <w:sz w:val="24"/>
-          <w:szCs w:val="24"/>
-        </w:rPr>
-      </w:pPr>
+          <w:color w:val="auto"/>
+          <w:kern w:val="0"/>
+          <w:sz w:val="40"/>
+          <w:szCs w:val="40"/>
+        </w:rPr>
+      </w:pPr>
+      <w:r>
+        <w:rPr>
+          <w:rStyle w:val="normaltextrun"/>
+          <w:rFonts w:ascii="Arial" w:hAnsi="Arial" w:cs="Arial"/>
+          <w:b/>
+          <w:bCs/>
+          <w:sz w:val="40"/>
+          <w:szCs w:val="40"/>
+        </w:rPr>
+        <w:t>Diagrama de negócio:</w:t>
+      </w:r>
+      <w:r>
+        <w:rPr>
+          <w:rStyle w:val="eop"/>
+          <w:rFonts w:ascii="Arial" w:hAnsi="Arial" w:cs="Arial"/>
+          <w:sz w:val="40"/>
+          <w:szCs w:val="40"/>
+        </w:rPr>
+        <w:t> </w:t>
+      </w:r>
     </w:p>
     <w:p>
       <w:pPr>
@@ -2897,50 +2701,6 @@
         <w:rPr>
           <w:rStyle w:val="eop"/>
           <w:rFonts w:ascii="Arial" w:hAnsi="Arial" w:cs="Arial"/>
-        </w:rPr>
-        <w:lastRenderedPageBreak/>
-        <w:t> </w:t>
-      </w:r>
-    </w:p>
-    <w:p>
-      <w:pPr>
-        <w:pStyle w:val="paragraph"/>
-        <w:spacing w:before="0" w:beforeAutospacing="0" w:after="0" w:afterAutospacing="0"/>
-        <w:textAlignment w:val="baseline"/>
-        <w:rPr>
-          <w:rStyle w:val="eop"/>
-          <w:rFonts w:ascii="Arial" w:hAnsi="Arial" w:cs="Arial"/>
-          <w:sz w:val="28"/>
-          <w:szCs w:val="28"/>
-        </w:rPr>
-      </w:pPr>
-    </w:p>
-    <w:p>
-      <w:pPr>
-        <w:pStyle w:val="Ttulo2"/>
-        <w:rPr>
-          <w:rFonts w:ascii="Segoe UI" w:hAnsi="Segoe UI" w:cs="Segoe UI"/>
-          <w:color w:val="auto"/>
-          <w:kern w:val="0"/>
-          <w:sz w:val="18"/>
-          <w:szCs w:val="18"/>
-        </w:rPr>
-      </w:pPr>
-      <w:r>
-        <w:rPr>
-          <w:rStyle w:val="normaltextrun"/>
-          <w:rFonts w:ascii="Arial" w:hAnsi="Arial" w:cs="Arial"/>
-          <w:b/>
-          <w:bCs/>
-          <w:sz w:val="44"/>
-          <w:szCs w:val="44"/>
-        </w:rPr>
-        <w:t>Diagrama de negócio:</w:t>
-      </w:r>
-      <w:r>
-        <w:rPr>
-          <w:rStyle w:val="eop"/>
-          <w:rFonts w:ascii="Arial" w:hAnsi="Arial" w:cs="Arial"/>
           <w:sz w:val="44"/>
           <w:szCs w:val="44"/>
         </w:rPr>
@@ -2962,35 +2722,14 @@
         <w:rPr>
           <w:rStyle w:val="eop"/>
           <w:rFonts w:ascii="Arial" w:hAnsi="Arial" w:cs="Arial"/>
-          <w:sz w:val="44"/>
-          <w:szCs w:val="44"/>
-        </w:rPr>
-        <w:t> </w:t>
-      </w:r>
-    </w:p>
-    <w:p>
-      <w:pPr>
-        <w:pStyle w:val="paragraph"/>
-        <w:spacing w:before="0" w:beforeAutospacing="0" w:after="0" w:afterAutospacing="0"/>
-        <w:textAlignment w:val="baseline"/>
-        <w:rPr>
-          <w:rFonts w:ascii="Segoe UI" w:hAnsi="Segoe UI" w:cs="Segoe UI"/>
-          <w:sz w:val="18"/>
-          <w:szCs w:val="18"/>
-        </w:rPr>
-      </w:pPr>
-      <w:r>
-        <w:rPr>
-          <w:rStyle w:val="eop"/>
-          <w:rFonts w:ascii="Arial" w:hAnsi="Arial" w:cs="Arial"/>
           <w:noProof/>
           <w:sz w:val="28"/>
           <w:szCs w:val="28"/>
         </w:rPr>
         <w:drawing>
-          <wp:inline distT="0" distB="0" distL="0" distR="0" wp14:anchorId="52473E59" wp14:editId="578867CD">
-            <wp:extent cx="6336030" cy="3562350"/>
-            <wp:effectExtent l="0" t="0" r="7620" b="0"/>
+          <wp:inline distT="0" distB="0" distL="0" distR="0" wp14:anchorId="52473E59" wp14:editId="236B4D9A">
+            <wp:extent cx="4687358" cy="2635406"/>
+            <wp:effectExtent l="0" t="0" r="0" b="0"/>
             <wp:docPr id="2" name="Imagem 2"/>
             <wp:cNvGraphicFramePr>
               <a:graphicFrameLocks xmlns:a="http://schemas.openxmlformats.org/drawingml/2006/main" noChangeAspect="1"/>
@@ -3005,7 +2744,7 @@
                     </pic:cNvPicPr>
                   </pic:nvPicPr>
                   <pic:blipFill>
-                    <a:blip r:embed="rId14" cstate="print">
+                    <a:blip r:embed="rId15" cstate="print">
                       <a:extLst>
                         <a:ext uri="{28A0092B-C50C-407E-A947-70E740481C1C}">
                           <a14:useLocalDpi xmlns:a14="http://schemas.microsoft.com/office/drawing/2010/main" val="0"/>
@@ -3020,7 +2759,7 @@
                   <pic:spPr bwMode="auto">
                     <a:xfrm>
                       <a:off x="0" y="0"/>
-                      <a:ext cx="6336030" cy="3562350"/>
+                      <a:ext cx="4692146" cy="2638098"/>
                     </a:xfrm>
                     <a:prstGeom prst="rect">
                       <a:avLst/>
@@ -3071,45 +2810,6 @@
     </w:p>
     <w:p>
       <w:pPr>
-        <w:pStyle w:val="paragraph"/>
-        <w:spacing w:before="0" w:beforeAutospacing="0" w:after="0" w:afterAutospacing="0"/>
-        <w:textAlignment w:val="baseline"/>
-        <w:rPr>
-          <w:rStyle w:val="eop"/>
-          <w:rFonts w:ascii="Arial" w:hAnsi="Arial" w:cs="Arial"/>
-          <w:sz w:val="28"/>
-          <w:szCs w:val="28"/>
-        </w:rPr>
-      </w:pPr>
-    </w:p>
-    <w:p>
-      <w:pPr>
-        <w:pStyle w:val="paragraph"/>
-        <w:spacing w:before="0" w:beforeAutospacing="0" w:after="0" w:afterAutospacing="0"/>
-        <w:textAlignment w:val="baseline"/>
-        <w:rPr>
-          <w:rStyle w:val="eop"/>
-          <w:rFonts w:ascii="Arial" w:hAnsi="Arial" w:cs="Arial"/>
-          <w:sz w:val="28"/>
-          <w:szCs w:val="28"/>
-        </w:rPr>
-      </w:pPr>
-    </w:p>
-    <w:p>
-      <w:pPr>
-        <w:pStyle w:val="paragraph"/>
-        <w:spacing w:before="0" w:beforeAutospacing="0" w:after="0" w:afterAutospacing="0"/>
-        <w:textAlignment w:val="baseline"/>
-        <w:rPr>
-          <w:rStyle w:val="eop"/>
-          <w:rFonts w:ascii="Arial" w:hAnsi="Arial" w:cs="Arial"/>
-          <w:sz w:val="28"/>
-          <w:szCs w:val="28"/>
-        </w:rPr>
-      </w:pPr>
-    </w:p>
-    <w:p>
-      <w:pPr>
         <w:pStyle w:val="Ttulo2"/>
         <w:rPr>
           <w:rStyle w:val="normaltextrun"/>
@@ -3128,8 +2828,8 @@
           <w:rFonts w:ascii="Segoe UI" w:hAnsi="Segoe UI" w:cs="Segoe UI"/>
           <w:color w:val="auto"/>
           <w:kern w:val="0"/>
-          <w:sz w:val="18"/>
-          <w:szCs w:val="18"/>
+          <w:sz w:val="36"/>
+          <w:szCs w:val="36"/>
         </w:rPr>
       </w:pPr>
       <w:r>
@@ -3138,8 +2838,8 @@
           <w:rFonts w:ascii="Arial" w:hAnsi="Arial" w:cs="Arial"/>
           <w:b/>
           <w:bCs/>
-          <w:sz w:val="44"/>
-          <w:szCs w:val="44"/>
+          <w:sz w:val="36"/>
+          <w:szCs w:val="36"/>
         </w:rPr>
         <w:t>Ferramenta escolhida:</w:t>
       </w:r>
@@ -3147,8 +2847,8 @@
         <w:rPr>
           <w:rStyle w:val="eop"/>
           <w:rFonts w:ascii="Arial" w:hAnsi="Arial" w:cs="Arial"/>
-          <w:sz w:val="44"/>
-          <w:szCs w:val="44"/>
+          <w:sz w:val="36"/>
+          <w:szCs w:val="36"/>
         </w:rPr>
         <w:t> </w:t>
       </w:r>
@@ -3179,12 +2879,18 @@
         <w:pStyle w:val="Ttulo2"/>
         <w:rPr>
           <w:rFonts w:ascii="Arial" w:hAnsi="Arial" w:cs="Arial"/>
-        </w:rPr>
-      </w:pPr>
-      <w:r>
-        <w:rPr>
-          <w:rStyle w:val="normaltextrun"/>
-          <w:rFonts w:ascii="Arial" w:hAnsi="Arial" w:cs="Arial"/>
+          <w:b/>
+          <w:bCs/>
+          <w:u w:val="single"/>
+        </w:rPr>
+      </w:pPr>
+      <w:r>
+        <w:rPr>
+          <w:rStyle w:val="normaltextrun"/>
+          <w:rFonts w:ascii="Arial" w:hAnsi="Arial" w:cs="Arial"/>
+          <w:b/>
+          <w:bCs/>
+          <w:u w:val="single"/>
         </w:rPr>
         <w:t>MICROSOFT PLANNER:</w:t>
       </w:r>
@@ -3192,6 +2898,9 @@
         <w:rPr>
           <w:rStyle w:val="eop"/>
           <w:rFonts w:ascii="Arial" w:hAnsi="Arial" w:cs="Arial"/>
+          <w:b/>
+          <w:bCs/>
+          <w:u w:val="single"/>
         </w:rPr>
         <w:t> </w:t>
       </w:r>
@@ -3225,206 +2934,66 @@
         <w:rPr>
           <w:rStyle w:val="eop"/>
           <w:rFonts w:ascii="Arial" w:hAnsi="Arial" w:cs="Arial"/>
+        </w:rPr>
+      </w:pPr>
+      <w:r>
+        <w:rPr>
+          <w:rStyle w:val="normaltextrun"/>
+          <w:rFonts w:ascii="Arial" w:hAnsi="Arial" w:cs="Arial"/>
+        </w:rPr>
+        <w:t>Detalhamento dos principais requisitos:</w:t>
+      </w:r>
+      <w:r>
+        <w:rPr>
+          <w:rStyle w:val="eop"/>
+          <w:rFonts w:ascii="Arial" w:hAnsi="Arial" w:cs="Arial"/>
+        </w:rPr>
+        <w:t> </w:t>
+      </w:r>
+    </w:p>
+    <w:p>
+      <w:pPr>
+        <w:pStyle w:val="paragraph"/>
+        <w:spacing w:before="0" w:beforeAutospacing="0" w:after="0" w:afterAutospacing="0"/>
+        <w:textAlignment w:val="baseline"/>
+        <w:rPr>
+          <w:rStyle w:val="eop"/>
+          <w:rFonts w:ascii="Arial" w:hAnsi="Arial" w:cs="Arial"/>
           <w:sz w:val="28"/>
           <w:szCs w:val="28"/>
         </w:rPr>
       </w:pPr>
-      <w:r>
-        <w:rPr>
-          <w:rStyle w:val="normaltextrun"/>
+    </w:p>
+    <w:p>
+      <w:pPr>
+        <w:pStyle w:val="paragraph"/>
+        <w:spacing w:before="0" w:beforeAutospacing="0" w:after="0" w:afterAutospacing="0"/>
+        <w:textAlignment w:val="baseline"/>
+        <w:rPr>
+          <w:rStyle w:val="eop"/>
+          <w:rFonts w:ascii="Arial" w:hAnsi="Arial" w:cs="Arial"/>
+        </w:rPr>
+      </w:pPr>
+      <w:r>
+        <w:rPr>
+          <w:rStyle w:val="eop"/>
+          <w:rFonts w:ascii="Arial" w:hAnsi="Arial" w:cs="Arial"/>
+        </w:rPr>
+        <w:t xml:space="preserve">Mural: </w:t>
+      </w:r>
+    </w:p>
+    <w:p>
+      <w:pPr>
+        <w:pStyle w:val="paragraph"/>
+        <w:spacing w:before="0" w:beforeAutospacing="0" w:after="0" w:afterAutospacing="0"/>
+        <w:textAlignment w:val="baseline"/>
+        <w:rPr>
+          <w:rStyle w:val="eop"/>
           <w:rFonts w:ascii="Arial" w:hAnsi="Arial" w:cs="Arial"/>
           <w:sz w:val="28"/>
           <w:szCs w:val="28"/>
         </w:rPr>
-        <w:t>Detalhamento dos principais requisitos:</w:t>
-      </w:r>
-      <w:r>
-        <w:rPr>
-          <w:rStyle w:val="eop"/>
-          <w:rFonts w:ascii="Arial" w:hAnsi="Arial" w:cs="Arial"/>
-          <w:sz w:val="28"/>
-          <w:szCs w:val="28"/>
-        </w:rPr>
-        <w:t> </w:t>
-      </w:r>
-    </w:p>
-    <w:p>
-      <w:pPr>
-        <w:pStyle w:val="paragraph"/>
-        <w:spacing w:before="0" w:beforeAutospacing="0" w:after="0" w:afterAutospacing="0"/>
-        <w:textAlignment w:val="baseline"/>
-        <w:rPr>
-          <w:rStyle w:val="eop"/>
-          <w:rFonts w:ascii="Arial" w:hAnsi="Arial" w:cs="Arial"/>
-          <w:sz w:val="28"/>
-          <w:szCs w:val="28"/>
-        </w:rPr>
-      </w:pPr>
-    </w:p>
-    <w:p>
-      <w:pPr>
-        <w:pStyle w:val="paragraph"/>
-        <w:spacing w:before="0" w:beforeAutospacing="0" w:after="0" w:afterAutospacing="0"/>
-        <w:textAlignment w:val="baseline"/>
-        <w:rPr>
-          <w:rStyle w:val="eop"/>
-          <w:rFonts w:ascii="Arial" w:hAnsi="Arial" w:cs="Arial"/>
-          <w:sz w:val="28"/>
-          <w:szCs w:val="28"/>
-        </w:rPr>
-      </w:pPr>
-    </w:p>
-    <w:p>
-      <w:pPr>
-        <w:pStyle w:val="paragraph"/>
-        <w:spacing w:before="0" w:beforeAutospacing="0" w:after="0" w:afterAutospacing="0"/>
-        <w:textAlignment w:val="baseline"/>
-        <w:rPr>
-          <w:rStyle w:val="eop"/>
-          <w:rFonts w:ascii="Arial" w:hAnsi="Arial" w:cs="Arial"/>
-          <w:sz w:val="28"/>
-          <w:szCs w:val="28"/>
-        </w:rPr>
-      </w:pPr>
-    </w:p>
-    <w:p>
-      <w:pPr>
-        <w:pStyle w:val="paragraph"/>
-        <w:spacing w:before="0" w:beforeAutospacing="0" w:after="0" w:afterAutospacing="0"/>
-        <w:textAlignment w:val="baseline"/>
-        <w:rPr>
-          <w:rStyle w:val="eop"/>
-          <w:rFonts w:ascii="Arial" w:hAnsi="Arial" w:cs="Arial"/>
-          <w:sz w:val="28"/>
-          <w:szCs w:val="28"/>
-        </w:rPr>
-      </w:pPr>
-    </w:p>
-    <w:p>
-      <w:pPr>
-        <w:pStyle w:val="paragraph"/>
-        <w:spacing w:before="0" w:beforeAutospacing="0" w:after="0" w:afterAutospacing="0"/>
-        <w:textAlignment w:val="baseline"/>
-        <w:rPr>
-          <w:rStyle w:val="eop"/>
-          <w:rFonts w:ascii="Arial" w:hAnsi="Arial" w:cs="Arial"/>
-          <w:sz w:val="28"/>
-          <w:szCs w:val="28"/>
-        </w:rPr>
-      </w:pPr>
-    </w:p>
-    <w:p>
-      <w:pPr>
-        <w:pStyle w:val="paragraph"/>
-        <w:spacing w:before="0" w:beforeAutospacing="0" w:after="0" w:afterAutospacing="0"/>
-        <w:textAlignment w:val="baseline"/>
-        <w:rPr>
-          <w:rStyle w:val="eop"/>
-          <w:rFonts w:ascii="Arial" w:hAnsi="Arial" w:cs="Arial"/>
-          <w:sz w:val="28"/>
-          <w:szCs w:val="28"/>
-        </w:rPr>
-      </w:pPr>
-    </w:p>
-    <w:p>
-      <w:pPr>
-        <w:pStyle w:val="paragraph"/>
-        <w:spacing w:before="0" w:beforeAutospacing="0" w:after="0" w:afterAutospacing="0"/>
-        <w:textAlignment w:val="baseline"/>
-        <w:rPr>
-          <w:rStyle w:val="eop"/>
-          <w:rFonts w:ascii="Arial" w:hAnsi="Arial" w:cs="Arial"/>
-          <w:sz w:val="28"/>
-          <w:szCs w:val="28"/>
-        </w:rPr>
-      </w:pPr>
-    </w:p>
-    <w:p>
-      <w:pPr>
-        <w:pStyle w:val="paragraph"/>
-        <w:spacing w:before="0" w:beforeAutospacing="0" w:after="0" w:afterAutospacing="0"/>
-        <w:textAlignment w:val="baseline"/>
-        <w:rPr>
-          <w:rStyle w:val="eop"/>
-          <w:rFonts w:ascii="Arial" w:hAnsi="Arial" w:cs="Arial"/>
-          <w:sz w:val="28"/>
-          <w:szCs w:val="28"/>
-        </w:rPr>
-      </w:pPr>
-    </w:p>
-    <w:p>
-      <w:pPr>
-        <w:pStyle w:val="paragraph"/>
-        <w:spacing w:before="0" w:beforeAutospacing="0" w:after="0" w:afterAutospacing="0"/>
-        <w:textAlignment w:val="baseline"/>
-        <w:rPr>
-          <w:rStyle w:val="eop"/>
-          <w:rFonts w:ascii="Arial" w:hAnsi="Arial" w:cs="Arial"/>
-          <w:sz w:val="28"/>
-          <w:szCs w:val="28"/>
-        </w:rPr>
-      </w:pPr>
-    </w:p>
-    <w:p>
-      <w:pPr>
-        <w:pStyle w:val="paragraph"/>
-        <w:spacing w:before="0" w:beforeAutospacing="0" w:after="0" w:afterAutospacing="0"/>
-        <w:textAlignment w:val="baseline"/>
-        <w:rPr>
-          <w:rStyle w:val="eop"/>
-          <w:rFonts w:ascii="Arial" w:hAnsi="Arial" w:cs="Arial"/>
-          <w:sz w:val="28"/>
-          <w:szCs w:val="28"/>
-        </w:rPr>
-      </w:pPr>
-    </w:p>
-    <w:p>
-      <w:pPr>
-        <w:pStyle w:val="paragraph"/>
-        <w:spacing w:before="0" w:beforeAutospacing="0" w:after="0" w:afterAutospacing="0"/>
-        <w:textAlignment w:val="baseline"/>
-        <w:rPr>
-          <w:rStyle w:val="eop"/>
-          <w:rFonts w:ascii="Arial" w:hAnsi="Arial" w:cs="Arial"/>
-          <w:sz w:val="28"/>
-          <w:szCs w:val="28"/>
-        </w:rPr>
-      </w:pPr>
-    </w:p>
-    <w:p>
-      <w:pPr>
-        <w:pStyle w:val="paragraph"/>
-        <w:spacing w:before="0" w:beforeAutospacing="0" w:after="0" w:afterAutospacing="0"/>
-        <w:textAlignment w:val="baseline"/>
-        <w:rPr>
-          <w:rStyle w:val="eop"/>
-          <w:rFonts w:ascii="Arial" w:hAnsi="Arial" w:cs="Arial"/>
-          <w:sz w:val="28"/>
-          <w:szCs w:val="28"/>
-        </w:rPr>
-      </w:pPr>
-    </w:p>
-    <w:p>
-      <w:pPr>
-        <w:pStyle w:val="paragraph"/>
-        <w:spacing w:before="0" w:beforeAutospacing="0" w:after="0" w:afterAutospacing="0"/>
-        <w:textAlignment w:val="baseline"/>
-        <w:rPr>
-          <w:rStyle w:val="eop"/>
-          <w:rFonts w:ascii="Arial" w:hAnsi="Arial" w:cs="Arial"/>
-          <w:sz w:val="28"/>
-          <w:szCs w:val="28"/>
-        </w:rPr>
-      </w:pPr>
-      <w:r>
-        <w:rPr>
-          <w:rStyle w:val="eop"/>
-          <w:rFonts w:ascii="Arial" w:hAnsi="Arial" w:cs="Arial"/>
-          <w:sz w:val="28"/>
-          <w:szCs w:val="28"/>
-        </w:rPr>
-        <w:t xml:space="preserve">Mural: </w:t>
-      </w:r>
+      </w:pPr>
     </w:p>
     <w:p>
       <w:pPr>
@@ -3462,7 +3031,7 @@
                     </pic:cNvPicPr>
                   </pic:nvPicPr>
                   <pic:blipFill>
-                    <a:blip r:embed="rId15">
+                    <a:blip r:embed="rId16">
                       <a:extLst>
                         <a:ext uri="{28A0092B-C50C-407E-A947-70E740481C1C}">
                           <a14:useLocalDpi xmlns:a14="http://schemas.microsoft.com/office/drawing/2010/main" val="0"/>
@@ -3513,54 +3082,24 @@
         <w:textAlignment w:val="baseline"/>
         <w:rPr>
           <w:rFonts w:ascii="Arial" w:hAnsi="Arial" w:cs="Arial"/>
-          <w:sz w:val="28"/>
-          <w:szCs w:val="28"/>
-        </w:rPr>
-      </w:pPr>
-    </w:p>
-    <w:p>
-      <w:pPr>
-        <w:pStyle w:val="paragraph"/>
-        <w:spacing w:before="0" w:beforeAutospacing="0" w:after="0" w:afterAutospacing="0"/>
-        <w:textAlignment w:val="baseline"/>
-        <w:rPr>
-          <w:rFonts w:ascii="Arial" w:hAnsi="Arial" w:cs="Arial"/>
-          <w:sz w:val="28"/>
-          <w:szCs w:val="28"/>
-        </w:rPr>
-      </w:pPr>
-    </w:p>
-    <w:p>
-      <w:pPr>
-        <w:pStyle w:val="paragraph"/>
-        <w:spacing w:before="0" w:beforeAutospacing="0" w:after="0" w:afterAutospacing="0"/>
-        <w:textAlignment w:val="baseline"/>
-        <w:rPr>
-          <w:rFonts w:ascii="Arial" w:hAnsi="Arial" w:cs="Arial"/>
-          <w:sz w:val="28"/>
-          <w:szCs w:val="28"/>
-        </w:rPr>
-      </w:pPr>
-    </w:p>
-    <w:p>
-      <w:pPr>
-        <w:pStyle w:val="paragraph"/>
-        <w:spacing w:before="0" w:beforeAutospacing="0" w:after="0" w:afterAutospacing="0"/>
-        <w:textAlignment w:val="baseline"/>
-        <w:rPr>
-          <w:rFonts w:ascii="Arial" w:hAnsi="Arial" w:cs="Arial"/>
-          <w:sz w:val="28"/>
-          <w:szCs w:val="28"/>
-        </w:rPr>
-      </w:pPr>
-      <w:r>
-        <w:rPr>
-          <w:rFonts w:ascii="Arial" w:hAnsi="Arial" w:cs="Arial"/>
-          <w:sz w:val="28"/>
-          <w:szCs w:val="28"/>
+        </w:rPr>
+      </w:pPr>
+      <w:r>
+        <w:rPr>
+          <w:rFonts w:ascii="Arial" w:hAnsi="Arial" w:cs="Arial"/>
         </w:rPr>
         <w:t>Atividades por matéria:</w:t>
       </w:r>
+    </w:p>
+    <w:p>
+      <w:pPr>
+        <w:pStyle w:val="paragraph"/>
+        <w:spacing w:before="0" w:beforeAutospacing="0" w:after="0" w:afterAutospacing="0"/>
+        <w:textAlignment w:val="baseline"/>
+        <w:rPr>
+          <w:rFonts w:ascii="Arial" w:hAnsi="Arial" w:cs="Arial"/>
+        </w:rPr>
+      </w:pPr>
     </w:p>
     <w:p>
       <w:pPr>
@@ -3582,9 +3121,9 @@
           <w:szCs w:val="28"/>
         </w:rPr>
         <w:drawing>
-          <wp:inline distT="0" distB="0" distL="0" distR="0" wp14:anchorId="30200142" wp14:editId="7D96D725">
-            <wp:extent cx="6591300" cy="4050077"/>
-            <wp:effectExtent l="0" t="0" r="0" b="7620"/>
+          <wp:inline distT="0" distB="0" distL="0" distR="0" wp14:anchorId="30200142" wp14:editId="6ADD29B1">
+            <wp:extent cx="5486324" cy="3371115"/>
+            <wp:effectExtent l="0" t="0" r="635" b="1270"/>
             <wp:docPr id="3" name="Imagem 3" descr="Gráfico&#10;&#10;Descrição gerada automaticamente"/>
             <wp:cNvGraphicFramePr>
               <a:graphicFrameLocks xmlns:a="http://schemas.openxmlformats.org/drawingml/2006/main" noChangeAspect="1"/>
@@ -3594,142 +3133,6 @@
                 <pic:pic xmlns:pic="http://schemas.openxmlformats.org/drawingml/2006/picture">
                   <pic:nvPicPr>
                     <pic:cNvPr id="3" name="Imagem 3" descr="Gráfico&#10;&#10;Descrição gerada automaticamente"/>
-                    <pic:cNvPicPr>
-                      <a:picLocks noChangeAspect="1" noChangeArrowheads="1"/>
-                    </pic:cNvPicPr>
-                  </pic:nvPicPr>
-                  <pic:blipFill>
-                    <a:blip r:embed="rId16">
-                      <a:extLst>
-                        <a:ext uri="{28A0092B-C50C-407E-A947-70E740481C1C}">
-                          <a14:useLocalDpi xmlns:a14="http://schemas.microsoft.com/office/drawing/2010/main" val="0"/>
-                        </a:ext>
-                      </a:extLst>
-                    </a:blip>
-                    <a:srcRect/>
-                    <a:stretch>
-                      <a:fillRect/>
-                    </a:stretch>
-                  </pic:blipFill>
-                  <pic:spPr bwMode="auto">
-                    <a:xfrm>
-                      <a:off x="0" y="0"/>
-                      <a:ext cx="6603410" cy="4057518"/>
-                    </a:xfrm>
-                    <a:prstGeom prst="rect">
-                      <a:avLst/>
-                    </a:prstGeom>
-                    <a:noFill/>
-                    <a:ln>
-                      <a:noFill/>
-                    </a:ln>
-                  </pic:spPr>
-                </pic:pic>
-              </a:graphicData>
-            </a:graphic>
-          </wp:inline>
-        </w:drawing>
-      </w:r>
-    </w:p>
-    <w:p>
-      <w:pPr>
-        <w:pStyle w:val="paragraph"/>
-        <w:spacing w:before="0" w:beforeAutospacing="0" w:after="0" w:afterAutospacing="0"/>
-        <w:textAlignment w:val="baseline"/>
-        <w:rPr>
-          <w:rFonts w:ascii="Arial" w:hAnsi="Arial" w:cs="Arial"/>
-          <w:sz w:val="28"/>
-          <w:szCs w:val="28"/>
-        </w:rPr>
-      </w:pPr>
-    </w:p>
-    <w:p>
-      <w:pPr>
-        <w:pStyle w:val="paragraph"/>
-        <w:spacing w:before="0" w:beforeAutospacing="0" w:after="0" w:afterAutospacing="0"/>
-        <w:textAlignment w:val="baseline"/>
-        <w:rPr>
-          <w:rFonts w:ascii="Arial" w:hAnsi="Arial" w:cs="Arial"/>
-          <w:sz w:val="28"/>
-          <w:szCs w:val="28"/>
-        </w:rPr>
-      </w:pPr>
-    </w:p>
-    <w:p>
-      <w:pPr>
-        <w:pStyle w:val="paragraph"/>
-        <w:spacing w:before="0" w:beforeAutospacing="0" w:after="0" w:afterAutospacing="0"/>
-        <w:textAlignment w:val="baseline"/>
-        <w:rPr>
-          <w:rFonts w:ascii="Arial" w:hAnsi="Arial" w:cs="Arial"/>
-          <w:sz w:val="28"/>
-          <w:szCs w:val="28"/>
-        </w:rPr>
-      </w:pPr>
-    </w:p>
-    <w:p>
-      <w:pPr>
-        <w:pStyle w:val="paragraph"/>
-        <w:spacing w:before="0" w:beforeAutospacing="0" w:after="0" w:afterAutospacing="0"/>
-        <w:textAlignment w:val="baseline"/>
-        <w:rPr>
-          <w:rFonts w:ascii="Arial" w:hAnsi="Arial" w:cs="Arial"/>
-          <w:sz w:val="28"/>
-          <w:szCs w:val="28"/>
-        </w:rPr>
-      </w:pPr>
-    </w:p>
-    <w:p>
-      <w:pPr>
-        <w:pStyle w:val="paragraph"/>
-        <w:spacing w:before="0" w:beforeAutospacing="0" w:after="0" w:afterAutospacing="0"/>
-        <w:textAlignment w:val="baseline"/>
-        <w:rPr>
-          <w:rFonts w:ascii="Arial" w:hAnsi="Arial" w:cs="Arial"/>
-          <w:sz w:val="28"/>
-          <w:szCs w:val="28"/>
-        </w:rPr>
-      </w:pPr>
-      <w:r>
-        <w:rPr>
-          <w:rFonts w:ascii="Arial" w:hAnsi="Arial" w:cs="Arial"/>
-          <w:sz w:val="28"/>
-          <w:szCs w:val="28"/>
-        </w:rPr>
-        <w:t>Grau de prioridade:</w:t>
-      </w:r>
-    </w:p>
-    <w:p>
-      <w:pPr>
-        <w:pStyle w:val="paragraph"/>
-        <w:spacing w:before="0" w:beforeAutospacing="0" w:after="0" w:afterAutospacing="0"/>
-        <w:textAlignment w:val="baseline"/>
-        <w:rPr>
-          <w:rFonts w:ascii="Arial" w:hAnsi="Arial" w:cs="Arial"/>
-          <w:sz w:val="28"/>
-          <w:szCs w:val="28"/>
-        </w:rPr>
-      </w:pPr>
-      <w:r>
-        <w:rPr>
-          <w:rFonts w:ascii="Segoe UI" w:hAnsi="Segoe UI" w:cs="Segoe UI"/>
-          <w:noProof/>
-          <w:sz w:val="18"/>
-          <w:szCs w:val="18"/>
-        </w:rPr>
-        <w:drawing>
-          <wp:inline distT="0" distB="0" distL="0" distR="0" wp14:anchorId="37CB8822" wp14:editId="555D2211">
-            <wp:extent cx="6324600" cy="3829050"/>
-            <wp:effectExtent l="0" t="0" r="0" b="0"/>
-            <wp:docPr id="4" name="Imagem 4"/>
-            <wp:cNvGraphicFramePr>
-              <a:graphicFrameLocks xmlns:a="http://schemas.openxmlformats.org/drawingml/2006/main" noChangeAspect="1"/>
-            </wp:cNvGraphicFramePr>
-            <a:graphic xmlns:a="http://schemas.openxmlformats.org/drawingml/2006/main">
-              <a:graphicData uri="http://schemas.openxmlformats.org/drawingml/2006/picture">
-                <pic:pic xmlns:pic="http://schemas.openxmlformats.org/drawingml/2006/picture">
-                  <pic:nvPicPr>
-                    <pic:cNvPr id="0" name="Picture 2"/>
                     <pic:cNvPicPr>
                       <a:picLocks noChangeAspect="1" noChangeArrowheads="1"/>
                     </pic:cNvPicPr>
@@ -3750,7 +3153,7 @@
                   <pic:spPr bwMode="auto">
                     <a:xfrm>
                       <a:off x="0" y="0"/>
-                      <a:ext cx="6324600" cy="3829050"/>
+                      <a:ext cx="5499515" cy="3379220"/>
                     </a:xfrm>
                     <a:prstGeom prst="rect">
                       <a:avLst/>
@@ -3774,42 +3177,46 @@
         <w:textAlignment w:val="baseline"/>
         <w:rPr>
           <w:rFonts w:ascii="Arial" w:hAnsi="Arial" w:cs="Arial"/>
+        </w:rPr>
+      </w:pPr>
+    </w:p>
+    <w:p>
+      <w:pPr>
+        <w:pStyle w:val="paragraph"/>
+        <w:spacing w:before="0" w:beforeAutospacing="0" w:after="0" w:afterAutospacing="0"/>
+        <w:textAlignment w:val="baseline"/>
+        <w:rPr>
+          <w:rFonts w:ascii="Arial" w:hAnsi="Arial" w:cs="Arial"/>
+        </w:rPr>
+      </w:pPr>
+      <w:r>
+        <w:rPr>
+          <w:rFonts w:ascii="Arial" w:hAnsi="Arial" w:cs="Arial"/>
+        </w:rPr>
+        <w:t>Grau de prioridade:</w:t>
+      </w:r>
+    </w:p>
+    <w:p>
+      <w:pPr>
+        <w:pStyle w:val="paragraph"/>
+        <w:spacing w:before="0" w:beforeAutospacing="0" w:after="0" w:afterAutospacing="0"/>
+        <w:textAlignment w:val="baseline"/>
+        <w:rPr>
+          <w:rFonts w:ascii="Arial" w:hAnsi="Arial" w:cs="Arial"/>
+        </w:rPr>
+      </w:pPr>
+    </w:p>
+    <w:p>
+      <w:pPr>
+        <w:pStyle w:val="paragraph"/>
+        <w:spacing w:before="0" w:beforeAutospacing="0" w:after="0" w:afterAutospacing="0"/>
+        <w:textAlignment w:val="baseline"/>
+        <w:rPr>
+          <w:rFonts w:ascii="Arial" w:hAnsi="Arial" w:cs="Arial"/>
           <w:sz w:val="28"/>
           <w:szCs w:val="28"/>
         </w:rPr>
       </w:pPr>
-    </w:p>
-    <w:p>
-      <w:pPr>
-        <w:pStyle w:val="paragraph"/>
-        <w:spacing w:before="0" w:beforeAutospacing="0" w:after="0" w:afterAutospacing="0"/>
-        <w:textAlignment w:val="baseline"/>
-        <w:rPr>
-          <w:rFonts w:ascii="Arial" w:hAnsi="Arial" w:cs="Arial"/>
-          <w:sz w:val="28"/>
-          <w:szCs w:val="28"/>
-        </w:rPr>
-      </w:pPr>
-    </w:p>
-    <w:p>
-      <w:pPr>
-        <w:pStyle w:val="paragraph"/>
-        <w:spacing w:before="0" w:beforeAutospacing="0" w:after="0" w:afterAutospacing="0"/>
-        <w:textAlignment w:val="baseline"/>
-        <w:rPr>
-          <w:rFonts w:ascii="Segoe UI" w:hAnsi="Segoe UI" w:cs="Segoe UI"/>
-          <w:sz w:val="18"/>
-          <w:szCs w:val="18"/>
-        </w:rPr>
-      </w:pPr>
-      <w:r>
-        <w:rPr>
-          <w:rFonts w:ascii="Arial" w:hAnsi="Arial" w:cs="Arial"/>
-          <w:sz w:val="28"/>
-          <w:szCs w:val="28"/>
-        </w:rPr>
-        <w:t>Quantidade de atividades por membro:</w:t>
-      </w:r>
       <w:r>
         <w:rPr>
           <w:rFonts w:ascii="Segoe UI" w:hAnsi="Segoe UI" w:cs="Segoe UI"/>
@@ -3818,10 +3225,10 @@
           <w:szCs w:val="18"/>
         </w:rPr>
         <w:drawing>
-          <wp:inline distT="0" distB="0" distL="0" distR="0" wp14:anchorId="079DE042" wp14:editId="69ECF513">
-            <wp:extent cx="6324600" cy="3933825"/>
-            <wp:effectExtent l="0" t="0" r="0" b="9525"/>
-            <wp:docPr id="5" name="Imagem 5"/>
+          <wp:inline distT="0" distB="0" distL="0" distR="0" wp14:anchorId="37CB8822" wp14:editId="7E54A2FB">
+            <wp:extent cx="5346404" cy="3236829"/>
+            <wp:effectExtent l="0" t="0" r="6985" b="1905"/>
+            <wp:docPr id="4" name="Imagem 4"/>
             <wp:cNvGraphicFramePr>
               <a:graphicFrameLocks xmlns:a="http://schemas.openxmlformats.org/drawingml/2006/main" noChangeAspect="1"/>
             </wp:cNvGraphicFramePr>
@@ -3829,7 +3236,7 @@
               <a:graphicData uri="http://schemas.openxmlformats.org/drawingml/2006/picture">
                 <pic:pic xmlns:pic="http://schemas.openxmlformats.org/drawingml/2006/picture">
                   <pic:nvPicPr>
-                    <pic:cNvPr id="0" name="Picture 3"/>
+                    <pic:cNvPr id="0" name="Picture 2"/>
                     <pic:cNvPicPr>
                       <a:picLocks noChangeAspect="1" noChangeArrowheads="1"/>
                     </pic:cNvPicPr>
@@ -3850,7 +3257,7 @@
                   <pic:spPr bwMode="auto">
                     <a:xfrm>
                       <a:off x="0" y="0"/>
-                      <a:ext cx="6324600" cy="3933825"/>
+                      <a:ext cx="5352086" cy="3240269"/>
                     </a:xfrm>
                     <a:prstGeom prst="rect">
                       <a:avLst/>
@@ -3873,6 +3280,59 @@
         <w:spacing w:before="0" w:beforeAutospacing="0" w:after="0" w:afterAutospacing="0"/>
         <w:textAlignment w:val="baseline"/>
         <w:rPr>
+          <w:rFonts w:ascii="Arial" w:hAnsi="Arial" w:cs="Arial"/>
+          <w:sz w:val="28"/>
+          <w:szCs w:val="28"/>
+        </w:rPr>
+      </w:pPr>
+    </w:p>
+    <w:p>
+      <w:pPr>
+        <w:pStyle w:val="paragraph"/>
+        <w:spacing w:before="0" w:beforeAutospacing="0" w:after="0" w:afterAutospacing="0"/>
+        <w:textAlignment w:val="baseline"/>
+        <w:rPr>
+          <w:rFonts w:ascii="Arial" w:hAnsi="Arial" w:cs="Arial"/>
+          <w:sz w:val="28"/>
+          <w:szCs w:val="28"/>
+        </w:rPr>
+      </w:pPr>
+    </w:p>
+    <w:p>
+      <w:pPr>
+        <w:pStyle w:val="paragraph"/>
+        <w:spacing w:before="0" w:beforeAutospacing="0" w:after="0" w:afterAutospacing="0"/>
+        <w:textAlignment w:val="baseline"/>
+        <w:rPr>
+          <w:rFonts w:ascii="Arial" w:hAnsi="Arial" w:cs="Arial"/>
+        </w:rPr>
+      </w:pPr>
+      <w:r>
+        <w:rPr>
+          <w:rFonts w:ascii="Arial" w:hAnsi="Arial" w:cs="Arial"/>
+        </w:rPr>
+        <w:t>Quantidade de atividades por membro:</w:t>
+      </w:r>
+    </w:p>
+    <w:p>
+      <w:pPr>
+        <w:pStyle w:val="paragraph"/>
+        <w:spacing w:before="0" w:beforeAutospacing="0" w:after="0" w:afterAutospacing="0"/>
+        <w:textAlignment w:val="baseline"/>
+        <w:rPr>
+          <w:rFonts w:ascii="Segoe UI" w:hAnsi="Segoe UI" w:cs="Segoe UI"/>
+          <w:noProof/>
+          <w:sz w:val="18"/>
+          <w:szCs w:val="18"/>
+        </w:rPr>
+      </w:pPr>
+    </w:p>
+    <w:p>
+      <w:pPr>
+        <w:pStyle w:val="paragraph"/>
+        <w:spacing w:before="0" w:beforeAutospacing="0" w:after="0" w:afterAutospacing="0"/>
+        <w:textAlignment w:val="baseline"/>
+        <w:rPr>
           <w:rFonts w:ascii="Segoe UI" w:hAnsi="Segoe UI" w:cs="Segoe UI"/>
           <w:sz w:val="18"/>
           <w:szCs w:val="18"/>
@@ -3880,168 +3340,77 @@
       </w:pPr>
       <w:r>
         <w:rPr>
-          <w:rStyle w:val="eop"/>
-          <w:rFonts w:ascii="Arial" w:hAnsi="Arial" w:cs="Arial"/>
-          <w:sz w:val="28"/>
-          <w:szCs w:val="28"/>
-        </w:rPr>
-        <w:t> </w:t>
-      </w:r>
-    </w:p>
-    <w:p>
-      <w:pPr>
-        <w:pStyle w:val="paragraph"/>
-        <w:spacing w:before="0" w:beforeAutospacing="0" w:after="0" w:afterAutospacing="0"/>
-        <w:textAlignment w:val="baseline"/>
-        <w:rPr>
-          <w:rStyle w:val="eop"/>
-          <w:rFonts w:ascii="Arial" w:hAnsi="Arial" w:cs="Arial"/>
-          <w:sz w:val="28"/>
-          <w:szCs w:val="28"/>
-        </w:rPr>
-      </w:pPr>
-    </w:p>
-    <w:p>
-      <w:pPr>
-        <w:pStyle w:val="Ttulo1"/>
+          <w:rFonts w:ascii="Segoe UI" w:hAnsi="Segoe UI" w:cs="Segoe UI"/>
+          <w:noProof/>
+          <w:sz w:val="18"/>
+          <w:szCs w:val="18"/>
+        </w:rPr>
+        <w:drawing>
+          <wp:inline distT="0" distB="0" distL="0" distR="0" wp14:anchorId="079DE042" wp14:editId="0C2140DF">
+            <wp:extent cx="6096000" cy="3791639"/>
+            <wp:effectExtent l="0" t="0" r="0" b="0"/>
+            <wp:docPr id="5" name="Imagem 5"/>
+            <wp:cNvGraphicFramePr>
+              <a:graphicFrameLocks xmlns:a="http://schemas.openxmlformats.org/drawingml/2006/main" noChangeAspect="1"/>
+            </wp:cNvGraphicFramePr>
+            <a:graphic xmlns:a="http://schemas.openxmlformats.org/drawingml/2006/main">
+              <a:graphicData uri="http://schemas.openxmlformats.org/drawingml/2006/picture">
+                <pic:pic xmlns:pic="http://schemas.openxmlformats.org/drawingml/2006/picture">
+                  <pic:nvPicPr>
+                    <pic:cNvPr id="0" name="Picture 3"/>
+                    <pic:cNvPicPr>
+                      <a:picLocks noChangeAspect="1" noChangeArrowheads="1"/>
+                    </pic:cNvPicPr>
+                  </pic:nvPicPr>
+                  <pic:blipFill>
+                    <a:blip r:embed="rId19">
+                      <a:extLst>
+                        <a:ext uri="{28A0092B-C50C-407E-A947-70E740481C1C}">
+                          <a14:useLocalDpi xmlns:a14="http://schemas.microsoft.com/office/drawing/2010/main" val="0"/>
+                        </a:ext>
+                      </a:extLst>
+                    </a:blip>
+                    <a:srcRect/>
+                    <a:stretch>
+                      <a:fillRect/>
+                    </a:stretch>
+                  </pic:blipFill>
+                  <pic:spPr bwMode="auto">
+                    <a:xfrm>
+                      <a:off x="0" y="0"/>
+                      <a:ext cx="6098825" cy="3793396"/>
+                    </a:xfrm>
+                    <a:prstGeom prst="rect">
+                      <a:avLst/>
+                    </a:prstGeom>
+                    <a:noFill/>
+                    <a:ln>
+                      <a:noFill/>
+                    </a:ln>
+                  </pic:spPr>
+                </pic:pic>
+              </a:graphicData>
+            </a:graphic>
+          </wp:inline>
+        </w:drawing>
+      </w:r>
+    </w:p>
+    <w:p>
+      <w:pPr>
+        <w:pStyle w:val="paragraph"/>
+        <w:spacing w:before="0" w:beforeAutospacing="0" w:after="0" w:afterAutospacing="0"/>
+        <w:textAlignment w:val="baseline"/>
         <w:rPr>
           <w:rFonts w:ascii="Segoe UI" w:hAnsi="Segoe UI" w:cs="Segoe UI"/>
           <w:sz w:val="18"/>
           <w:szCs w:val="18"/>
         </w:rPr>
       </w:pPr>
-      <w:r>
-        <w:rPr>
-          <w:rStyle w:val="eop"/>
-          <w:rFonts w:ascii="Arial" w:hAnsi="Arial" w:cs="Arial"/>
-          <w:sz w:val="28"/>
-          <w:szCs w:val="28"/>
-        </w:rPr>
-        <w:lastRenderedPageBreak/>
-        <w:t> </w:t>
-      </w:r>
-    </w:p>
-    <w:p>
-      <w:pPr>
-        <w:pStyle w:val="Ttulo1"/>
-        <w:rPr>
-          <w:rFonts w:ascii="Segoe UI" w:hAnsi="Segoe UI" w:cs="Segoe UI"/>
-          <w:sz w:val="18"/>
-          <w:szCs w:val="18"/>
-        </w:rPr>
-      </w:pPr>
-      <w:r>
-        <w:rPr>
-          <w:rStyle w:val="normaltextrun"/>
-          <w:rFonts w:ascii="Arial" w:hAnsi="Arial" w:cs="Arial"/>
-          <w:b w:val="0"/>
-          <w:bCs w:val="0"/>
-          <w:sz w:val="28"/>
-          <w:szCs w:val="28"/>
-        </w:rPr>
-        <w:t> </w:t>
-      </w:r>
-    </w:p>
-    <w:p>
-      <w:pPr>
-        <w:pStyle w:val="Ttulo1"/>
-        <w:rPr>
-          <w:rFonts w:ascii="Segoe UI" w:hAnsi="Segoe UI" w:cs="Segoe UI"/>
-          <w:sz w:val="18"/>
-          <w:szCs w:val="18"/>
-        </w:rPr>
-      </w:pPr>
-    </w:p>
-    <w:p>
-      <w:pPr>
-        <w:pStyle w:val="Ttulo1"/>
-      </w:pPr>
-    </w:p>
-    <w:p>
-      <w:pPr>
-        <w:pStyle w:val="Ttulo1"/>
-      </w:pPr>
-    </w:p>
-    <w:p>
-      <w:pPr>
-        <w:pStyle w:val="Ttulo1"/>
-      </w:pPr>
-    </w:p>
-    <w:p>
-      <w:pPr>
-        <w:pStyle w:val="Ttulo1"/>
-      </w:pPr>
-    </w:p>
-    <w:p>
-      <w:pPr>
-        <w:pStyle w:val="Ttulo1"/>
-      </w:pPr>
-    </w:p>
-    <w:p>
-      <w:pPr>
-        <w:pStyle w:val="Ttulo1"/>
-      </w:pPr>
-    </w:p>
-    <w:p>
-      <w:pPr>
-        <w:pStyle w:val="Ttulo1"/>
-      </w:pPr>
-    </w:p>
-    <w:p>
-      <w:pPr>
-        <w:pStyle w:val="Ttulo1"/>
-      </w:pPr>
-    </w:p>
-    <w:p>
-      <w:pPr>
-        <w:pStyle w:val="Ttulo1"/>
-      </w:pPr>
-    </w:p>
-    <w:p>
-      <w:pPr>
-        <w:pStyle w:val="Ttulo1"/>
-      </w:pPr>
-    </w:p>
-    <w:p>
-      <w:pPr>
-        <w:pStyle w:val="Ttulo1"/>
-      </w:pPr>
-    </w:p>
-    <w:p>
-      <w:pPr>
-        <w:pStyle w:val="Ttulo1"/>
-      </w:pPr>
-    </w:p>
-    <w:p>
-      <w:pPr>
-        <w:pStyle w:val="Ttulo1"/>
-      </w:pPr>
-    </w:p>
-    <w:p>
-      <w:pPr>
-        <w:pStyle w:val="Ttulo1"/>
-      </w:pPr>
-    </w:p>
-    <w:p>
-      <w:pPr>
-        <w:pStyle w:val="Ttulo1"/>
-      </w:pPr>
-    </w:p>
-    <w:p>
-      <w:pPr>
-        <w:pStyle w:val="Ttulo1"/>
-      </w:pPr>
-    </w:p>
-    <w:p>
-      <w:pPr>
-        <w:pStyle w:val="Ttulo1"/>
-      </w:pPr>
-    </w:p>
-    <w:p/>
+    </w:p>
     <w:sectPr>
-      <w:headerReference w:type="even" r:id="rId19"/>
-      <w:headerReference w:type="default" r:id="rId20"/>
-      <w:headerReference w:type="first" r:id="rId21"/>
+      <w:headerReference w:type="even" r:id="rId20"/>
+      <w:headerReference w:type="default" r:id="rId21"/>
+      <w:headerReference w:type="first" r:id="rId22"/>
       <w:pgSz w:w="11906" w:h="16838" w:code="9"/>
       <w:pgMar w:top="964" w:right="964" w:bottom="964" w:left="964" w:header="709" w:footer="709" w:gutter="0"/>
       <w:pgNumType w:start="0"/>
@@ -6448,6 +5817,7 @@
   <w:style w:type="character" w:default="1" w:styleId="Fontepargpadro">
     <w:name w:val="Default Paragraph Font"/>
     <w:uiPriority w:val="1"/>
+    <w:semiHidden/>
     <w:unhideWhenUsed/>
   </w:style>
   <w:style w:type="table" w:default="1" w:styleId="Tabelanormal">
@@ -7045,8 +6415,8 @@
               <c:idx val="0"/>
               <c:layout>
                 <c:manualLayout>
-                  <c:x val="6.6595534253870353E-2"/>
-                  <c:y val="-0.1362835982863202"/>
+                  <c:x val="3.5471738612348744E-2"/>
+                  <c:y val="-4.8608605259699261E-2"/>
                 </c:manualLayout>
               </c:layout>
               <c:tx>
@@ -7198,21 +6568,7 @@
             <c:showSerName val="0"/>
             <c:showPercent val="1"/>
             <c:showBubbleSize val="0"/>
-            <c:showLeaderLines val="1"/>
-            <c:leaderLines>
-              <c:spPr>
-                <a:ln w="9525" cap="flat" cmpd="sng" algn="ctr">
-                  <a:solidFill>
-                    <a:schemeClr val="tx1">
-                      <a:lumMod val="35000"/>
-                      <a:lumOff val="65000"/>
-                    </a:schemeClr>
-                  </a:solidFill>
-                  <a:round/>
-                </a:ln>
-                <a:effectLst/>
-              </c:spPr>
-            </c:leaderLines>
+            <c:showLeaderLines val="0"/>
             <c:extLst>
               <c:ext xmlns:c15="http://schemas.microsoft.com/office/drawing/2012/chart" uri="{CE6537A1-D6FC-4f65-9D91-7224C49458BB}"/>
             </c:extLst>
@@ -7260,7 +6616,7 @@
           <c:showSerName val="0"/>
           <c:showPercent val="0"/>
           <c:showBubbleSize val="0"/>
-          <c:showLeaderLines val="1"/>
+          <c:showLeaderLines val="0"/>
         </c:dLbls>
       </c:pie3DChart>
       <c:spPr>
@@ -7604,8 +6960,8 @@
               <c:idx val="1"/>
               <c:layout>
                 <c:manualLayout>
-                  <c:x val="5.8447924987637415E-2"/>
-                  <c:y val="-0.10252777421565515"/>
+                  <c:x val="-8.0176388053718184E-3"/>
+                  <c:y val="7.1242803665935203E-2"/>
                 </c:manualLayout>
               </c:layout>
               <c:tx>
@@ -7694,21 +7050,7 @@
             <c:showSerName val="0"/>
             <c:showPercent val="1"/>
             <c:showBubbleSize val="0"/>
-            <c:showLeaderLines val="1"/>
-            <c:leaderLines>
-              <c:spPr>
-                <a:ln w="9525" cap="flat" cmpd="sng" algn="ctr">
-                  <a:solidFill>
-                    <a:schemeClr val="tx1">
-                      <a:lumMod val="35000"/>
-                      <a:lumOff val="65000"/>
-                    </a:schemeClr>
-                  </a:solidFill>
-                  <a:round/>
-                </a:ln>
-                <a:effectLst/>
-              </c:spPr>
-            </c:leaderLines>
+            <c:showLeaderLines val="0"/>
             <c:extLst>
               <c:ext xmlns:c15="http://schemas.microsoft.com/office/drawing/2012/chart" uri="{CE6537A1-D6FC-4f65-9D91-7224C49458BB}"/>
             </c:extLst>
@@ -7756,7 +7098,7 @@
           <c:showSerName val="0"/>
           <c:showPercent val="0"/>
           <c:showBubbleSize val="0"/>
-          <c:showLeaderLines val="1"/>
+          <c:showLeaderLines val="0"/>
         </c:dLbls>
       </c:pie3DChart>
       <c:spPr>

</xml_diff>